<commit_message>
Sửa báo cáo tuần 1
</commit_message>
<xml_diff>
--- a/BaoCaoThayQuan.docx
+++ b/BaoCaoThayQuan.docx
@@ -1,6 +1,6 @@
 
 <file path=word/document.xml><?xml version="1.0" encoding="utf-8"?>
-<w:document xmlns:wpc="http://schemas.microsoft.com/office/word/2010/wordprocessingCanvas" xmlns:cx="http://schemas.microsoft.com/office/drawing/2014/chartex" xmlns:mc="http://schemas.openxmlformats.org/markup-compatibility/2006" xmlns:o="urn:schemas-microsoft-com:office:office" xmlns:r="http://schemas.openxmlformats.org/officeDocument/2006/relationships" xmlns:m="http://schemas.openxmlformats.org/officeDocument/2006/math" xmlns:v="urn:schemas-microsoft-com:vml" xmlns:wp14="http://schemas.microsoft.com/office/word/2010/wordprocessingDrawing" xmlns:wp="http://schemas.openxmlformats.org/drawingml/2006/wordprocessingDrawing" xmlns:w10="urn:schemas-microsoft-com:office:word" xmlns:w="http://schemas.openxmlformats.org/wordprocessingml/2006/main" xmlns:w14="http://schemas.microsoft.com/office/word/2010/wordml" xmlns:w15="http://schemas.microsoft.com/office/word/2012/wordml" xmlns:w16se="http://schemas.microsoft.com/office/word/2015/wordml/symex" xmlns:wpg="http://schemas.microsoft.com/office/word/2010/wordprocessingGroup" xmlns:wpi="http://schemas.microsoft.com/office/word/2010/wordprocessingInk" xmlns:wne="http://schemas.microsoft.com/office/word/2006/wordml" xmlns:wps="http://schemas.microsoft.com/office/word/2010/wordprocessingShape" mc:Ignorable="w14 w15 w16se wp14">
+<w:document xmlns:wpc="http://schemas.microsoft.com/office/word/2010/wordprocessingCanvas" xmlns:mc="http://schemas.openxmlformats.org/markup-compatibility/2006" xmlns:o="urn:schemas-microsoft-com:office:office" xmlns:r="http://schemas.openxmlformats.org/officeDocument/2006/relationships" xmlns:m="http://schemas.openxmlformats.org/officeDocument/2006/math" xmlns:v="urn:schemas-microsoft-com:vml" xmlns:wp14="http://schemas.microsoft.com/office/word/2010/wordprocessingDrawing" xmlns:wp="http://schemas.openxmlformats.org/drawingml/2006/wordprocessingDrawing" xmlns:w10="urn:schemas-microsoft-com:office:word" xmlns:w="http://schemas.openxmlformats.org/wordprocessingml/2006/main" xmlns:w14="http://schemas.microsoft.com/office/word/2010/wordml" xmlns:w15="http://schemas.microsoft.com/office/word/2012/wordml" xmlns:wpg="http://schemas.microsoft.com/office/word/2010/wordprocessingGroup" xmlns:wpi="http://schemas.microsoft.com/office/word/2010/wordprocessingInk" xmlns:wne="http://schemas.microsoft.com/office/word/2006/wordml" xmlns:wps="http://schemas.microsoft.com/office/word/2010/wordprocessingShape" mc:Ignorable="w14 w15 wp14">
   <w:body>
     <w:p>
       <w:pPr>
@@ -455,6 +455,14 @@
                 <w:sz w:val="28"/>
                 <w:szCs w:val="28"/>
               </w:rPr>
+              <w:t xml:space="preserve">- </w:t>
+            </w:r>
+            <w:r>
+              <w:rPr>
+                <w:rFonts w:ascii="Times New Roman" w:hAnsi="Times New Roman" w:cs="Times New Roman"/>
+                <w:sz w:val="28"/>
+                <w:szCs w:val="28"/>
+              </w:rPr>
               <w:t>Tìm hiểu và cài đặt công cụ hổ trợ lập trình java web Eclipse “Java EE IDE”.</w:t>
             </w:r>
           </w:p>
@@ -474,10 +482,16 @@
                 <w:sz w:val="28"/>
                 <w:szCs w:val="28"/>
               </w:rPr>
+              <w:t xml:space="preserve">- </w:t>
+            </w:r>
+            <w:r>
+              <w:rPr>
+                <w:rFonts w:ascii="Times New Roman" w:hAnsi="Times New Roman" w:cs="Times New Roman"/>
+                <w:sz w:val="28"/>
+                <w:szCs w:val="28"/>
+              </w:rPr>
               <w:t>Tìm hiểu và cài đặt ưng dụng máy chủ Tomcat.</w:t>
             </w:r>
-            <w:bookmarkStart w:id="0" w:name="_GoBack"/>
-            <w:bookmarkEnd w:id="0"/>
           </w:p>
           <w:p>
             <w:pPr>
@@ -495,7 +509,31 @@
                 <w:sz w:val="28"/>
                 <w:szCs w:val="28"/>
               </w:rPr>
-              <w:t xml:space="preserve">Tìm hiểu tài liệu jsp và severlet. </w:t>
+              <w:t xml:space="preserve">- </w:t>
+            </w:r>
+            <w:r>
+              <w:rPr>
+                <w:rFonts w:ascii="Times New Roman" w:hAnsi="Times New Roman" w:cs="Times New Roman"/>
+                <w:sz w:val="28"/>
+                <w:szCs w:val="28"/>
+              </w:rPr>
+              <w:t>Tìm hiểu tài liệ</w:t>
+            </w:r>
+            <w:r>
+              <w:rPr>
+                <w:rFonts w:ascii="Times New Roman" w:hAnsi="Times New Roman" w:cs="Times New Roman"/>
+                <w:sz w:val="28"/>
+                <w:szCs w:val="28"/>
+              </w:rPr>
+              <w:t>u jsp và serv</w:t>
+            </w:r>
+            <w:r>
+              <w:rPr>
+                <w:rFonts w:ascii="Times New Roman" w:hAnsi="Times New Roman" w:cs="Times New Roman"/>
+                <w:sz w:val="28"/>
+                <w:szCs w:val="28"/>
+              </w:rPr>
+              <w:t xml:space="preserve">let. </w:t>
             </w:r>
           </w:p>
         </w:tc>
@@ -615,6 +653,14 @@
                 <w:sz w:val="28"/>
                 <w:szCs w:val="28"/>
               </w:rPr>
+              <w:t xml:space="preserve">- </w:t>
+            </w:r>
+            <w:r>
+              <w:rPr>
+                <w:rFonts w:ascii="Times New Roman" w:hAnsi="Times New Roman" w:cs="Times New Roman"/>
+                <w:sz w:val="28"/>
+                <w:szCs w:val="28"/>
+              </w:rPr>
               <w:t>Tìm hiểu cách thiết kế front-end cho giao diện người dùng.</w:t>
             </w:r>
           </w:p>
@@ -637,31 +683,7 @@
                 <w:sz w:val="28"/>
                 <w:szCs w:val="28"/>
               </w:rPr>
-              <w:t xml:space="preserve">Đến </w:t>
-            </w:r>
-            <w:r>
-              <w:rPr>
-                <w:rFonts w:ascii="Times New Roman" w:hAnsi="Times New Roman" w:cs="Times New Roman"/>
-                <w:sz w:val="28"/>
-                <w:szCs w:val="28"/>
-              </w:rPr>
-              <w:t>03/11/2018 (</w:t>
-            </w:r>
-            <w:r>
-              <w:rPr>
-                <w:rFonts w:ascii="Times New Roman" w:hAnsi="Times New Roman" w:cs="Times New Roman"/>
-                <w:sz w:val="28"/>
-                <w:szCs w:val="28"/>
-              </w:rPr>
-              <w:t>7</w:t>
-            </w:r>
-            <w:r>
-              <w:rPr>
-                <w:rFonts w:ascii="Times New Roman" w:hAnsi="Times New Roman" w:cs="Times New Roman"/>
-                <w:sz w:val="28"/>
-                <w:szCs w:val="28"/>
-              </w:rPr>
-              <w:t xml:space="preserve"> ngày)</w:t>
+              <w:t>Đến 03/11/2018 (7 ngày)</w:t>
             </w:r>
           </w:p>
         </w:tc>
@@ -740,7 +762,31 @@
                 <w:sz w:val="28"/>
                 <w:szCs w:val="28"/>
               </w:rPr>
-              <w:t>Tìm hiểu cách thiết kế giao diện front end cho quản trị viên</w:t>
+              <w:t xml:space="preserve">- </w:t>
+            </w:r>
+            <w:r>
+              <w:rPr>
+                <w:rFonts w:ascii="Times New Roman" w:hAnsi="Times New Roman" w:cs="Times New Roman"/>
+                <w:sz w:val="28"/>
+                <w:szCs w:val="28"/>
+              </w:rPr>
+              <w:t>Tìm hiểu cách thiết kế giao diệ</w:t>
+            </w:r>
+            <w:r>
+              <w:rPr>
+                <w:rFonts w:ascii="Times New Roman" w:hAnsi="Times New Roman" w:cs="Times New Roman"/>
+                <w:sz w:val="28"/>
+                <w:szCs w:val="28"/>
+              </w:rPr>
+              <w:t>n front-</w:t>
+            </w:r>
+            <w:r>
+              <w:rPr>
+                <w:rFonts w:ascii="Times New Roman" w:hAnsi="Times New Roman" w:cs="Times New Roman"/>
+                <w:sz w:val="28"/>
+                <w:szCs w:val="28"/>
+              </w:rPr>
+              <w:t>end cho quản trị viên</w:t>
             </w:r>
           </w:p>
         </w:tc>
@@ -849,8 +895,19 @@
           <w:szCs w:val="28"/>
         </w:rPr>
         <w:lastRenderedPageBreak/>
-        <w:t>Bảng tiến độ công việc tuần 01</w:t>
-      </w:r>
+        <w:t>Bảng tiến độ công việc tuầ</w:t>
+      </w:r>
+      <w:r>
+        <w:rPr>
+          <w:rFonts w:ascii="Times New Roman" w:hAnsi="Times New Roman" w:cs="Times New Roman"/>
+          <w:b/>
+          <w:sz w:val="32"/>
+          <w:szCs w:val="28"/>
+        </w:rPr>
+        <w:t>n 02</w:t>
+      </w:r>
+      <w:bookmarkStart w:id="0" w:name="_GoBack"/>
+      <w:bookmarkEnd w:id="0"/>
     </w:p>
     <w:p>
       <w:pPr>
@@ -887,16 +944,7 @@
           <w:sz w:val="28"/>
           <w:szCs w:val="28"/>
         </w:rPr>
-        <w:t xml:space="preserve">/2018 đến </w:t>
-      </w:r>
-      <w:r>
-        <w:rPr>
-          <w:rFonts w:ascii="Times New Roman" w:hAnsi="Times New Roman" w:cs="Times New Roman"/>
-          <w:i/>
-          <w:sz w:val="28"/>
-          <w:szCs w:val="28"/>
-        </w:rPr>
-        <w:t xml:space="preserve">ngày </w:t>
+        <w:t xml:space="preserve">/2018 đến ngày </w:t>
       </w:r>
       <w:r>
         <w:rPr>
@@ -1261,7 +1309,7 @@
 </file>
 
 <file path=word/endnotes.xml><?xml version="1.0" encoding="utf-8"?>
-<w:endnotes xmlns:wpc="http://schemas.microsoft.com/office/word/2010/wordprocessingCanvas" xmlns:cx="http://schemas.microsoft.com/office/drawing/2014/chartex" xmlns:mc="http://schemas.openxmlformats.org/markup-compatibility/2006" xmlns:o="urn:schemas-microsoft-com:office:office" xmlns:r="http://schemas.openxmlformats.org/officeDocument/2006/relationships" xmlns:m="http://schemas.openxmlformats.org/officeDocument/2006/math" xmlns:v="urn:schemas-microsoft-com:vml" xmlns:wp14="http://schemas.microsoft.com/office/word/2010/wordprocessingDrawing" xmlns:wp="http://schemas.openxmlformats.org/drawingml/2006/wordprocessingDrawing" xmlns:w10="urn:schemas-microsoft-com:office:word" xmlns:w="http://schemas.openxmlformats.org/wordprocessingml/2006/main" xmlns:w14="http://schemas.microsoft.com/office/word/2010/wordml" xmlns:w15="http://schemas.microsoft.com/office/word/2012/wordml" xmlns:w16se="http://schemas.microsoft.com/office/word/2015/wordml/symex" xmlns:wpg="http://schemas.microsoft.com/office/word/2010/wordprocessingGroup" xmlns:wpi="http://schemas.microsoft.com/office/word/2010/wordprocessingInk" xmlns:wne="http://schemas.microsoft.com/office/word/2006/wordml" xmlns:wps="http://schemas.microsoft.com/office/word/2010/wordprocessingShape" mc:Ignorable="w14 w15 w16se wp14">
+<w:endnotes xmlns:wpc="http://schemas.microsoft.com/office/word/2010/wordprocessingCanvas" xmlns:mc="http://schemas.openxmlformats.org/markup-compatibility/2006" xmlns:o="urn:schemas-microsoft-com:office:office" xmlns:r="http://schemas.openxmlformats.org/officeDocument/2006/relationships" xmlns:m="http://schemas.openxmlformats.org/officeDocument/2006/math" xmlns:v="urn:schemas-microsoft-com:vml" xmlns:wp14="http://schemas.microsoft.com/office/word/2010/wordprocessingDrawing" xmlns:wp="http://schemas.openxmlformats.org/drawingml/2006/wordprocessingDrawing" xmlns:w10="urn:schemas-microsoft-com:office:word" xmlns:w="http://schemas.openxmlformats.org/wordprocessingml/2006/main" xmlns:w14="http://schemas.microsoft.com/office/word/2010/wordml" xmlns:w15="http://schemas.microsoft.com/office/word/2012/wordml" xmlns:wpg="http://schemas.microsoft.com/office/word/2010/wordprocessingGroup" xmlns:wpi="http://schemas.microsoft.com/office/word/2010/wordprocessingInk" xmlns:wne="http://schemas.microsoft.com/office/word/2006/wordml" xmlns:wps="http://schemas.microsoft.com/office/word/2010/wordprocessingShape" mc:Ignorable="w14 w15 wp14">
   <w:endnote w:type="separator" w:id="-1">
     <w:p>
       <w:pPr>
@@ -1286,7 +1334,7 @@
 </file>
 
 <file path=word/footer1.xml><?xml version="1.0" encoding="utf-8"?>
-<w:ftr xmlns:wpc="http://schemas.microsoft.com/office/word/2010/wordprocessingCanvas" xmlns:cx="http://schemas.microsoft.com/office/drawing/2014/chartex" xmlns:mc="http://schemas.openxmlformats.org/markup-compatibility/2006" xmlns:o="urn:schemas-microsoft-com:office:office" xmlns:r="http://schemas.openxmlformats.org/officeDocument/2006/relationships" xmlns:m="http://schemas.openxmlformats.org/officeDocument/2006/math" xmlns:v="urn:schemas-microsoft-com:vml" xmlns:wp14="http://schemas.microsoft.com/office/word/2010/wordprocessingDrawing" xmlns:wp="http://schemas.openxmlformats.org/drawingml/2006/wordprocessingDrawing" xmlns:w10="urn:schemas-microsoft-com:office:word" xmlns:w="http://schemas.openxmlformats.org/wordprocessingml/2006/main" xmlns:w14="http://schemas.microsoft.com/office/word/2010/wordml" xmlns:w15="http://schemas.microsoft.com/office/word/2012/wordml" xmlns:w16se="http://schemas.microsoft.com/office/word/2015/wordml/symex" xmlns:wpg="http://schemas.microsoft.com/office/word/2010/wordprocessingGroup" xmlns:wpi="http://schemas.microsoft.com/office/word/2010/wordprocessingInk" xmlns:wne="http://schemas.microsoft.com/office/word/2006/wordml" xmlns:wps="http://schemas.microsoft.com/office/word/2010/wordprocessingShape" mc:Ignorable="w14 w15 w16se wp14">
+<w:ftr xmlns:wpc="http://schemas.microsoft.com/office/word/2010/wordprocessingCanvas" xmlns:mc="http://schemas.openxmlformats.org/markup-compatibility/2006" xmlns:o="urn:schemas-microsoft-com:office:office" xmlns:r="http://schemas.openxmlformats.org/officeDocument/2006/relationships" xmlns:m="http://schemas.openxmlformats.org/officeDocument/2006/math" xmlns:v="urn:schemas-microsoft-com:vml" xmlns:wp14="http://schemas.microsoft.com/office/word/2010/wordprocessingDrawing" xmlns:wp="http://schemas.openxmlformats.org/drawingml/2006/wordprocessingDrawing" xmlns:w10="urn:schemas-microsoft-com:office:word" xmlns:w="http://schemas.openxmlformats.org/wordprocessingml/2006/main" xmlns:w14="http://schemas.microsoft.com/office/word/2010/wordml" xmlns:w15="http://schemas.microsoft.com/office/word/2012/wordml" xmlns:wpg="http://schemas.microsoft.com/office/word/2010/wordprocessingGroup" xmlns:wpi="http://schemas.microsoft.com/office/word/2010/wordprocessingInk" xmlns:wne="http://schemas.microsoft.com/office/word/2006/wordml" xmlns:wps="http://schemas.microsoft.com/office/word/2010/wordprocessingShape" mc:Ignorable="w14 w15 wp14">
   <w:sdt>
     <w:sdtPr>
       <w:id w:val="-403919355"/>
@@ -1319,7 +1367,7 @@
           <w:rPr>
             <w:noProof/>
           </w:rPr>
-          <w:t>2</w:t>
+          <w:t>3</w:t>
         </w:r>
         <w:r>
           <w:rPr>
@@ -1339,7 +1387,7 @@
 </file>
 
 <file path=word/footnotes.xml><?xml version="1.0" encoding="utf-8"?>
-<w:footnotes xmlns:wpc="http://schemas.microsoft.com/office/word/2010/wordprocessingCanvas" xmlns:cx="http://schemas.microsoft.com/office/drawing/2014/chartex" xmlns:mc="http://schemas.openxmlformats.org/markup-compatibility/2006" xmlns:o="urn:schemas-microsoft-com:office:office" xmlns:r="http://schemas.openxmlformats.org/officeDocument/2006/relationships" xmlns:m="http://schemas.openxmlformats.org/officeDocument/2006/math" xmlns:v="urn:schemas-microsoft-com:vml" xmlns:wp14="http://schemas.microsoft.com/office/word/2010/wordprocessingDrawing" xmlns:wp="http://schemas.openxmlformats.org/drawingml/2006/wordprocessingDrawing" xmlns:w10="urn:schemas-microsoft-com:office:word" xmlns:w="http://schemas.openxmlformats.org/wordprocessingml/2006/main" xmlns:w14="http://schemas.microsoft.com/office/word/2010/wordml" xmlns:w15="http://schemas.microsoft.com/office/word/2012/wordml" xmlns:w16se="http://schemas.microsoft.com/office/word/2015/wordml/symex" xmlns:wpg="http://schemas.microsoft.com/office/word/2010/wordprocessingGroup" xmlns:wpi="http://schemas.microsoft.com/office/word/2010/wordprocessingInk" xmlns:wne="http://schemas.microsoft.com/office/word/2006/wordml" xmlns:wps="http://schemas.microsoft.com/office/word/2010/wordprocessingShape" mc:Ignorable="w14 w15 w16se wp14">
+<w:footnotes xmlns:wpc="http://schemas.microsoft.com/office/word/2010/wordprocessingCanvas" xmlns:mc="http://schemas.openxmlformats.org/markup-compatibility/2006" xmlns:o="urn:schemas-microsoft-com:office:office" xmlns:r="http://schemas.openxmlformats.org/officeDocument/2006/relationships" xmlns:m="http://schemas.openxmlformats.org/officeDocument/2006/math" xmlns:v="urn:schemas-microsoft-com:vml" xmlns:wp14="http://schemas.microsoft.com/office/word/2010/wordprocessingDrawing" xmlns:wp="http://schemas.openxmlformats.org/drawingml/2006/wordprocessingDrawing" xmlns:w10="urn:schemas-microsoft-com:office:word" xmlns:w="http://schemas.openxmlformats.org/wordprocessingml/2006/main" xmlns:w14="http://schemas.microsoft.com/office/word/2010/wordml" xmlns:w15="http://schemas.microsoft.com/office/word/2012/wordml" xmlns:wpg="http://schemas.microsoft.com/office/word/2010/wordprocessingGroup" xmlns:wpi="http://schemas.microsoft.com/office/word/2010/wordprocessingInk" xmlns:wne="http://schemas.microsoft.com/office/word/2006/wordml" xmlns:wps="http://schemas.microsoft.com/office/word/2010/wordprocessingShape" mc:Ignorable="w14 w15 wp14">
   <w:footnote w:type="separator" w:id="-1">
     <w:p>
       <w:pPr>
@@ -1364,7 +1412,7 @@
 </file>
 
 <file path=word/header1.xml><?xml version="1.0" encoding="utf-8"?>
-<w:hdr xmlns:wpc="http://schemas.microsoft.com/office/word/2010/wordprocessingCanvas" xmlns:cx="http://schemas.microsoft.com/office/drawing/2014/chartex" xmlns:mc="http://schemas.openxmlformats.org/markup-compatibility/2006" xmlns:o="urn:schemas-microsoft-com:office:office" xmlns:r="http://schemas.openxmlformats.org/officeDocument/2006/relationships" xmlns:m="http://schemas.openxmlformats.org/officeDocument/2006/math" xmlns:v="urn:schemas-microsoft-com:vml" xmlns:wp14="http://schemas.microsoft.com/office/word/2010/wordprocessingDrawing" xmlns:wp="http://schemas.openxmlformats.org/drawingml/2006/wordprocessingDrawing" xmlns:w10="urn:schemas-microsoft-com:office:word" xmlns:w="http://schemas.openxmlformats.org/wordprocessingml/2006/main" xmlns:w14="http://schemas.microsoft.com/office/word/2010/wordml" xmlns:w15="http://schemas.microsoft.com/office/word/2012/wordml" xmlns:w16se="http://schemas.microsoft.com/office/word/2015/wordml/symex" xmlns:wpg="http://schemas.microsoft.com/office/word/2010/wordprocessingGroup" xmlns:wpi="http://schemas.microsoft.com/office/word/2010/wordprocessingInk" xmlns:wne="http://schemas.microsoft.com/office/word/2006/wordml" xmlns:wps="http://schemas.microsoft.com/office/word/2010/wordprocessingShape" mc:Ignorable="w14 w15 w16se wp14">
+<w:hdr xmlns:wpc="http://schemas.microsoft.com/office/word/2010/wordprocessingCanvas" xmlns:mc="http://schemas.openxmlformats.org/markup-compatibility/2006" xmlns:o="urn:schemas-microsoft-com:office:office" xmlns:r="http://schemas.openxmlformats.org/officeDocument/2006/relationships" xmlns:m="http://schemas.openxmlformats.org/officeDocument/2006/math" xmlns:v="urn:schemas-microsoft-com:vml" xmlns:wp14="http://schemas.microsoft.com/office/word/2010/wordprocessingDrawing" xmlns:wp="http://schemas.openxmlformats.org/drawingml/2006/wordprocessingDrawing" xmlns:w10="urn:schemas-microsoft-com:office:word" xmlns:w="http://schemas.openxmlformats.org/wordprocessingml/2006/main" xmlns:w14="http://schemas.microsoft.com/office/word/2010/wordml" xmlns:w15="http://schemas.microsoft.com/office/word/2012/wordml" xmlns:wpg="http://schemas.microsoft.com/office/word/2010/wordprocessingGroup" xmlns:wpi="http://schemas.microsoft.com/office/word/2010/wordprocessingInk" xmlns:wne="http://schemas.microsoft.com/office/word/2006/wordml" xmlns:wps="http://schemas.microsoft.com/office/word/2010/wordprocessingShape" mc:Ignorable="w14 w15 wp14">
   <w:p>
     <w:pPr>
       <w:pStyle w:val="Header"/>
@@ -1393,8 +1441,8 @@
 </file>
 
 <file path=word/numbering.xml><?xml version="1.0" encoding="utf-8"?>
-<w:numbering xmlns:wpc="http://schemas.microsoft.com/office/word/2010/wordprocessingCanvas" xmlns:cx="http://schemas.microsoft.com/office/drawing/2014/chartex" xmlns:mc="http://schemas.openxmlformats.org/markup-compatibility/2006" xmlns:o="urn:schemas-microsoft-com:office:office" xmlns:r="http://schemas.openxmlformats.org/officeDocument/2006/relationships" xmlns:m="http://schemas.openxmlformats.org/officeDocument/2006/math" xmlns:v="urn:schemas-microsoft-com:vml" xmlns:wp14="http://schemas.microsoft.com/office/word/2010/wordprocessingDrawing" xmlns:wp="http://schemas.openxmlformats.org/drawingml/2006/wordprocessingDrawing" xmlns:w10="urn:schemas-microsoft-com:office:word" xmlns:w="http://schemas.openxmlformats.org/wordprocessingml/2006/main" xmlns:w14="http://schemas.microsoft.com/office/word/2010/wordml" xmlns:w15="http://schemas.microsoft.com/office/word/2012/wordml" xmlns:w16se="http://schemas.microsoft.com/office/word/2015/wordml/symex" xmlns:wpg="http://schemas.microsoft.com/office/word/2010/wordprocessingGroup" xmlns:wpi="http://schemas.microsoft.com/office/word/2010/wordprocessingInk" xmlns:wne="http://schemas.microsoft.com/office/word/2006/wordml" xmlns:wps="http://schemas.microsoft.com/office/word/2010/wordprocessingShape" mc:Ignorable="w14 w15 w16se wp14">
-  <w:abstractNum w:abstractNumId="0" w15:restartNumberingAfterBreak="0">
+<w:numbering xmlns:wpc="http://schemas.microsoft.com/office/word/2010/wordprocessingCanvas" xmlns:mc="http://schemas.openxmlformats.org/markup-compatibility/2006" xmlns:o="urn:schemas-microsoft-com:office:office" xmlns:r="http://schemas.openxmlformats.org/officeDocument/2006/relationships" xmlns:m="http://schemas.openxmlformats.org/officeDocument/2006/math" xmlns:v="urn:schemas-microsoft-com:vml" xmlns:wp14="http://schemas.microsoft.com/office/word/2010/wordprocessingDrawing" xmlns:wp="http://schemas.openxmlformats.org/drawingml/2006/wordprocessingDrawing" xmlns:w10="urn:schemas-microsoft-com:office:word" xmlns:w="http://schemas.openxmlformats.org/wordprocessingml/2006/main" xmlns:w14="http://schemas.microsoft.com/office/word/2010/wordml" xmlns:w15="http://schemas.microsoft.com/office/word/2012/wordml" xmlns:wpg="http://schemas.microsoft.com/office/word/2010/wordprocessingGroup" xmlns:wpi="http://schemas.microsoft.com/office/word/2010/wordprocessingInk" xmlns:wne="http://schemas.microsoft.com/office/word/2006/wordml" xmlns:wps="http://schemas.microsoft.com/office/word/2010/wordprocessingShape" mc:Ignorable="w14 w15 wp14">
+  <w:abstractNum w:abstractNumId="0">
     <w:nsid w:val="75DA7CEB"/>
     <w:multiLevelType w:val="hybridMultilevel"/>
     <w:tmpl w:val="C50AAA4E"/>
@@ -1513,7 +1561,7 @@
 </file>
 
 <file path=word/styles.xml><?xml version="1.0" encoding="utf-8"?>
-<w:styles xmlns:mc="http://schemas.openxmlformats.org/markup-compatibility/2006" xmlns:r="http://schemas.openxmlformats.org/officeDocument/2006/relationships" xmlns:w="http://schemas.openxmlformats.org/wordprocessingml/2006/main" xmlns:w14="http://schemas.microsoft.com/office/word/2010/wordml" xmlns:w15="http://schemas.microsoft.com/office/word/2012/wordml" xmlns:w16se="http://schemas.microsoft.com/office/word/2015/wordml/symex" mc:Ignorable="w14 w15 w16se">
+<w:styles xmlns:mc="http://schemas.openxmlformats.org/markup-compatibility/2006" xmlns:r="http://schemas.openxmlformats.org/officeDocument/2006/relationships" xmlns:w="http://schemas.openxmlformats.org/wordprocessingml/2006/main" xmlns:w14="http://schemas.microsoft.com/office/word/2010/wordml" xmlns:w15="http://schemas.microsoft.com/office/word/2012/wordml" mc:Ignorable="w14 w15">
   <w:docDefaults>
     <w:rPrDefault>
       <w:rPr>
@@ -1986,6 +2034,7 @@
       <w:spacing w:after="0" w:line="240" w:lineRule="auto"/>
     </w:pPr>
     <w:tblPr>
+      <w:tblInd w:w="0" w:type="dxa"/>
       <w:tblBorders>
         <w:top w:val="single" w:sz="4" w:space="0" w:color="auto"/>
         <w:left w:val="single" w:sz="4" w:space="0" w:color="auto"/>
@@ -1994,6 +2043,12 @@
         <w:insideH w:val="single" w:sz="4" w:space="0" w:color="auto"/>
         <w:insideV w:val="single" w:sz="4" w:space="0" w:color="auto"/>
       </w:tblBorders>
+      <w:tblCellMar>
+        <w:top w:w="0" w:type="dxa"/>
+        <w:left w:w="108" w:type="dxa"/>
+        <w:bottom w:w="0" w:type="dxa"/>
+        <w:right w:w="108" w:type="dxa"/>
+      </w:tblCellMar>
     </w:tblPr>
   </w:style>
   <w:style w:type="paragraph" w:styleId="ListParagraph">
@@ -2008,531 +2063,6 @@
     </w:pPr>
   </w:style>
 </w:styles>
-</file>
-
-<file path=word/glossary/document.xml><?xml version="1.0" encoding="utf-8"?>
-<w:glossaryDocument xmlns:wpc="http://schemas.microsoft.com/office/word/2010/wordprocessingCanvas" xmlns:cx="http://schemas.microsoft.com/office/drawing/2014/chartex" xmlns:mc="http://schemas.openxmlformats.org/markup-compatibility/2006" xmlns:o="urn:schemas-microsoft-com:office:office" xmlns:r="http://schemas.openxmlformats.org/officeDocument/2006/relationships" xmlns:m="http://schemas.openxmlformats.org/officeDocument/2006/math" xmlns:v="urn:schemas-microsoft-com:vml" xmlns:wp14="http://schemas.microsoft.com/office/word/2010/wordprocessingDrawing" xmlns:wp="http://schemas.openxmlformats.org/drawingml/2006/wordprocessingDrawing" xmlns:w10="urn:schemas-microsoft-com:office:word" xmlns:w="http://schemas.openxmlformats.org/wordprocessingml/2006/main" xmlns:w14="http://schemas.microsoft.com/office/word/2010/wordml" xmlns:w15="http://schemas.microsoft.com/office/word/2012/wordml" xmlns:w16se="http://schemas.microsoft.com/office/word/2015/wordml/symex" xmlns:wpg="http://schemas.microsoft.com/office/word/2010/wordprocessingGroup" xmlns:wpi="http://schemas.microsoft.com/office/word/2010/wordprocessingInk" xmlns:wne="http://schemas.microsoft.com/office/word/2006/wordml" xmlns:wps="http://schemas.microsoft.com/office/word/2010/wordprocessingShape" mc:Ignorable="w14 w15 w16se wp14"/>
-</file>
-
-<file path=word/glossary/fontTable.xml><?xml version="1.0" encoding="utf-8"?>
-<w:fonts xmlns:mc="http://schemas.openxmlformats.org/markup-compatibility/2006" xmlns:r="http://schemas.openxmlformats.org/officeDocument/2006/relationships" xmlns:w="http://schemas.openxmlformats.org/wordprocessingml/2006/main" xmlns:w14="http://schemas.microsoft.com/office/word/2010/wordml" xmlns:w15="http://schemas.microsoft.com/office/word/2012/wordml" xmlns:w16se="http://schemas.microsoft.com/office/word/2015/wordml/symex" mc:Ignorable="w14 w15 w16se">
-  <w:font w:name="Times New Roman">
-    <w:panose1 w:val="02020603050405020304"/>
-    <w:charset w:val="00"/>
-    <w:family w:val="roman"/>
-    <w:pitch w:val="variable"/>
-    <w:sig w:usb0="E0002AFF" w:usb1="C0007843" w:usb2="00000009" w:usb3="00000000" w:csb0="000001FF" w:csb1="00000000"/>
-  </w:font>
-  <w:font w:name="Calibri">
-    <w:panose1 w:val="020F0502020204030204"/>
-    <w:charset w:val="00"/>
-    <w:family w:val="swiss"/>
-    <w:pitch w:val="variable"/>
-    <w:sig w:usb0="E00002FF" w:usb1="4000ACFF" w:usb2="00000001" w:usb3="00000000" w:csb0="0000019F" w:csb1="00000000"/>
-  </w:font>
-  <w:font w:name="Courier New">
-    <w:panose1 w:val="02070309020205020404"/>
-    <w:charset w:val="00"/>
-    <w:family w:val="modern"/>
-    <w:pitch w:val="fixed"/>
-    <w:sig w:usb0="E0002AFF" w:usb1="C0007843" w:usb2="00000009" w:usb3="00000000" w:csb0="000001FF" w:csb1="00000000"/>
-  </w:font>
-  <w:font w:name="Wingdings">
-    <w:panose1 w:val="05000000000000000000"/>
-    <w:charset w:val="02"/>
-    <w:family w:val="auto"/>
-    <w:pitch w:val="variable"/>
-    <w:sig w:usb0="00000000" w:usb1="10000000" w:usb2="00000000" w:usb3="00000000" w:csb0="80000000" w:csb1="00000000"/>
-  </w:font>
-  <w:font w:name="Symbol">
-    <w:panose1 w:val="05050102010706020507"/>
-    <w:charset w:val="02"/>
-    <w:family w:val="roman"/>
-    <w:pitch w:val="variable"/>
-    <w:sig w:usb0="00000000" w:usb1="10000000" w:usb2="00000000" w:usb3="00000000" w:csb0="80000000" w:csb1="00000000"/>
-  </w:font>
-  <w:font w:name="Calibri Light">
-    <w:panose1 w:val="020F0302020204030204"/>
-    <w:charset w:val="00"/>
-    <w:family w:val="swiss"/>
-    <w:pitch w:val="variable"/>
-    <w:sig w:usb0="A00002EF" w:usb1="4000207B" w:usb2="00000000" w:usb3="00000000" w:csb0="0000009F" w:csb1="00000000"/>
-  </w:font>
-</w:fonts>
-</file>
-
-<file path=word/glossary/settings.xml><?xml version="1.0" encoding="utf-8"?>
-<w:settings xmlns:mc="http://schemas.openxmlformats.org/markup-compatibility/2006" xmlns:o="urn:schemas-microsoft-com:office:office" xmlns:r="http://schemas.openxmlformats.org/officeDocument/2006/relationships" xmlns:m="http://schemas.openxmlformats.org/officeDocument/2006/math" xmlns:v="urn:schemas-microsoft-com:vml" xmlns:w10="urn:schemas-microsoft-com:office:word" xmlns:w="http://schemas.openxmlformats.org/wordprocessingml/2006/main" xmlns:w14="http://schemas.microsoft.com/office/word/2010/wordml" xmlns:w15="http://schemas.microsoft.com/office/word/2012/wordml" xmlns:w16se="http://schemas.microsoft.com/office/word/2015/wordml/symex" xmlns:sl="http://schemas.openxmlformats.org/schemaLibrary/2006/main" mc:Ignorable="w14 w15 w16se">
-  <w:view w:val="normal"/>
-  <w:defaultTabStop w:val="720"/>
-  <w:characterSpacingControl w:val="doNotCompress"/>
-  <w:compat>
-    <w:useFELayout/>
-    <w:compatSetting w:name="compatibilityMode" w:uri="http://schemas.microsoft.com/office/word" w:val="15"/>
-    <w:compatSetting w:name="overrideTableStyleFontSizeAndJustification" w:uri="http://schemas.microsoft.com/office/word" w:val="1"/>
-    <w:compatSetting w:name="enableOpenTypeFeatures" w:uri="http://schemas.microsoft.com/office/word" w:val="1"/>
-    <w:compatSetting w:name="doNotFlipMirrorIndents" w:uri="http://schemas.microsoft.com/office/word" w:val="1"/>
-    <w:compatSetting w:name="differentiateMultirowTableHeaders" w:uri="http://schemas.microsoft.com/office/word" w:val="1"/>
-  </w:compat>
-  <w:rsids>
-    <w:rsidRoot w:val="00C931B7"/>
-    <w:rsid w:val="00C931B7"/>
-    <w:rsid w:val="00ED4143"/>
-  </w:rsids>
-  <m:mathPr>
-    <m:mathFont m:val="Cambria Math"/>
-    <m:brkBin m:val="before"/>
-    <m:brkBinSub m:val="--"/>
-    <m:smallFrac m:val="0"/>
-    <m:dispDef/>
-    <m:lMargin m:val="0"/>
-    <m:rMargin m:val="0"/>
-    <m:defJc m:val="centerGroup"/>
-    <m:wrapIndent m:val="1440"/>
-    <m:intLim m:val="subSup"/>
-    <m:naryLim m:val="undOvr"/>
-  </m:mathPr>
-  <w:themeFontLang w:val="en-US"/>
-  <w:clrSchemeMapping w:bg1="light1" w:t1="dark1" w:bg2="light2" w:t2="dark2" w:accent1="accent1" w:accent2="accent2" w:accent3="accent3" w:accent4="accent4" w:accent5="accent5" w:accent6="accent6" w:hyperlink="hyperlink" w:followedHyperlink="followedHyperlink"/>
-  <w:decimalSymbol w:val="."/>
-  <w:listSeparator w:val=","/>
-  <w15:chartTrackingRefBased/>
-</w:settings>
-</file>
-
-<file path=word/glossary/styles.xml><?xml version="1.0" encoding="utf-8"?>
-<w:styles xmlns:mc="http://schemas.openxmlformats.org/markup-compatibility/2006" xmlns:r="http://schemas.openxmlformats.org/officeDocument/2006/relationships" xmlns:w="http://schemas.openxmlformats.org/wordprocessingml/2006/main" xmlns:w14="http://schemas.microsoft.com/office/word/2010/wordml" xmlns:w15="http://schemas.microsoft.com/office/word/2012/wordml" xmlns:w16se="http://schemas.microsoft.com/office/word/2015/wordml/symex" mc:Ignorable="w14 w15 w16se">
-  <w:docDefaults>
-    <w:rPrDefault>
-      <w:rPr>
-        <w:rFonts w:asciiTheme="minorHAnsi" w:eastAsiaTheme="minorEastAsia" w:hAnsiTheme="minorHAnsi" w:cstheme="minorBidi"/>
-        <w:sz w:val="22"/>
-        <w:szCs w:val="22"/>
-        <w:lang w:val="en-US" w:eastAsia="en-US" w:bidi="ar-SA"/>
-      </w:rPr>
-    </w:rPrDefault>
-    <w:pPrDefault>
-      <w:pPr>
-        <w:spacing w:after="160" w:line="259" w:lineRule="auto"/>
-      </w:pPr>
-    </w:pPrDefault>
-  </w:docDefaults>
-  <w:latentStyles w:defLockedState="0" w:defUIPriority="99" w:defSemiHidden="0" w:defUnhideWhenUsed="0" w:defQFormat="0" w:count="371">
-    <w:lsdException w:name="Normal" w:uiPriority="0" w:qFormat="1"/>
-    <w:lsdException w:name="heading 1" w:uiPriority="9" w:qFormat="1"/>
-    <w:lsdException w:name="heading 2" w:semiHidden="1" w:uiPriority="9" w:unhideWhenUsed="1" w:qFormat="1"/>
-    <w:lsdException w:name="heading 3" w:semiHidden="1" w:uiPriority="9" w:unhideWhenUsed="1" w:qFormat="1"/>
-    <w:lsdException w:name="heading 4" w:semiHidden="1" w:uiPriority="9" w:unhideWhenUsed="1" w:qFormat="1"/>
-    <w:lsdException w:name="heading 5" w:semiHidden="1" w:uiPriority="9" w:unhideWhenUsed="1" w:qFormat="1"/>
-    <w:lsdException w:name="heading 6" w:semiHidden="1" w:uiPriority="9" w:unhideWhenUsed="1" w:qFormat="1"/>
-    <w:lsdException w:name="heading 7" w:semiHidden="1" w:uiPriority="9" w:unhideWhenUsed="1" w:qFormat="1"/>
-    <w:lsdException w:name="heading 8" w:semiHidden="1" w:uiPriority="9" w:unhideWhenUsed="1" w:qFormat="1"/>
-    <w:lsdException w:name="heading 9" w:semiHidden="1" w:uiPriority="9" w:unhideWhenUsed="1" w:qFormat="1"/>
-    <w:lsdException w:name="index 1" w:semiHidden="1" w:unhideWhenUsed="1"/>
-    <w:lsdException w:name="index 2" w:semiHidden="1" w:unhideWhenUsed="1"/>
-    <w:lsdException w:name="index 3" w:semiHidden="1" w:unhideWhenUsed="1"/>
-    <w:lsdException w:name="index 4" w:semiHidden="1" w:unhideWhenUsed="1"/>
-    <w:lsdException w:name="index 5" w:semiHidden="1" w:unhideWhenUsed="1"/>
-    <w:lsdException w:name="index 6" w:semiHidden="1" w:unhideWhenUsed="1"/>
-    <w:lsdException w:name="index 7" w:semiHidden="1" w:unhideWhenUsed="1"/>
-    <w:lsdException w:name="index 8" w:semiHidden="1" w:unhideWhenUsed="1"/>
-    <w:lsdException w:name="index 9" w:semiHidden="1" w:unhideWhenUsed="1"/>
-    <w:lsdException w:name="toc 1" w:semiHidden="1" w:uiPriority="39" w:unhideWhenUsed="1"/>
-    <w:lsdException w:name="toc 2" w:semiHidden="1" w:uiPriority="39" w:unhideWhenUsed="1"/>
-    <w:lsdException w:name="toc 3" w:semiHidden="1" w:uiPriority="39" w:unhideWhenUsed="1"/>
-    <w:lsdException w:name="toc 4" w:semiHidden="1" w:uiPriority="39" w:unhideWhenUsed="1"/>
-    <w:lsdException w:name="toc 5" w:semiHidden="1" w:uiPriority="39" w:unhideWhenUsed="1"/>
-    <w:lsdException w:name="toc 6" w:semiHidden="1" w:uiPriority="39" w:unhideWhenUsed="1"/>
-    <w:lsdException w:name="toc 7" w:semiHidden="1" w:uiPriority="39" w:unhideWhenUsed="1"/>
-    <w:lsdException w:name="toc 8" w:semiHidden="1" w:uiPriority="39" w:unhideWhenUsed="1"/>
-    <w:lsdException w:name="toc 9" w:semiHidden="1" w:uiPriority="39" w:unhideWhenUsed="1"/>
-    <w:lsdException w:name="Normal Indent" w:semiHidden="1" w:unhideWhenUsed="1"/>
-    <w:lsdException w:name="footnote text" w:semiHidden="1" w:unhideWhenUsed="1"/>
-    <w:lsdException w:name="annotation text" w:semiHidden="1" w:unhideWhenUsed="1"/>
-    <w:lsdException w:name="header" w:semiHidden="1" w:unhideWhenUsed="1"/>
-    <w:lsdException w:name="footer" w:semiHidden="1" w:unhideWhenUsed="1"/>
-    <w:lsdException w:name="index heading" w:semiHidden="1" w:unhideWhenUsed="1"/>
-    <w:lsdException w:name="caption" w:semiHidden="1" w:uiPriority="35" w:unhideWhenUsed="1" w:qFormat="1"/>
-    <w:lsdException w:name="table of figures" w:semiHidden="1" w:unhideWhenUsed="1"/>
-    <w:lsdException w:name="envelope address" w:semiHidden="1" w:unhideWhenUsed="1"/>
-    <w:lsdException w:name="envelope return" w:semiHidden="1" w:unhideWhenUsed="1"/>
-    <w:lsdException w:name="footnote reference" w:semiHidden="1" w:unhideWhenUsed="1"/>
-    <w:lsdException w:name="annotation reference" w:semiHidden="1" w:unhideWhenUsed="1"/>
-    <w:lsdException w:name="line number" w:semiHidden="1" w:unhideWhenUsed="1"/>
-    <w:lsdException w:name="page number" w:semiHidden="1" w:unhideWhenUsed="1"/>
-    <w:lsdException w:name="endnote reference" w:semiHidden="1" w:unhideWhenUsed="1"/>
-    <w:lsdException w:name="endnote text" w:semiHidden="1" w:unhideWhenUsed="1"/>
-    <w:lsdException w:name="table of authorities" w:semiHidden="1" w:unhideWhenUsed="1"/>
-    <w:lsdException w:name="macro" w:semiHidden="1" w:unhideWhenUsed="1"/>
-    <w:lsdException w:name="toa heading" w:semiHidden="1" w:unhideWhenUsed="1"/>
-    <w:lsdException w:name="List" w:semiHidden="1" w:unhideWhenUsed="1"/>
-    <w:lsdException w:name="List Bullet" w:semiHidden="1" w:unhideWhenUsed="1"/>
-    <w:lsdException w:name="List Number" w:semiHidden="1" w:unhideWhenUsed="1"/>
-    <w:lsdException w:name="List 2" w:semiHidden="1" w:unhideWhenUsed="1"/>
-    <w:lsdException w:name="List 3" w:semiHidden="1" w:unhideWhenUsed="1"/>
-    <w:lsdException w:name="List 4" w:semiHidden="1" w:unhideWhenUsed="1"/>
-    <w:lsdException w:name="List 5" w:semiHidden="1" w:unhideWhenUsed="1"/>
-    <w:lsdException w:name="List Bullet 2" w:semiHidden="1" w:unhideWhenUsed="1"/>
-    <w:lsdException w:name="List Bullet 3" w:semiHidden="1" w:unhideWhenUsed="1"/>
-    <w:lsdException w:name="List Bullet 4" w:semiHidden="1" w:unhideWhenUsed="1"/>
-    <w:lsdException w:name="List Bullet 5" w:semiHidden="1" w:unhideWhenUsed="1"/>
-    <w:lsdException w:name="List Number 2" w:semiHidden="1" w:unhideWhenUsed="1"/>
-    <w:lsdException w:name="List Number 3" w:semiHidden="1" w:unhideWhenUsed="1"/>
-    <w:lsdException w:name="List Number 4" w:semiHidden="1" w:unhideWhenUsed="1"/>
-    <w:lsdException w:name="List Number 5" w:semiHidden="1" w:unhideWhenUsed="1"/>
-    <w:lsdException w:name="Title" w:uiPriority="10" w:qFormat="1"/>
-    <w:lsdException w:name="Closing" w:semiHidden="1" w:unhideWhenUsed="1"/>
-    <w:lsdException w:name="Signature" w:semiHidden="1" w:unhideWhenUsed="1"/>
-    <w:lsdException w:name="Default Paragraph Font" w:semiHidden="1" w:uiPriority="1" w:unhideWhenUsed="1"/>
-    <w:lsdException w:name="Body Text" w:semiHidden="1" w:unhideWhenUsed="1"/>
-    <w:lsdException w:name="Body Text Indent" w:semiHidden="1" w:unhideWhenUsed="1"/>
-    <w:lsdException w:name="List Continue" w:semiHidden="1" w:unhideWhenUsed="1"/>
-    <w:lsdException w:name="List Continue 2" w:semiHidden="1" w:unhideWhenUsed="1"/>
-    <w:lsdException w:name="List Continue 3" w:semiHidden="1" w:unhideWhenUsed="1"/>
-    <w:lsdException w:name="List Continue 4" w:semiHidden="1" w:unhideWhenUsed="1"/>
-    <w:lsdException w:name="List Continue 5" w:semiHidden="1" w:unhideWhenUsed="1"/>
-    <w:lsdException w:name="Message Header" w:semiHidden="1" w:unhideWhenUsed="1"/>
-    <w:lsdException w:name="Subtitle" w:uiPriority="11" w:qFormat="1"/>
-    <w:lsdException w:name="Salutation" w:semiHidden="1" w:unhideWhenUsed="1"/>
-    <w:lsdException w:name="Date" w:semiHidden="1" w:unhideWhenUsed="1"/>
-    <w:lsdException w:name="Body Text First Indent" w:semiHidden="1" w:unhideWhenUsed="1"/>
-    <w:lsdException w:name="Body Text First Indent 2" w:semiHidden="1" w:unhideWhenUsed="1"/>
-    <w:lsdException w:name="Note Heading" w:semiHidden="1" w:unhideWhenUsed="1"/>
-    <w:lsdException w:name="Body Text 2" w:semiHidden="1" w:unhideWhenUsed="1"/>
-    <w:lsdException w:name="Body Text 3" w:semiHidden="1" w:unhideWhenUsed="1"/>
-    <w:lsdException w:name="Body Text Indent 2" w:semiHidden="1" w:unhideWhenUsed="1"/>
-    <w:lsdException w:name="Body Text Indent 3" w:semiHidden="1" w:unhideWhenUsed="1"/>
-    <w:lsdException w:name="Block Text" w:semiHidden="1" w:unhideWhenUsed="1"/>
-    <w:lsdException w:name="Hyperlink" w:semiHidden="1" w:unhideWhenUsed="1"/>
-    <w:lsdException w:name="FollowedHyperlink" w:semiHidden="1" w:unhideWhenUsed="1"/>
-    <w:lsdException w:name="Strong" w:uiPriority="22" w:qFormat="1"/>
-    <w:lsdException w:name="Emphasis" w:uiPriority="20" w:qFormat="1"/>
-    <w:lsdException w:name="Document Map" w:semiHidden="1" w:unhideWhenUsed="1"/>
-    <w:lsdException w:name="Plain Text" w:semiHidden="1" w:unhideWhenUsed="1"/>
-    <w:lsdException w:name="E-mail Signature" w:semiHidden="1" w:unhideWhenUsed="1"/>
-    <w:lsdException w:name="HTML Top of Form" w:semiHidden="1" w:unhideWhenUsed="1"/>
-    <w:lsdException w:name="HTML Bottom of Form" w:semiHidden="1" w:unhideWhenUsed="1"/>
-    <w:lsdException w:name="Normal (Web)" w:semiHidden="1" w:unhideWhenUsed="1"/>
-    <w:lsdException w:name="HTML Acronym" w:semiHidden="1" w:unhideWhenUsed="1"/>
-    <w:lsdException w:name="HTML Address" w:semiHidden="1" w:unhideWhenUsed="1"/>
-    <w:lsdException w:name="HTML Cite" w:semiHidden="1" w:unhideWhenUsed="1"/>
-    <w:lsdException w:name="HTML Code" w:semiHidden="1" w:unhideWhenUsed="1"/>
-    <w:lsdException w:name="HTML Definition" w:semiHidden="1" w:unhideWhenUsed="1"/>
-    <w:lsdException w:name="HTML Keyboard" w:semiHidden="1" w:unhideWhenUsed="1"/>
-    <w:lsdException w:name="HTML Preformatted" w:semiHidden="1" w:unhideWhenUsed="1"/>
-    <w:lsdException w:name="HTML Sample" w:semiHidden="1" w:unhideWhenUsed="1"/>
-    <w:lsdException w:name="HTML Typewriter" w:semiHidden="1" w:unhideWhenUsed="1"/>
-    <w:lsdException w:name="HTML Variable" w:semiHidden="1" w:unhideWhenUsed="1"/>
-    <w:lsdException w:name="Normal Table" w:semiHidden="1" w:unhideWhenUsed="1"/>
-    <w:lsdException w:name="annotation subject" w:semiHidden="1" w:unhideWhenUsed="1"/>
-    <w:lsdException w:name="No List" w:semiHidden="1" w:unhideWhenUsed="1"/>
-    <w:lsdException w:name="Outline List 1" w:semiHidden="1" w:unhideWhenUsed="1"/>
-    <w:lsdException w:name="Outline List 2" w:semiHidden="1" w:unhideWhenUsed="1"/>
-    <w:lsdException w:name="Outline List 3" w:semiHidden="1" w:unhideWhenUsed="1"/>
-    <w:lsdException w:name="Table Simple 1" w:semiHidden="1" w:unhideWhenUsed="1"/>
-    <w:lsdException w:name="Table Simple 2" w:semiHidden="1" w:unhideWhenUsed="1"/>
-    <w:lsdException w:name="Table Simple 3" w:semiHidden="1" w:unhideWhenUsed="1"/>
-    <w:lsdException w:name="Table Classic 1" w:semiHidden="1" w:unhideWhenUsed="1"/>
-    <w:lsdException w:name="Table Classic 2" w:semiHidden="1" w:unhideWhenUsed="1"/>
-    <w:lsdException w:name="Table Classic 3" w:semiHidden="1" w:unhideWhenUsed="1"/>
-    <w:lsdException w:name="Table Classic 4" w:semiHidden="1" w:unhideWhenUsed="1"/>
-    <w:lsdException w:name="Table Colorful 1" w:semiHidden="1" w:unhideWhenUsed="1"/>
-    <w:lsdException w:name="Table Colorful 2" w:semiHidden="1" w:unhideWhenUsed="1"/>
-    <w:lsdException w:name="Table Colorful 3" w:semiHidden="1" w:unhideWhenUsed="1"/>
-    <w:lsdException w:name="Table Columns 1" w:semiHidden="1" w:unhideWhenUsed="1"/>
-    <w:lsdException w:name="Table Columns 2" w:semiHidden="1" w:unhideWhenUsed="1"/>
-    <w:lsdException w:name="Table Columns 3" w:semiHidden="1" w:unhideWhenUsed="1"/>
-    <w:lsdException w:name="Table Columns 4" w:semiHidden="1" w:unhideWhenUsed="1"/>
-    <w:lsdException w:name="Table Columns 5" w:semiHidden="1" w:unhideWhenUsed="1"/>
-    <w:lsdException w:name="Table Grid 1" w:semiHidden="1" w:unhideWhenUsed="1"/>
-    <w:lsdException w:name="Table Grid 2" w:semiHidden="1" w:unhideWhenUsed="1"/>
-    <w:lsdException w:name="Table Grid 3" w:semiHidden="1" w:unhideWhenUsed="1"/>
-    <w:lsdException w:name="Table Grid 4" w:semiHidden="1" w:unhideWhenUsed="1"/>
-    <w:lsdException w:name="Table Grid 5" w:semiHidden="1" w:unhideWhenUsed="1"/>
-    <w:lsdException w:name="Table Grid 6" w:semiHidden="1" w:unhideWhenUsed="1"/>
-    <w:lsdException w:name="Table Grid 7" w:semiHidden="1" w:unhideWhenUsed="1"/>
-    <w:lsdException w:name="Table Grid 8" w:semiHidden="1" w:unhideWhenUsed="1"/>
-    <w:lsdException w:name="Table List 1" w:semiHidden="1" w:unhideWhenUsed="1"/>
-    <w:lsdException w:name="Table List 2" w:semiHidden="1" w:unhideWhenUsed="1"/>
-    <w:lsdException w:name="Table List 3" w:semiHidden="1" w:unhideWhenUsed="1"/>
-    <w:lsdException w:name="Table List 4" w:semiHidden="1" w:unhideWhenUsed="1"/>
-    <w:lsdException w:name="Table List 5" w:semiHidden="1" w:unhideWhenUsed="1"/>
-    <w:lsdException w:name="Table List 6" w:semiHidden="1" w:unhideWhenUsed="1"/>
-    <w:lsdException w:name="Table List 7" w:semiHidden="1" w:unhideWhenUsed="1"/>
-    <w:lsdException w:name="Table List 8" w:semiHidden="1" w:unhideWhenUsed="1"/>
-    <w:lsdException w:name="Table 3D effects 1" w:semiHidden="1" w:unhideWhenUsed="1"/>
-    <w:lsdException w:name="Table 3D effects 2" w:semiHidden="1" w:unhideWhenUsed="1"/>
-    <w:lsdException w:name="Table 3D effects 3" w:semiHidden="1" w:unhideWhenUsed="1"/>
-    <w:lsdException w:name="Table Contemporary" w:semiHidden="1" w:unhideWhenUsed="1"/>
-    <w:lsdException w:name="Table Elegant" w:semiHidden="1" w:unhideWhenUsed="1"/>
-    <w:lsdException w:name="Table Professional" w:semiHidden="1" w:unhideWhenUsed="1"/>
-    <w:lsdException w:name="Table Subtle 1" w:semiHidden="1" w:unhideWhenUsed="1"/>
-    <w:lsdException w:name="Table Subtle 2" w:semiHidden="1" w:unhideWhenUsed="1"/>
-    <w:lsdException w:name="Table Web 1" w:semiHidden="1" w:unhideWhenUsed="1"/>
-    <w:lsdException w:name="Table Web 2" w:semiHidden="1" w:unhideWhenUsed="1"/>
-    <w:lsdException w:name="Table Web 3" w:semiHidden="1" w:unhideWhenUsed="1"/>
-    <w:lsdException w:name="Balloon Text" w:semiHidden="1" w:unhideWhenUsed="1"/>
-    <w:lsdException w:name="Table Grid" w:uiPriority="39"/>
-    <w:lsdException w:name="Table Theme" w:semiHidden="1" w:unhideWhenUsed="1"/>
-    <w:lsdException w:name="Placeholder Text" w:semiHidden="1"/>
-    <w:lsdException w:name="No Spacing" w:uiPriority="1" w:qFormat="1"/>
-    <w:lsdException w:name="Light Shading" w:uiPriority="60"/>
-    <w:lsdException w:name="Light List" w:uiPriority="61"/>
-    <w:lsdException w:name="Light Grid" w:uiPriority="62"/>
-    <w:lsdException w:name="Medium Shading 1" w:uiPriority="63"/>
-    <w:lsdException w:name="Medium Shading 2" w:uiPriority="64"/>
-    <w:lsdException w:name="Medium List 1" w:uiPriority="65"/>
-    <w:lsdException w:name="Medium List 2" w:uiPriority="66"/>
-    <w:lsdException w:name="Medium Grid 1" w:uiPriority="67"/>
-    <w:lsdException w:name="Medium Grid 2" w:uiPriority="68"/>
-    <w:lsdException w:name="Medium Grid 3" w:uiPriority="69"/>
-    <w:lsdException w:name="Dark List" w:uiPriority="70"/>
-    <w:lsdException w:name="Colorful Shading" w:uiPriority="71"/>
-    <w:lsdException w:name="Colorful List" w:uiPriority="72"/>
-    <w:lsdException w:name="Colorful Grid" w:uiPriority="73"/>
-    <w:lsdException w:name="Light Shading Accent 1" w:uiPriority="60"/>
-    <w:lsdException w:name="Light List Accent 1" w:uiPriority="61"/>
-    <w:lsdException w:name="Light Grid Accent 1" w:uiPriority="62"/>
-    <w:lsdException w:name="Medium Shading 1 Accent 1" w:uiPriority="63"/>
-    <w:lsdException w:name="Medium Shading 2 Accent 1" w:uiPriority="64"/>
-    <w:lsdException w:name="Medium List 1 Accent 1" w:uiPriority="65"/>
-    <w:lsdException w:name="Revision" w:semiHidden="1"/>
-    <w:lsdException w:name="List Paragraph" w:uiPriority="34" w:qFormat="1"/>
-    <w:lsdException w:name="Quote" w:uiPriority="29" w:qFormat="1"/>
-    <w:lsdException w:name="Intense Quote" w:uiPriority="30" w:qFormat="1"/>
-    <w:lsdException w:name="Medium List 2 Accent 1" w:uiPriority="66"/>
-    <w:lsdException w:name="Medium Grid 1 Accent 1" w:uiPriority="67"/>
-    <w:lsdException w:name="Medium Grid 2 Accent 1" w:uiPriority="68"/>
-    <w:lsdException w:name="Medium Grid 3 Accent 1" w:uiPriority="69"/>
-    <w:lsdException w:name="Dark List Accent 1" w:uiPriority="70"/>
-    <w:lsdException w:name="Colorful Shading Accent 1" w:uiPriority="71"/>
-    <w:lsdException w:name="Colorful List Accent 1" w:uiPriority="72"/>
-    <w:lsdException w:name="Colorful Grid Accent 1" w:uiPriority="73"/>
-    <w:lsdException w:name="Light Shading Accent 2" w:uiPriority="60"/>
-    <w:lsdException w:name="Light List Accent 2" w:uiPriority="61"/>
-    <w:lsdException w:name="Light Grid Accent 2" w:uiPriority="62"/>
-    <w:lsdException w:name="Medium Shading 1 Accent 2" w:uiPriority="63"/>
-    <w:lsdException w:name="Medium Shading 2 Accent 2" w:uiPriority="64"/>
-    <w:lsdException w:name="Medium List 1 Accent 2" w:uiPriority="65"/>
-    <w:lsdException w:name="Medium List 2 Accent 2" w:uiPriority="66"/>
-    <w:lsdException w:name="Medium Grid 1 Accent 2" w:uiPriority="67"/>
-    <w:lsdException w:name="Medium Grid 2 Accent 2" w:uiPriority="68"/>
-    <w:lsdException w:name="Medium Grid 3 Accent 2" w:uiPriority="69"/>
-    <w:lsdException w:name="Dark List Accent 2" w:uiPriority="70"/>
-    <w:lsdException w:name="Colorful Shading Accent 2" w:uiPriority="71"/>
-    <w:lsdException w:name="Colorful List Accent 2" w:uiPriority="72"/>
-    <w:lsdException w:name="Colorful Grid Accent 2" w:uiPriority="73"/>
-    <w:lsdException w:name="Light Shading Accent 3" w:uiPriority="60"/>
-    <w:lsdException w:name="Light List Accent 3" w:uiPriority="61"/>
-    <w:lsdException w:name="Light Grid Accent 3" w:uiPriority="62"/>
-    <w:lsdException w:name="Medium Shading 1 Accent 3" w:uiPriority="63"/>
-    <w:lsdException w:name="Medium Shading 2 Accent 3" w:uiPriority="64"/>
-    <w:lsdException w:name="Medium List 1 Accent 3" w:uiPriority="65"/>
-    <w:lsdException w:name="Medium List 2 Accent 3" w:uiPriority="66"/>
-    <w:lsdException w:name="Medium Grid 1 Accent 3" w:uiPriority="67"/>
-    <w:lsdException w:name="Medium Grid 2 Accent 3" w:uiPriority="68"/>
-    <w:lsdException w:name="Medium Grid 3 Accent 3" w:uiPriority="69"/>
-    <w:lsdException w:name="Dark List Accent 3" w:uiPriority="70"/>
-    <w:lsdException w:name="Colorful Shading Accent 3" w:uiPriority="71"/>
-    <w:lsdException w:name="Colorful List Accent 3" w:uiPriority="72"/>
-    <w:lsdException w:name="Colorful Grid Accent 3" w:uiPriority="73"/>
-    <w:lsdException w:name="Light Shading Accent 4" w:uiPriority="60"/>
-    <w:lsdException w:name="Light List Accent 4" w:uiPriority="61"/>
-    <w:lsdException w:name="Light Grid Accent 4" w:uiPriority="62"/>
-    <w:lsdException w:name="Medium Shading 1 Accent 4" w:uiPriority="63"/>
-    <w:lsdException w:name="Medium Shading 2 Accent 4" w:uiPriority="64"/>
-    <w:lsdException w:name="Medium List 1 Accent 4" w:uiPriority="65"/>
-    <w:lsdException w:name="Medium List 2 Accent 4" w:uiPriority="66"/>
-    <w:lsdException w:name="Medium Grid 1 Accent 4" w:uiPriority="67"/>
-    <w:lsdException w:name="Medium Grid 2 Accent 4" w:uiPriority="68"/>
-    <w:lsdException w:name="Medium Grid 3 Accent 4" w:uiPriority="69"/>
-    <w:lsdException w:name="Dark List Accent 4" w:uiPriority="70"/>
-    <w:lsdException w:name="Colorful Shading Accent 4" w:uiPriority="71"/>
-    <w:lsdException w:name="Colorful List Accent 4" w:uiPriority="72"/>
-    <w:lsdException w:name="Colorful Grid Accent 4" w:uiPriority="73"/>
-    <w:lsdException w:name="Light Shading Accent 5" w:uiPriority="60"/>
-    <w:lsdException w:name="Light List Accent 5" w:uiPriority="61"/>
-    <w:lsdException w:name="Light Grid Accent 5" w:uiPriority="62"/>
-    <w:lsdException w:name="Medium Shading 1 Accent 5" w:uiPriority="63"/>
-    <w:lsdException w:name="Medium Shading 2 Accent 5" w:uiPriority="64"/>
-    <w:lsdException w:name="Medium List 1 Accent 5" w:uiPriority="65"/>
-    <w:lsdException w:name="Medium List 2 Accent 5" w:uiPriority="66"/>
-    <w:lsdException w:name="Medium Grid 1 Accent 5" w:uiPriority="67"/>
-    <w:lsdException w:name="Medium Grid 2 Accent 5" w:uiPriority="68"/>
-    <w:lsdException w:name="Medium Grid 3 Accent 5" w:uiPriority="69"/>
-    <w:lsdException w:name="Dark List Accent 5" w:uiPriority="70"/>
-    <w:lsdException w:name="Colorful Shading Accent 5" w:uiPriority="71"/>
-    <w:lsdException w:name="Colorful List Accent 5" w:uiPriority="72"/>
-    <w:lsdException w:name="Colorful Grid Accent 5" w:uiPriority="73"/>
-    <w:lsdException w:name="Light Shading Accent 6" w:uiPriority="60"/>
-    <w:lsdException w:name="Light List Accent 6" w:uiPriority="61"/>
-    <w:lsdException w:name="Light Grid Accent 6" w:uiPriority="62"/>
-    <w:lsdException w:name="Medium Shading 1 Accent 6" w:uiPriority="63"/>
-    <w:lsdException w:name="Medium Shading 2 Accent 6" w:uiPriority="64"/>
-    <w:lsdException w:name="Medium List 1 Accent 6" w:uiPriority="65"/>
-    <w:lsdException w:name="Medium List 2 Accent 6" w:uiPriority="66"/>
-    <w:lsdException w:name="Medium Grid 1 Accent 6" w:uiPriority="67"/>
-    <w:lsdException w:name="Medium Grid 2 Accent 6" w:uiPriority="68"/>
-    <w:lsdException w:name="Medium Grid 3 Accent 6" w:uiPriority="69"/>
-    <w:lsdException w:name="Dark List Accent 6" w:uiPriority="70"/>
-    <w:lsdException w:name="Colorful Shading Accent 6" w:uiPriority="71"/>
-    <w:lsdException w:name="Colorful List Accent 6" w:uiPriority="72"/>
-    <w:lsdException w:name="Colorful Grid Accent 6" w:uiPriority="73"/>
-    <w:lsdException w:name="Subtle Emphasis" w:uiPriority="19" w:qFormat="1"/>
-    <w:lsdException w:name="Intense Emphasis" w:uiPriority="21" w:qFormat="1"/>
-    <w:lsdException w:name="Subtle Reference" w:uiPriority="31" w:qFormat="1"/>
-    <w:lsdException w:name="Intense Reference" w:uiPriority="32" w:qFormat="1"/>
-    <w:lsdException w:name="Book Title" w:uiPriority="33" w:qFormat="1"/>
-    <w:lsdException w:name="Bibliography" w:semiHidden="1" w:uiPriority="37" w:unhideWhenUsed="1"/>
-    <w:lsdException w:name="TOC Heading" w:semiHidden="1" w:uiPriority="39" w:unhideWhenUsed="1" w:qFormat="1"/>
-    <w:lsdException w:name="Plain Table 1" w:uiPriority="41"/>
-    <w:lsdException w:name="Plain Table 2" w:uiPriority="42"/>
-    <w:lsdException w:name="Plain Table 3" w:uiPriority="43"/>
-    <w:lsdException w:name="Plain Table 4" w:uiPriority="44"/>
-    <w:lsdException w:name="Plain Table 5" w:uiPriority="45"/>
-    <w:lsdException w:name="Grid Table Light" w:uiPriority="40"/>
-    <w:lsdException w:name="Grid Table 1 Light" w:uiPriority="46"/>
-    <w:lsdException w:name="Grid Table 2" w:uiPriority="47"/>
-    <w:lsdException w:name="Grid Table 3" w:uiPriority="48"/>
-    <w:lsdException w:name="Grid Table 4" w:uiPriority="49"/>
-    <w:lsdException w:name="Grid Table 5 Dark" w:uiPriority="50"/>
-    <w:lsdException w:name="Grid Table 6 Colorful" w:uiPriority="51"/>
-    <w:lsdException w:name="Grid Table 7 Colorful" w:uiPriority="52"/>
-    <w:lsdException w:name="Grid Table 1 Light Accent 1" w:uiPriority="46"/>
-    <w:lsdException w:name="Grid Table 2 Accent 1" w:uiPriority="47"/>
-    <w:lsdException w:name="Grid Table 3 Accent 1" w:uiPriority="48"/>
-    <w:lsdException w:name="Grid Table 4 Accent 1" w:uiPriority="49"/>
-    <w:lsdException w:name="Grid Table 5 Dark Accent 1" w:uiPriority="50"/>
-    <w:lsdException w:name="Grid Table 6 Colorful Accent 1" w:uiPriority="51"/>
-    <w:lsdException w:name="Grid Table 7 Colorful Accent 1" w:uiPriority="52"/>
-    <w:lsdException w:name="Grid Table 1 Light Accent 2" w:uiPriority="46"/>
-    <w:lsdException w:name="Grid Table 2 Accent 2" w:uiPriority="47"/>
-    <w:lsdException w:name="Grid Table 3 Accent 2" w:uiPriority="48"/>
-    <w:lsdException w:name="Grid Table 4 Accent 2" w:uiPriority="49"/>
-    <w:lsdException w:name="Grid Table 5 Dark Accent 2" w:uiPriority="50"/>
-    <w:lsdException w:name="Grid Table 6 Colorful Accent 2" w:uiPriority="51"/>
-    <w:lsdException w:name="Grid Table 7 Colorful Accent 2" w:uiPriority="52"/>
-    <w:lsdException w:name="Grid Table 1 Light Accent 3" w:uiPriority="46"/>
-    <w:lsdException w:name="Grid Table 2 Accent 3" w:uiPriority="47"/>
-    <w:lsdException w:name="Grid Table 3 Accent 3" w:uiPriority="48"/>
-    <w:lsdException w:name="Grid Table 4 Accent 3" w:uiPriority="49"/>
-    <w:lsdException w:name="Grid Table 5 Dark Accent 3" w:uiPriority="50"/>
-    <w:lsdException w:name="Grid Table 6 Colorful Accent 3" w:uiPriority="51"/>
-    <w:lsdException w:name="Grid Table 7 Colorful Accent 3" w:uiPriority="52"/>
-    <w:lsdException w:name="Grid Table 1 Light Accent 4" w:uiPriority="46"/>
-    <w:lsdException w:name="Grid Table 2 Accent 4" w:uiPriority="47"/>
-    <w:lsdException w:name="Grid Table 3 Accent 4" w:uiPriority="48"/>
-    <w:lsdException w:name="Grid Table 4 Accent 4" w:uiPriority="49"/>
-    <w:lsdException w:name="Grid Table 5 Dark Accent 4" w:uiPriority="50"/>
-    <w:lsdException w:name="Grid Table 6 Colorful Accent 4" w:uiPriority="51"/>
-    <w:lsdException w:name="Grid Table 7 Colorful Accent 4" w:uiPriority="52"/>
-    <w:lsdException w:name="Grid Table 1 Light Accent 5" w:uiPriority="46"/>
-    <w:lsdException w:name="Grid Table 2 Accent 5" w:uiPriority="47"/>
-    <w:lsdException w:name="Grid Table 3 Accent 5" w:uiPriority="48"/>
-    <w:lsdException w:name="Grid Table 4 Accent 5" w:uiPriority="49"/>
-    <w:lsdException w:name="Grid Table 5 Dark Accent 5" w:uiPriority="50"/>
-    <w:lsdException w:name="Grid Table 6 Colorful Accent 5" w:uiPriority="51"/>
-    <w:lsdException w:name="Grid Table 7 Colorful Accent 5" w:uiPriority="52"/>
-    <w:lsdException w:name="Grid Table 1 Light Accent 6" w:uiPriority="46"/>
-    <w:lsdException w:name="Grid Table 2 Accent 6" w:uiPriority="47"/>
-    <w:lsdException w:name="Grid Table 3 Accent 6" w:uiPriority="48"/>
-    <w:lsdException w:name="Grid Table 4 Accent 6" w:uiPriority="49"/>
-    <w:lsdException w:name="Grid Table 5 Dark Accent 6" w:uiPriority="50"/>
-    <w:lsdException w:name="Grid Table 6 Colorful Accent 6" w:uiPriority="51"/>
-    <w:lsdException w:name="Grid Table 7 Colorful Accent 6" w:uiPriority="52"/>
-    <w:lsdException w:name="List Table 1 Light" w:uiPriority="46"/>
-    <w:lsdException w:name="List Table 2" w:uiPriority="47"/>
-    <w:lsdException w:name="List Table 3" w:uiPriority="48"/>
-    <w:lsdException w:name="List Table 4" w:uiPriority="49"/>
-    <w:lsdException w:name="List Table 5 Dark" w:uiPriority="50"/>
-    <w:lsdException w:name="List Table 6 Colorful" w:uiPriority="51"/>
-    <w:lsdException w:name="List Table 7 Colorful" w:uiPriority="52"/>
-    <w:lsdException w:name="List Table 1 Light Accent 1" w:uiPriority="46"/>
-    <w:lsdException w:name="List Table 2 Accent 1" w:uiPriority="47"/>
-    <w:lsdException w:name="List Table 3 Accent 1" w:uiPriority="48"/>
-    <w:lsdException w:name="List Table 4 Accent 1" w:uiPriority="49"/>
-    <w:lsdException w:name="List Table 5 Dark Accent 1" w:uiPriority="50"/>
-    <w:lsdException w:name="List Table 6 Colorful Accent 1" w:uiPriority="51"/>
-    <w:lsdException w:name="List Table 7 Colorful Accent 1" w:uiPriority="52"/>
-    <w:lsdException w:name="List Table 1 Light Accent 2" w:uiPriority="46"/>
-    <w:lsdException w:name="List Table 2 Accent 2" w:uiPriority="47"/>
-    <w:lsdException w:name="List Table 3 Accent 2" w:uiPriority="48"/>
-    <w:lsdException w:name="List Table 4 Accent 2" w:uiPriority="49"/>
-    <w:lsdException w:name="List Table 5 Dark Accent 2" w:uiPriority="50"/>
-    <w:lsdException w:name="List Table 6 Colorful Accent 2" w:uiPriority="51"/>
-    <w:lsdException w:name="List Table 7 Colorful Accent 2" w:uiPriority="52"/>
-    <w:lsdException w:name="List Table 1 Light Accent 3" w:uiPriority="46"/>
-    <w:lsdException w:name="List Table 2 Accent 3" w:uiPriority="47"/>
-    <w:lsdException w:name="List Table 3 Accent 3" w:uiPriority="48"/>
-    <w:lsdException w:name="List Table 4 Accent 3" w:uiPriority="49"/>
-    <w:lsdException w:name="List Table 5 Dark Accent 3" w:uiPriority="50"/>
-    <w:lsdException w:name="List Table 6 Colorful Accent 3" w:uiPriority="51"/>
-    <w:lsdException w:name="List Table 7 Colorful Accent 3" w:uiPriority="52"/>
-    <w:lsdException w:name="List Table 1 Light Accent 4" w:uiPriority="46"/>
-    <w:lsdException w:name="List Table 2 Accent 4" w:uiPriority="47"/>
-    <w:lsdException w:name="List Table 3 Accent 4" w:uiPriority="48"/>
-    <w:lsdException w:name="List Table 4 Accent 4" w:uiPriority="49"/>
-    <w:lsdException w:name="List Table 5 Dark Accent 4" w:uiPriority="50"/>
-    <w:lsdException w:name="List Table 6 Colorful Accent 4" w:uiPriority="51"/>
-    <w:lsdException w:name="List Table 7 Colorful Accent 4" w:uiPriority="52"/>
-    <w:lsdException w:name="List Table 1 Light Accent 5" w:uiPriority="46"/>
-    <w:lsdException w:name="List Table 2 Accent 5" w:uiPriority="47"/>
-    <w:lsdException w:name="List Table 3 Accent 5" w:uiPriority="48"/>
-    <w:lsdException w:name="List Table 4 Accent 5" w:uiPriority="49"/>
-    <w:lsdException w:name="List Table 5 Dark Accent 5" w:uiPriority="50"/>
-    <w:lsdException w:name="List Table 6 Colorful Accent 5" w:uiPriority="51"/>
-    <w:lsdException w:name="List Table 7 Colorful Accent 5" w:uiPriority="52"/>
-    <w:lsdException w:name="List Table 1 Light Accent 6" w:uiPriority="46"/>
-    <w:lsdException w:name="List Table 2 Accent 6" w:uiPriority="47"/>
-    <w:lsdException w:name="List Table 3 Accent 6" w:uiPriority="48"/>
-    <w:lsdException w:name="List Table 4 Accent 6" w:uiPriority="49"/>
-    <w:lsdException w:name="List Table 5 Dark Accent 6" w:uiPriority="50"/>
-    <w:lsdException w:name="List Table 6 Colorful Accent 6" w:uiPriority="51"/>
-    <w:lsdException w:name="List Table 7 Colorful Accent 6" w:uiPriority="52"/>
-  </w:latentStyles>
-  <w:style w:type="paragraph" w:default="1" w:styleId="Normal">
-    <w:name w:val="Normal"/>
-    <w:qFormat/>
-  </w:style>
-  <w:style w:type="character" w:default="1" w:styleId="DefaultParagraphFont">
-    <w:name w:val="Default Paragraph Font"/>
-    <w:uiPriority w:val="1"/>
-    <w:semiHidden/>
-    <w:unhideWhenUsed/>
-  </w:style>
-  <w:style w:type="table" w:default="1" w:styleId="TableNormal">
-    <w:name w:val="Normal Table"/>
-    <w:uiPriority w:val="99"/>
-    <w:semiHidden/>
-    <w:unhideWhenUsed/>
-    <w:tblPr>
-      <w:tblInd w:w="0" w:type="dxa"/>
-      <w:tblCellMar>
-        <w:top w:w="0" w:type="dxa"/>
-        <w:left w:w="108" w:type="dxa"/>
-        <w:bottom w:w="0" w:type="dxa"/>
-        <w:right w:w="108" w:type="dxa"/>
-      </w:tblCellMar>
-    </w:tblPr>
-  </w:style>
-  <w:style w:type="numbering" w:default="1" w:styleId="NoList">
-    <w:name w:val="No List"/>
-    <w:uiPriority w:val="99"/>
-    <w:semiHidden/>
-    <w:unhideWhenUsed/>
-  </w:style>
-  <w:style w:type="paragraph" w:customStyle="1" w:styleId="3CBE6B80907F404DB2D2047EE0B4403D">
-    <w:name w:val="3CBE6B80907F404DB2D2047EE0B4403D"/>
-    <w:rsid w:val="00C931B7"/>
-  </w:style>
-</w:styles>
-</file>
-
-<file path=word/glossary/webSettings.xml><?xml version="1.0" encoding="utf-8"?>
-<w:webSettings xmlns:mc="http://schemas.openxmlformats.org/markup-compatibility/2006" xmlns:r="http://schemas.openxmlformats.org/officeDocument/2006/relationships" xmlns:w="http://schemas.openxmlformats.org/wordprocessingml/2006/main" xmlns:w14="http://schemas.microsoft.com/office/word/2010/wordml" xmlns:w15="http://schemas.microsoft.com/office/word/2012/wordml" xmlns:w16se="http://schemas.microsoft.com/office/word/2015/wordml/symex" mc:Ignorable="w14 w15 w16se">
-  <w:optimizeForBrowser/>
-  <w:allowPNG/>
-</w:webSettings>
 </file>
 
 <file path=word/theme/theme1.xml><?xml version="1.0" encoding="utf-8"?>

</xml_diff>

<commit_message>
tiến độ tuần 2
</commit_message>
<xml_diff>
--- a/BaoCaoThayQuan.docx
+++ b/BaoCaoThayQuan.docx
@@ -1,6 +1,6 @@
 
 <file path=word/document.xml><?xml version="1.0" encoding="utf-8"?>
-<w:document xmlns:wpc="http://schemas.microsoft.com/office/word/2010/wordprocessingCanvas" xmlns:mc="http://schemas.openxmlformats.org/markup-compatibility/2006" xmlns:o="urn:schemas-microsoft-com:office:office" xmlns:r="http://schemas.openxmlformats.org/officeDocument/2006/relationships" xmlns:m="http://schemas.openxmlformats.org/officeDocument/2006/math" xmlns:v="urn:schemas-microsoft-com:vml" xmlns:wp14="http://schemas.microsoft.com/office/word/2010/wordprocessingDrawing" xmlns:wp="http://schemas.openxmlformats.org/drawingml/2006/wordprocessingDrawing" xmlns:w10="urn:schemas-microsoft-com:office:word" xmlns:w="http://schemas.openxmlformats.org/wordprocessingml/2006/main" xmlns:w14="http://schemas.microsoft.com/office/word/2010/wordml" xmlns:w15="http://schemas.microsoft.com/office/word/2012/wordml" xmlns:wpg="http://schemas.microsoft.com/office/word/2010/wordprocessingGroup" xmlns:wpi="http://schemas.microsoft.com/office/word/2010/wordprocessingInk" xmlns:wne="http://schemas.microsoft.com/office/word/2006/wordml" xmlns:wps="http://schemas.microsoft.com/office/word/2010/wordprocessingShape" mc:Ignorable="w14 w15 wp14">
+<w:document xmlns:wpc="http://schemas.microsoft.com/office/word/2010/wordprocessingCanvas" xmlns:cx="http://schemas.microsoft.com/office/drawing/2014/chartex" xmlns:mc="http://schemas.openxmlformats.org/markup-compatibility/2006" xmlns:o="urn:schemas-microsoft-com:office:office" xmlns:r="http://schemas.openxmlformats.org/officeDocument/2006/relationships" xmlns:m="http://schemas.openxmlformats.org/officeDocument/2006/math" xmlns:v="urn:schemas-microsoft-com:vml" xmlns:wp14="http://schemas.microsoft.com/office/word/2010/wordprocessingDrawing" xmlns:wp="http://schemas.openxmlformats.org/drawingml/2006/wordprocessingDrawing" xmlns:w10="urn:schemas-microsoft-com:office:word" xmlns:w="http://schemas.openxmlformats.org/wordprocessingml/2006/main" xmlns:w14="http://schemas.microsoft.com/office/word/2010/wordml" xmlns:w15="http://schemas.microsoft.com/office/word/2012/wordml" xmlns:w16se="http://schemas.microsoft.com/office/word/2015/wordml/symex" xmlns:wpg="http://schemas.microsoft.com/office/word/2010/wordprocessingGroup" xmlns:wpi="http://schemas.microsoft.com/office/word/2010/wordprocessingInk" xmlns:wne="http://schemas.microsoft.com/office/word/2006/wordml" xmlns:wps="http://schemas.microsoft.com/office/word/2010/wordprocessingShape" mc:Ignorable="w14 w15 w16se wp14">
   <w:body>
     <w:p>
       <w:pPr>
@@ -52,14 +52,45 @@
           <w:szCs w:val="28"/>
         </w:rPr>
       </w:pPr>
-      <w:r>
-        <w:rPr>
-          <w:rFonts w:ascii="Times New Roman" w:hAnsi="Times New Roman" w:cs="Times New Roman"/>
-          <w:b/>
-          <w:sz w:val="32"/>
-          <w:szCs w:val="28"/>
-        </w:rPr>
-        <w:t xml:space="preserve">Đề tài: </w:t>
+      <w:proofErr w:type="spellStart"/>
+      <w:r>
+        <w:rPr>
+          <w:rFonts w:ascii="Times New Roman" w:hAnsi="Times New Roman" w:cs="Times New Roman"/>
+          <w:b/>
+          <w:sz w:val="32"/>
+          <w:szCs w:val="28"/>
+        </w:rPr>
+        <w:t>Đề</w:t>
+      </w:r>
+      <w:proofErr w:type="spellEnd"/>
+      <w:r>
+        <w:rPr>
+          <w:rFonts w:ascii="Times New Roman" w:hAnsi="Times New Roman" w:cs="Times New Roman"/>
+          <w:b/>
+          <w:sz w:val="32"/>
+          <w:szCs w:val="28"/>
+        </w:rPr>
+        <w:t xml:space="preserve"> </w:t>
+      </w:r>
+      <w:proofErr w:type="spellStart"/>
+      <w:r>
+        <w:rPr>
+          <w:rFonts w:ascii="Times New Roman" w:hAnsi="Times New Roman" w:cs="Times New Roman"/>
+          <w:b/>
+          <w:sz w:val="32"/>
+          <w:szCs w:val="28"/>
+        </w:rPr>
+        <w:t>tài</w:t>
+      </w:r>
+      <w:proofErr w:type="spellEnd"/>
+      <w:r>
+        <w:rPr>
+          <w:rFonts w:ascii="Times New Roman" w:hAnsi="Times New Roman" w:cs="Times New Roman"/>
+          <w:b/>
+          <w:sz w:val="32"/>
+          <w:szCs w:val="28"/>
+        </w:rPr>
+        <w:t xml:space="preserve">: </w:t>
       </w:r>
     </w:p>
     <w:p>
@@ -79,7 +110,157 @@
           <w:sz w:val="32"/>
           <w:szCs w:val="28"/>
         </w:rPr>
-        <w:t>“Xây dựng website quán trà sữa bánh ngọt Wo</w:t>
+        <w:t>“</w:t>
+      </w:r>
+      <w:proofErr w:type="spellStart"/>
+      <w:r>
+        <w:rPr>
+          <w:rFonts w:ascii="Times New Roman" w:hAnsi="Times New Roman" w:cs="Times New Roman"/>
+          <w:b/>
+          <w:sz w:val="32"/>
+          <w:szCs w:val="28"/>
+        </w:rPr>
+        <w:t>Xây</w:t>
+      </w:r>
+      <w:proofErr w:type="spellEnd"/>
+      <w:r>
+        <w:rPr>
+          <w:rFonts w:ascii="Times New Roman" w:hAnsi="Times New Roman" w:cs="Times New Roman"/>
+          <w:b/>
+          <w:sz w:val="32"/>
+          <w:szCs w:val="28"/>
+        </w:rPr>
+        <w:t xml:space="preserve"> </w:t>
+      </w:r>
+      <w:proofErr w:type="spellStart"/>
+      <w:r>
+        <w:rPr>
+          <w:rFonts w:ascii="Times New Roman" w:hAnsi="Times New Roman" w:cs="Times New Roman"/>
+          <w:b/>
+          <w:sz w:val="32"/>
+          <w:szCs w:val="28"/>
+        </w:rPr>
+        <w:t>dựng</w:t>
+      </w:r>
+      <w:proofErr w:type="spellEnd"/>
+      <w:r>
+        <w:rPr>
+          <w:rFonts w:ascii="Times New Roman" w:hAnsi="Times New Roman" w:cs="Times New Roman"/>
+          <w:b/>
+          <w:sz w:val="32"/>
+          <w:szCs w:val="28"/>
+        </w:rPr>
+        <w:t xml:space="preserve"> website </w:t>
+      </w:r>
+      <w:proofErr w:type="spellStart"/>
+      <w:r>
+        <w:rPr>
+          <w:rFonts w:ascii="Times New Roman" w:hAnsi="Times New Roman" w:cs="Times New Roman"/>
+          <w:b/>
+          <w:sz w:val="32"/>
+          <w:szCs w:val="28"/>
+        </w:rPr>
+        <w:t>quán</w:t>
+      </w:r>
+      <w:proofErr w:type="spellEnd"/>
+      <w:r>
+        <w:rPr>
+          <w:rFonts w:ascii="Times New Roman" w:hAnsi="Times New Roman" w:cs="Times New Roman"/>
+          <w:b/>
+          <w:sz w:val="32"/>
+          <w:szCs w:val="28"/>
+        </w:rPr>
+        <w:t xml:space="preserve"> </w:t>
+      </w:r>
+      <w:proofErr w:type="spellStart"/>
+      <w:r>
+        <w:rPr>
+          <w:rFonts w:ascii="Times New Roman" w:hAnsi="Times New Roman" w:cs="Times New Roman"/>
+          <w:b/>
+          <w:sz w:val="32"/>
+          <w:szCs w:val="28"/>
+        </w:rPr>
+        <w:t>trà</w:t>
+      </w:r>
+      <w:proofErr w:type="spellEnd"/>
+      <w:r>
+        <w:rPr>
+          <w:rFonts w:ascii="Times New Roman" w:hAnsi="Times New Roman" w:cs="Times New Roman"/>
+          <w:b/>
+          <w:sz w:val="32"/>
+          <w:szCs w:val="28"/>
+        </w:rPr>
+        <w:t xml:space="preserve"> </w:t>
+      </w:r>
+      <w:proofErr w:type="spellStart"/>
+      <w:r>
+        <w:rPr>
+          <w:rFonts w:ascii="Times New Roman" w:hAnsi="Times New Roman" w:cs="Times New Roman"/>
+          <w:b/>
+          <w:sz w:val="32"/>
+          <w:szCs w:val="28"/>
+        </w:rPr>
+        <w:t>sữa</w:t>
+      </w:r>
+      <w:proofErr w:type="spellEnd"/>
+      <w:r>
+        <w:rPr>
+          <w:rFonts w:ascii="Times New Roman" w:hAnsi="Times New Roman" w:cs="Times New Roman"/>
+          <w:b/>
+          <w:sz w:val="32"/>
+          <w:szCs w:val="28"/>
+        </w:rPr>
+        <w:t xml:space="preserve"> </w:t>
+      </w:r>
+      <w:proofErr w:type="spellStart"/>
+      <w:r>
+        <w:rPr>
+          <w:rFonts w:ascii="Times New Roman" w:hAnsi="Times New Roman" w:cs="Times New Roman"/>
+          <w:b/>
+          <w:sz w:val="32"/>
+          <w:szCs w:val="28"/>
+        </w:rPr>
+        <w:t>bánh</w:t>
+      </w:r>
+      <w:proofErr w:type="spellEnd"/>
+      <w:r>
+        <w:rPr>
+          <w:rFonts w:ascii="Times New Roman" w:hAnsi="Times New Roman" w:cs="Times New Roman"/>
+          <w:b/>
+          <w:sz w:val="32"/>
+          <w:szCs w:val="28"/>
+        </w:rPr>
+        <w:t xml:space="preserve"> </w:t>
+      </w:r>
+      <w:proofErr w:type="spellStart"/>
+      <w:r>
+        <w:rPr>
+          <w:rFonts w:ascii="Times New Roman" w:hAnsi="Times New Roman" w:cs="Times New Roman"/>
+          <w:b/>
+          <w:sz w:val="32"/>
+          <w:szCs w:val="28"/>
+        </w:rPr>
+        <w:t>ngọt</w:t>
+      </w:r>
+      <w:proofErr w:type="spellEnd"/>
+      <w:r>
+        <w:rPr>
+          <w:rFonts w:ascii="Times New Roman" w:hAnsi="Times New Roman" w:cs="Times New Roman"/>
+          <w:b/>
+          <w:sz w:val="32"/>
+          <w:szCs w:val="28"/>
+        </w:rPr>
+        <w:t xml:space="preserve"> </w:t>
+      </w:r>
+      <w:proofErr w:type="spellStart"/>
+      <w:r>
+        <w:rPr>
+          <w:rFonts w:ascii="Times New Roman" w:hAnsi="Times New Roman" w:cs="Times New Roman"/>
+          <w:b/>
+          <w:sz w:val="32"/>
+          <w:szCs w:val="28"/>
+        </w:rPr>
+        <w:t>Wo</w:t>
       </w:r>
       <w:r>
         <w:rPr>
@@ -97,7 +278,57 @@
           <w:sz w:val="32"/>
           <w:szCs w:val="28"/>
         </w:rPr>
-        <w:t>ust Đà Nẵng”</w:t>
+        <w:t>ust</w:t>
+      </w:r>
+      <w:proofErr w:type="spellEnd"/>
+      <w:r>
+        <w:rPr>
+          <w:rFonts w:ascii="Times New Roman" w:hAnsi="Times New Roman" w:cs="Times New Roman"/>
+          <w:b/>
+          <w:sz w:val="32"/>
+          <w:szCs w:val="28"/>
+        </w:rPr>
+        <w:t xml:space="preserve"> </w:t>
+      </w:r>
+      <w:proofErr w:type="spellStart"/>
+      <w:r>
+        <w:rPr>
+          <w:rFonts w:ascii="Times New Roman" w:hAnsi="Times New Roman" w:cs="Times New Roman"/>
+          <w:b/>
+          <w:sz w:val="32"/>
+          <w:szCs w:val="28"/>
+        </w:rPr>
+        <w:t>Đà</w:t>
+      </w:r>
+      <w:proofErr w:type="spellEnd"/>
+      <w:r>
+        <w:rPr>
+          <w:rFonts w:ascii="Times New Roman" w:hAnsi="Times New Roman" w:cs="Times New Roman"/>
+          <w:b/>
+          <w:sz w:val="32"/>
+          <w:szCs w:val="28"/>
+        </w:rPr>
+        <w:t xml:space="preserve"> </w:t>
+      </w:r>
+      <w:proofErr w:type="spellStart"/>
+      <w:r>
+        <w:rPr>
+          <w:rFonts w:ascii="Times New Roman" w:hAnsi="Times New Roman" w:cs="Times New Roman"/>
+          <w:b/>
+          <w:sz w:val="32"/>
+          <w:szCs w:val="28"/>
+        </w:rPr>
+        <w:t>Nẵng</w:t>
+      </w:r>
+      <w:proofErr w:type="spellEnd"/>
+      <w:r>
+        <w:rPr>
+          <w:rFonts w:ascii="Times New Roman" w:hAnsi="Times New Roman" w:cs="Times New Roman"/>
+          <w:b/>
+          <w:sz w:val="32"/>
+          <w:szCs w:val="28"/>
+        </w:rPr>
+        <w:t>”</w:t>
       </w:r>
     </w:p>
     <w:p>
@@ -196,6 +427,7 @@
           <w:szCs w:val="28"/>
         </w:rPr>
       </w:pPr>
+      <w:proofErr w:type="spellStart"/>
       <w:r>
         <w:rPr>
           <w:rFonts w:ascii="Times New Roman" w:hAnsi="Times New Roman" w:cs="Times New Roman"/>
@@ -204,25 +436,117 @@
           <w:szCs w:val="28"/>
         </w:rPr>
         <w:lastRenderedPageBreak/>
-        <w:t>Bảng tiến độ</w:t>
-      </w:r>
-      <w:r>
-        <w:rPr>
-          <w:rFonts w:ascii="Times New Roman" w:hAnsi="Times New Roman" w:cs="Times New Roman"/>
-          <w:b/>
-          <w:sz w:val="32"/>
-          <w:szCs w:val="28"/>
-        </w:rPr>
-        <w:t xml:space="preserve"> công việc</w:t>
-      </w:r>
-      <w:r>
-        <w:rPr>
-          <w:rFonts w:ascii="Times New Roman" w:hAnsi="Times New Roman" w:cs="Times New Roman"/>
-          <w:b/>
-          <w:sz w:val="32"/>
-          <w:szCs w:val="28"/>
-        </w:rPr>
-        <w:t xml:space="preserve"> tuần 01</w:t>
+        <w:t>Bảng</w:t>
+      </w:r>
+      <w:proofErr w:type="spellEnd"/>
+      <w:r>
+        <w:rPr>
+          <w:rFonts w:ascii="Times New Roman" w:hAnsi="Times New Roman" w:cs="Times New Roman"/>
+          <w:b/>
+          <w:sz w:val="32"/>
+          <w:szCs w:val="28"/>
+        </w:rPr>
+        <w:t xml:space="preserve"> </w:t>
+      </w:r>
+      <w:proofErr w:type="spellStart"/>
+      <w:r>
+        <w:rPr>
+          <w:rFonts w:ascii="Times New Roman" w:hAnsi="Times New Roman" w:cs="Times New Roman"/>
+          <w:b/>
+          <w:sz w:val="32"/>
+          <w:szCs w:val="28"/>
+        </w:rPr>
+        <w:t>tiến</w:t>
+      </w:r>
+      <w:proofErr w:type="spellEnd"/>
+      <w:r>
+        <w:rPr>
+          <w:rFonts w:ascii="Times New Roman" w:hAnsi="Times New Roman" w:cs="Times New Roman"/>
+          <w:b/>
+          <w:sz w:val="32"/>
+          <w:szCs w:val="28"/>
+        </w:rPr>
+        <w:t xml:space="preserve"> </w:t>
+      </w:r>
+      <w:proofErr w:type="spellStart"/>
+      <w:r>
+        <w:rPr>
+          <w:rFonts w:ascii="Times New Roman" w:hAnsi="Times New Roman" w:cs="Times New Roman"/>
+          <w:b/>
+          <w:sz w:val="32"/>
+          <w:szCs w:val="28"/>
+        </w:rPr>
+        <w:t>độ</w:t>
+      </w:r>
+      <w:proofErr w:type="spellEnd"/>
+      <w:r>
+        <w:rPr>
+          <w:rFonts w:ascii="Times New Roman" w:hAnsi="Times New Roman" w:cs="Times New Roman"/>
+          <w:b/>
+          <w:sz w:val="32"/>
+          <w:szCs w:val="28"/>
+        </w:rPr>
+        <w:t xml:space="preserve"> </w:t>
+      </w:r>
+      <w:proofErr w:type="spellStart"/>
+      <w:r>
+        <w:rPr>
+          <w:rFonts w:ascii="Times New Roman" w:hAnsi="Times New Roman" w:cs="Times New Roman"/>
+          <w:b/>
+          <w:sz w:val="32"/>
+          <w:szCs w:val="28"/>
+        </w:rPr>
+        <w:t>công</w:t>
+      </w:r>
+      <w:proofErr w:type="spellEnd"/>
+      <w:r>
+        <w:rPr>
+          <w:rFonts w:ascii="Times New Roman" w:hAnsi="Times New Roman" w:cs="Times New Roman"/>
+          <w:b/>
+          <w:sz w:val="32"/>
+          <w:szCs w:val="28"/>
+        </w:rPr>
+        <w:t xml:space="preserve"> </w:t>
+      </w:r>
+      <w:proofErr w:type="spellStart"/>
+      <w:r>
+        <w:rPr>
+          <w:rFonts w:ascii="Times New Roman" w:hAnsi="Times New Roman" w:cs="Times New Roman"/>
+          <w:b/>
+          <w:sz w:val="32"/>
+          <w:szCs w:val="28"/>
+        </w:rPr>
+        <w:t>việc</w:t>
+      </w:r>
+      <w:proofErr w:type="spellEnd"/>
+      <w:r>
+        <w:rPr>
+          <w:rFonts w:ascii="Times New Roman" w:hAnsi="Times New Roman" w:cs="Times New Roman"/>
+          <w:b/>
+          <w:sz w:val="32"/>
+          <w:szCs w:val="28"/>
+        </w:rPr>
+        <w:t xml:space="preserve"> </w:t>
+      </w:r>
+      <w:proofErr w:type="spellStart"/>
+      <w:r>
+        <w:rPr>
+          <w:rFonts w:ascii="Times New Roman" w:hAnsi="Times New Roman" w:cs="Times New Roman"/>
+          <w:b/>
+          <w:sz w:val="32"/>
+          <w:szCs w:val="28"/>
+        </w:rPr>
+        <w:t>tuần</w:t>
+      </w:r>
+      <w:proofErr w:type="spellEnd"/>
+      <w:r>
+        <w:rPr>
+          <w:rFonts w:ascii="Times New Roman" w:hAnsi="Times New Roman" w:cs="Times New Roman"/>
+          <w:b/>
+          <w:sz w:val="32"/>
+          <w:szCs w:val="28"/>
+        </w:rPr>
+        <w:t xml:space="preserve"> 01</w:t>
       </w:r>
     </w:p>
     <w:p>
@@ -235,6 +559,7 @@
           <w:szCs w:val="28"/>
         </w:rPr>
       </w:pPr>
+      <w:proofErr w:type="spellStart"/>
       <w:r>
         <w:rPr>
           <w:rFonts w:ascii="Times New Roman" w:hAnsi="Times New Roman" w:cs="Times New Roman"/>
@@ -242,8 +567,9 @@
           <w:sz w:val="28"/>
           <w:szCs w:val="28"/>
         </w:rPr>
-        <w:t xml:space="preserve">từ ngày </w:t>
-      </w:r>
+        <w:t>từ</w:t>
+      </w:r>
+      <w:proofErr w:type="spellEnd"/>
       <w:r>
         <w:rPr>
           <w:rFonts w:ascii="Times New Roman" w:hAnsi="Times New Roman" w:cs="Times New Roman"/>
@@ -251,8 +577,9 @@
           <w:sz w:val="28"/>
           <w:szCs w:val="28"/>
         </w:rPr>
-        <w:t>29/1</w:t>
-      </w:r>
+        <w:t xml:space="preserve"> </w:t>
+      </w:r>
+      <w:proofErr w:type="spellStart"/>
       <w:r>
         <w:rPr>
           <w:rFonts w:ascii="Times New Roman" w:hAnsi="Times New Roman" w:cs="Times New Roman"/>
@@ -260,7 +587,75 @@
           <w:sz w:val="28"/>
           <w:szCs w:val="28"/>
         </w:rPr>
-        <w:t xml:space="preserve">0/2018 đến ngày </w:t>
+        <w:t>ngày</w:t>
+      </w:r>
+      <w:proofErr w:type="spellEnd"/>
+      <w:r>
+        <w:rPr>
+          <w:rFonts w:ascii="Times New Roman" w:hAnsi="Times New Roman" w:cs="Times New Roman"/>
+          <w:i/>
+          <w:sz w:val="28"/>
+          <w:szCs w:val="28"/>
+        </w:rPr>
+        <w:t xml:space="preserve"> </w:t>
+      </w:r>
+      <w:r>
+        <w:rPr>
+          <w:rFonts w:ascii="Times New Roman" w:hAnsi="Times New Roman" w:cs="Times New Roman"/>
+          <w:i/>
+          <w:sz w:val="28"/>
+          <w:szCs w:val="28"/>
+        </w:rPr>
+        <w:t>29/1</w:t>
+      </w:r>
+      <w:r>
+        <w:rPr>
+          <w:rFonts w:ascii="Times New Roman" w:hAnsi="Times New Roman" w:cs="Times New Roman"/>
+          <w:i/>
+          <w:sz w:val="28"/>
+          <w:szCs w:val="28"/>
+        </w:rPr>
+        <w:t xml:space="preserve">0/2018 </w:t>
+      </w:r>
+      <w:proofErr w:type="spellStart"/>
+      <w:r>
+        <w:rPr>
+          <w:rFonts w:ascii="Times New Roman" w:hAnsi="Times New Roman" w:cs="Times New Roman"/>
+          <w:i/>
+          <w:sz w:val="28"/>
+          <w:szCs w:val="28"/>
+        </w:rPr>
+        <w:t>đến</w:t>
+      </w:r>
+      <w:proofErr w:type="spellEnd"/>
+      <w:r>
+        <w:rPr>
+          <w:rFonts w:ascii="Times New Roman" w:hAnsi="Times New Roman" w:cs="Times New Roman"/>
+          <w:i/>
+          <w:sz w:val="28"/>
+          <w:szCs w:val="28"/>
+        </w:rPr>
+        <w:t xml:space="preserve"> </w:t>
+      </w:r>
+      <w:proofErr w:type="spellStart"/>
+      <w:r>
+        <w:rPr>
+          <w:rFonts w:ascii="Times New Roman" w:hAnsi="Times New Roman" w:cs="Times New Roman"/>
+          <w:i/>
+          <w:sz w:val="28"/>
+          <w:szCs w:val="28"/>
+        </w:rPr>
+        <w:t>ngày</w:t>
+      </w:r>
+      <w:proofErr w:type="spellEnd"/>
+      <w:r>
+        <w:rPr>
+          <w:rFonts w:ascii="Times New Roman" w:hAnsi="Times New Roman" w:cs="Times New Roman"/>
+          <w:i/>
+          <w:sz w:val="28"/>
+          <w:szCs w:val="28"/>
+        </w:rPr>
+        <w:t xml:space="preserve"> </w:t>
       </w:r>
       <w:r>
         <w:rPr>
@@ -309,6 +704,7 @@
                 <w:szCs w:val="28"/>
               </w:rPr>
             </w:pPr>
+            <w:proofErr w:type="spellStart"/>
             <w:r>
               <w:rPr>
                 <w:rFonts w:ascii="Times New Roman" w:hAnsi="Times New Roman" w:cs="Times New Roman"/>
@@ -317,8 +713,31 @@
                 <w:sz w:val="28"/>
                 <w:szCs w:val="28"/>
               </w:rPr>
-              <w:t>Người làm</w:t>
-            </w:r>
+              <w:t>Người</w:t>
+            </w:r>
+            <w:proofErr w:type="spellEnd"/>
+            <w:r>
+              <w:rPr>
+                <w:rFonts w:ascii="Times New Roman" w:hAnsi="Times New Roman" w:cs="Times New Roman"/>
+                <w:b/>
+                <w:i/>
+                <w:sz w:val="28"/>
+                <w:szCs w:val="28"/>
+              </w:rPr>
+              <w:t xml:space="preserve"> </w:t>
+            </w:r>
+            <w:proofErr w:type="spellStart"/>
+            <w:r>
+              <w:rPr>
+                <w:rFonts w:ascii="Times New Roman" w:hAnsi="Times New Roman" w:cs="Times New Roman"/>
+                <w:b/>
+                <w:i/>
+                <w:sz w:val="28"/>
+                <w:szCs w:val="28"/>
+              </w:rPr>
+              <w:t>làm</w:t>
+            </w:r>
+            <w:proofErr w:type="spellEnd"/>
           </w:p>
         </w:tc>
         <w:tc>
@@ -336,6 +755,7 @@
                 <w:szCs w:val="28"/>
               </w:rPr>
             </w:pPr>
+            <w:proofErr w:type="spellStart"/>
             <w:r>
               <w:rPr>
                 <w:rFonts w:ascii="Times New Roman" w:hAnsi="Times New Roman" w:cs="Times New Roman"/>
@@ -344,8 +764,31 @@
                 <w:sz w:val="28"/>
                 <w:szCs w:val="28"/>
               </w:rPr>
-              <w:t>Công việc</w:t>
-            </w:r>
+              <w:t>Công</w:t>
+            </w:r>
+            <w:proofErr w:type="spellEnd"/>
+            <w:r>
+              <w:rPr>
+                <w:rFonts w:ascii="Times New Roman" w:hAnsi="Times New Roman" w:cs="Times New Roman"/>
+                <w:b/>
+                <w:i/>
+                <w:sz w:val="28"/>
+                <w:szCs w:val="28"/>
+              </w:rPr>
+              <w:t xml:space="preserve"> </w:t>
+            </w:r>
+            <w:proofErr w:type="spellStart"/>
+            <w:r>
+              <w:rPr>
+                <w:rFonts w:ascii="Times New Roman" w:hAnsi="Times New Roman" w:cs="Times New Roman"/>
+                <w:b/>
+                <w:i/>
+                <w:sz w:val="28"/>
+                <w:szCs w:val="28"/>
+              </w:rPr>
+              <w:t>việc</w:t>
+            </w:r>
+            <w:proofErr w:type="spellEnd"/>
           </w:p>
         </w:tc>
         <w:tc>
@@ -363,6 +806,7 @@
                 <w:szCs w:val="28"/>
               </w:rPr>
             </w:pPr>
+            <w:proofErr w:type="spellStart"/>
             <w:r>
               <w:rPr>
                 <w:rFonts w:ascii="Times New Roman" w:hAnsi="Times New Roman" w:cs="Times New Roman"/>
@@ -371,8 +815,75 @@
                 <w:sz w:val="28"/>
                 <w:szCs w:val="28"/>
               </w:rPr>
-              <w:t>Thời gian dự kiến</w:t>
-            </w:r>
+              <w:t>Thời</w:t>
+            </w:r>
+            <w:proofErr w:type="spellEnd"/>
+            <w:r>
+              <w:rPr>
+                <w:rFonts w:ascii="Times New Roman" w:hAnsi="Times New Roman" w:cs="Times New Roman"/>
+                <w:b/>
+                <w:i/>
+                <w:sz w:val="28"/>
+                <w:szCs w:val="28"/>
+              </w:rPr>
+              <w:t xml:space="preserve"> </w:t>
+            </w:r>
+            <w:proofErr w:type="spellStart"/>
+            <w:r>
+              <w:rPr>
+                <w:rFonts w:ascii="Times New Roman" w:hAnsi="Times New Roman" w:cs="Times New Roman"/>
+                <w:b/>
+                <w:i/>
+                <w:sz w:val="28"/>
+                <w:szCs w:val="28"/>
+              </w:rPr>
+              <w:t>gian</w:t>
+            </w:r>
+            <w:proofErr w:type="spellEnd"/>
+            <w:r>
+              <w:rPr>
+                <w:rFonts w:ascii="Times New Roman" w:hAnsi="Times New Roman" w:cs="Times New Roman"/>
+                <w:b/>
+                <w:i/>
+                <w:sz w:val="28"/>
+                <w:szCs w:val="28"/>
+              </w:rPr>
+              <w:t xml:space="preserve"> </w:t>
+            </w:r>
+            <w:proofErr w:type="spellStart"/>
+            <w:r>
+              <w:rPr>
+                <w:rFonts w:ascii="Times New Roman" w:hAnsi="Times New Roman" w:cs="Times New Roman"/>
+                <w:b/>
+                <w:i/>
+                <w:sz w:val="28"/>
+                <w:szCs w:val="28"/>
+              </w:rPr>
+              <w:t>dự</w:t>
+            </w:r>
+            <w:proofErr w:type="spellEnd"/>
+            <w:r>
+              <w:rPr>
+                <w:rFonts w:ascii="Times New Roman" w:hAnsi="Times New Roman" w:cs="Times New Roman"/>
+                <w:b/>
+                <w:i/>
+                <w:sz w:val="28"/>
+                <w:szCs w:val="28"/>
+              </w:rPr>
+              <w:t xml:space="preserve"> </w:t>
+            </w:r>
+            <w:proofErr w:type="spellStart"/>
+            <w:r>
+              <w:rPr>
+                <w:rFonts w:ascii="Times New Roman" w:hAnsi="Times New Roman" w:cs="Times New Roman"/>
+                <w:b/>
+                <w:i/>
+                <w:sz w:val="28"/>
+                <w:szCs w:val="28"/>
+              </w:rPr>
+              <w:t>kiến</w:t>
+            </w:r>
+            <w:proofErr w:type="spellEnd"/>
           </w:p>
         </w:tc>
         <w:tc>
@@ -390,6 +901,7 @@
                 <w:szCs w:val="28"/>
               </w:rPr>
             </w:pPr>
+            <w:proofErr w:type="spellStart"/>
             <w:r>
               <w:rPr>
                 <w:rFonts w:ascii="Times New Roman" w:hAnsi="Times New Roman" w:cs="Times New Roman"/>
@@ -398,8 +910,31 @@
                 <w:sz w:val="28"/>
                 <w:szCs w:val="28"/>
               </w:rPr>
-              <w:t>Tiến độ</w:t>
-            </w:r>
+              <w:t>Tiến</w:t>
+            </w:r>
+            <w:proofErr w:type="spellEnd"/>
+            <w:r>
+              <w:rPr>
+                <w:rFonts w:ascii="Times New Roman" w:hAnsi="Times New Roman" w:cs="Times New Roman"/>
+                <w:b/>
+                <w:i/>
+                <w:sz w:val="28"/>
+                <w:szCs w:val="28"/>
+              </w:rPr>
+              <w:t xml:space="preserve"> </w:t>
+            </w:r>
+            <w:proofErr w:type="spellStart"/>
+            <w:r>
+              <w:rPr>
+                <w:rFonts w:ascii="Times New Roman" w:hAnsi="Times New Roman" w:cs="Times New Roman"/>
+                <w:b/>
+                <w:i/>
+                <w:sz w:val="28"/>
+                <w:szCs w:val="28"/>
+              </w:rPr>
+              <w:t>độ</w:t>
+            </w:r>
+            <w:proofErr w:type="spellEnd"/>
           </w:p>
         </w:tc>
       </w:tr>
@@ -425,14 +960,106 @@
                 <w:szCs w:val="28"/>
               </w:rPr>
             </w:pPr>
-            <w:r>
-              <w:rPr>
-                <w:rFonts w:ascii="Times New Roman" w:hAnsi="Times New Roman" w:cs="Times New Roman"/>
-                <w:sz w:val="28"/>
-                <w:szCs w:val="28"/>
-              </w:rPr>
-              <w:t>Huỳnh Văn Thùy Trần Quang Tân</w:t>
-            </w:r>
+            <w:proofErr w:type="spellStart"/>
+            <w:r>
+              <w:rPr>
+                <w:rFonts w:ascii="Times New Roman" w:hAnsi="Times New Roman" w:cs="Times New Roman"/>
+                <w:sz w:val="28"/>
+                <w:szCs w:val="28"/>
+              </w:rPr>
+              <w:t>Huỳnh</w:t>
+            </w:r>
+            <w:proofErr w:type="spellEnd"/>
+            <w:r>
+              <w:rPr>
+                <w:rFonts w:ascii="Times New Roman" w:hAnsi="Times New Roman" w:cs="Times New Roman"/>
+                <w:sz w:val="28"/>
+                <w:szCs w:val="28"/>
+              </w:rPr>
+              <w:t xml:space="preserve"> </w:t>
+            </w:r>
+            <w:proofErr w:type="spellStart"/>
+            <w:r>
+              <w:rPr>
+                <w:rFonts w:ascii="Times New Roman" w:hAnsi="Times New Roman" w:cs="Times New Roman"/>
+                <w:sz w:val="28"/>
+                <w:szCs w:val="28"/>
+              </w:rPr>
+              <w:t>Văn</w:t>
+            </w:r>
+            <w:proofErr w:type="spellEnd"/>
+            <w:r>
+              <w:rPr>
+                <w:rFonts w:ascii="Times New Roman" w:hAnsi="Times New Roman" w:cs="Times New Roman"/>
+                <w:sz w:val="28"/>
+                <w:szCs w:val="28"/>
+              </w:rPr>
+              <w:t xml:space="preserve"> </w:t>
+            </w:r>
+            <w:proofErr w:type="spellStart"/>
+            <w:r>
+              <w:rPr>
+                <w:rFonts w:ascii="Times New Roman" w:hAnsi="Times New Roman" w:cs="Times New Roman"/>
+                <w:sz w:val="28"/>
+                <w:szCs w:val="28"/>
+              </w:rPr>
+              <w:t>Thùy</w:t>
+            </w:r>
+            <w:proofErr w:type="spellEnd"/>
+            <w:r>
+              <w:rPr>
+                <w:rFonts w:ascii="Times New Roman" w:hAnsi="Times New Roman" w:cs="Times New Roman"/>
+                <w:sz w:val="28"/>
+                <w:szCs w:val="28"/>
+              </w:rPr>
+              <w:t xml:space="preserve"> </w:t>
+            </w:r>
+            <w:proofErr w:type="spellStart"/>
+            <w:r>
+              <w:rPr>
+                <w:rFonts w:ascii="Times New Roman" w:hAnsi="Times New Roman" w:cs="Times New Roman"/>
+                <w:sz w:val="28"/>
+                <w:szCs w:val="28"/>
+              </w:rPr>
+              <w:t>Trần</w:t>
+            </w:r>
+            <w:proofErr w:type="spellEnd"/>
+            <w:r>
+              <w:rPr>
+                <w:rFonts w:ascii="Times New Roman" w:hAnsi="Times New Roman" w:cs="Times New Roman"/>
+                <w:sz w:val="28"/>
+                <w:szCs w:val="28"/>
+              </w:rPr>
+              <w:t xml:space="preserve"> </w:t>
+            </w:r>
+            <w:proofErr w:type="spellStart"/>
+            <w:r>
+              <w:rPr>
+                <w:rFonts w:ascii="Times New Roman" w:hAnsi="Times New Roman" w:cs="Times New Roman"/>
+                <w:sz w:val="28"/>
+                <w:szCs w:val="28"/>
+              </w:rPr>
+              <w:t>Quang</w:t>
+            </w:r>
+            <w:proofErr w:type="spellEnd"/>
+            <w:r>
+              <w:rPr>
+                <w:rFonts w:ascii="Times New Roman" w:hAnsi="Times New Roman" w:cs="Times New Roman"/>
+                <w:sz w:val="28"/>
+                <w:szCs w:val="28"/>
+              </w:rPr>
+              <w:t xml:space="preserve"> </w:t>
+            </w:r>
+            <w:proofErr w:type="spellStart"/>
+            <w:r>
+              <w:rPr>
+                <w:rFonts w:ascii="Times New Roman" w:hAnsi="Times New Roman" w:cs="Times New Roman"/>
+                <w:sz w:val="28"/>
+                <w:szCs w:val="28"/>
+              </w:rPr>
+              <w:t>Tân</w:t>
+            </w:r>
+            <w:proofErr w:type="spellEnd"/>
           </w:p>
         </w:tc>
         <w:tc>
@@ -457,13 +1084,203 @@
               </w:rPr>
               <w:t xml:space="preserve">- </w:t>
             </w:r>
-            <w:r>
-              <w:rPr>
-                <w:rFonts w:ascii="Times New Roman" w:hAnsi="Times New Roman" w:cs="Times New Roman"/>
-                <w:sz w:val="28"/>
-                <w:szCs w:val="28"/>
-              </w:rPr>
-              <w:t>Tìm hiểu và cài đặt công cụ hổ trợ lập trình java web Eclipse “Java EE IDE”.</w:t>
+            <w:proofErr w:type="spellStart"/>
+            <w:r>
+              <w:rPr>
+                <w:rFonts w:ascii="Times New Roman" w:hAnsi="Times New Roman" w:cs="Times New Roman"/>
+                <w:sz w:val="28"/>
+                <w:szCs w:val="28"/>
+              </w:rPr>
+              <w:t>Tìm</w:t>
+            </w:r>
+            <w:proofErr w:type="spellEnd"/>
+            <w:r>
+              <w:rPr>
+                <w:rFonts w:ascii="Times New Roman" w:hAnsi="Times New Roman" w:cs="Times New Roman"/>
+                <w:sz w:val="28"/>
+                <w:szCs w:val="28"/>
+              </w:rPr>
+              <w:t xml:space="preserve"> </w:t>
+            </w:r>
+            <w:proofErr w:type="spellStart"/>
+            <w:r>
+              <w:rPr>
+                <w:rFonts w:ascii="Times New Roman" w:hAnsi="Times New Roman" w:cs="Times New Roman"/>
+                <w:sz w:val="28"/>
+                <w:szCs w:val="28"/>
+              </w:rPr>
+              <w:t>hiểu</w:t>
+            </w:r>
+            <w:proofErr w:type="spellEnd"/>
+            <w:r>
+              <w:rPr>
+                <w:rFonts w:ascii="Times New Roman" w:hAnsi="Times New Roman" w:cs="Times New Roman"/>
+                <w:sz w:val="28"/>
+                <w:szCs w:val="28"/>
+              </w:rPr>
+              <w:t xml:space="preserve"> </w:t>
+            </w:r>
+            <w:proofErr w:type="spellStart"/>
+            <w:r>
+              <w:rPr>
+                <w:rFonts w:ascii="Times New Roman" w:hAnsi="Times New Roman" w:cs="Times New Roman"/>
+                <w:sz w:val="28"/>
+                <w:szCs w:val="28"/>
+              </w:rPr>
+              <w:t>và</w:t>
+            </w:r>
+            <w:proofErr w:type="spellEnd"/>
+            <w:r>
+              <w:rPr>
+                <w:rFonts w:ascii="Times New Roman" w:hAnsi="Times New Roman" w:cs="Times New Roman"/>
+                <w:sz w:val="28"/>
+                <w:szCs w:val="28"/>
+              </w:rPr>
+              <w:t xml:space="preserve"> </w:t>
+            </w:r>
+            <w:proofErr w:type="spellStart"/>
+            <w:r>
+              <w:rPr>
+                <w:rFonts w:ascii="Times New Roman" w:hAnsi="Times New Roman" w:cs="Times New Roman"/>
+                <w:sz w:val="28"/>
+                <w:szCs w:val="28"/>
+              </w:rPr>
+              <w:t>cài</w:t>
+            </w:r>
+            <w:proofErr w:type="spellEnd"/>
+            <w:r>
+              <w:rPr>
+                <w:rFonts w:ascii="Times New Roman" w:hAnsi="Times New Roman" w:cs="Times New Roman"/>
+                <w:sz w:val="28"/>
+                <w:szCs w:val="28"/>
+              </w:rPr>
+              <w:t xml:space="preserve"> </w:t>
+            </w:r>
+            <w:proofErr w:type="spellStart"/>
+            <w:r>
+              <w:rPr>
+                <w:rFonts w:ascii="Times New Roman" w:hAnsi="Times New Roman" w:cs="Times New Roman"/>
+                <w:sz w:val="28"/>
+                <w:szCs w:val="28"/>
+              </w:rPr>
+              <w:t>đặt</w:t>
+            </w:r>
+            <w:proofErr w:type="spellEnd"/>
+            <w:r>
+              <w:rPr>
+                <w:rFonts w:ascii="Times New Roman" w:hAnsi="Times New Roman" w:cs="Times New Roman"/>
+                <w:sz w:val="28"/>
+                <w:szCs w:val="28"/>
+              </w:rPr>
+              <w:t xml:space="preserve"> </w:t>
+            </w:r>
+            <w:proofErr w:type="spellStart"/>
+            <w:r>
+              <w:rPr>
+                <w:rFonts w:ascii="Times New Roman" w:hAnsi="Times New Roman" w:cs="Times New Roman"/>
+                <w:sz w:val="28"/>
+                <w:szCs w:val="28"/>
+              </w:rPr>
+              <w:t>công</w:t>
+            </w:r>
+            <w:proofErr w:type="spellEnd"/>
+            <w:r>
+              <w:rPr>
+                <w:rFonts w:ascii="Times New Roman" w:hAnsi="Times New Roman" w:cs="Times New Roman"/>
+                <w:sz w:val="28"/>
+                <w:szCs w:val="28"/>
+              </w:rPr>
+              <w:t xml:space="preserve"> </w:t>
+            </w:r>
+            <w:proofErr w:type="spellStart"/>
+            <w:r>
+              <w:rPr>
+                <w:rFonts w:ascii="Times New Roman" w:hAnsi="Times New Roman" w:cs="Times New Roman"/>
+                <w:sz w:val="28"/>
+                <w:szCs w:val="28"/>
+              </w:rPr>
+              <w:t>cụ</w:t>
+            </w:r>
+            <w:proofErr w:type="spellEnd"/>
+            <w:r>
+              <w:rPr>
+                <w:rFonts w:ascii="Times New Roman" w:hAnsi="Times New Roman" w:cs="Times New Roman"/>
+                <w:sz w:val="28"/>
+                <w:szCs w:val="28"/>
+              </w:rPr>
+              <w:t xml:space="preserve"> </w:t>
+            </w:r>
+            <w:proofErr w:type="spellStart"/>
+            <w:r>
+              <w:rPr>
+                <w:rFonts w:ascii="Times New Roman" w:hAnsi="Times New Roman" w:cs="Times New Roman"/>
+                <w:sz w:val="28"/>
+                <w:szCs w:val="28"/>
+              </w:rPr>
+              <w:t>hổ</w:t>
+            </w:r>
+            <w:proofErr w:type="spellEnd"/>
+            <w:r>
+              <w:rPr>
+                <w:rFonts w:ascii="Times New Roman" w:hAnsi="Times New Roman" w:cs="Times New Roman"/>
+                <w:sz w:val="28"/>
+                <w:szCs w:val="28"/>
+              </w:rPr>
+              <w:t xml:space="preserve"> </w:t>
+            </w:r>
+            <w:proofErr w:type="spellStart"/>
+            <w:r>
+              <w:rPr>
+                <w:rFonts w:ascii="Times New Roman" w:hAnsi="Times New Roman" w:cs="Times New Roman"/>
+                <w:sz w:val="28"/>
+                <w:szCs w:val="28"/>
+              </w:rPr>
+              <w:t>trợ</w:t>
+            </w:r>
+            <w:proofErr w:type="spellEnd"/>
+            <w:r>
+              <w:rPr>
+                <w:rFonts w:ascii="Times New Roman" w:hAnsi="Times New Roman" w:cs="Times New Roman"/>
+                <w:sz w:val="28"/>
+                <w:szCs w:val="28"/>
+              </w:rPr>
+              <w:t xml:space="preserve"> </w:t>
+            </w:r>
+            <w:proofErr w:type="spellStart"/>
+            <w:r>
+              <w:rPr>
+                <w:rFonts w:ascii="Times New Roman" w:hAnsi="Times New Roman" w:cs="Times New Roman"/>
+                <w:sz w:val="28"/>
+                <w:szCs w:val="28"/>
+              </w:rPr>
+              <w:t>lập</w:t>
+            </w:r>
+            <w:proofErr w:type="spellEnd"/>
+            <w:r>
+              <w:rPr>
+                <w:rFonts w:ascii="Times New Roman" w:hAnsi="Times New Roman" w:cs="Times New Roman"/>
+                <w:sz w:val="28"/>
+                <w:szCs w:val="28"/>
+              </w:rPr>
+              <w:t xml:space="preserve"> </w:t>
+            </w:r>
+            <w:proofErr w:type="spellStart"/>
+            <w:r>
+              <w:rPr>
+                <w:rFonts w:ascii="Times New Roman" w:hAnsi="Times New Roman" w:cs="Times New Roman"/>
+                <w:sz w:val="28"/>
+                <w:szCs w:val="28"/>
+              </w:rPr>
+              <w:t>trình</w:t>
+            </w:r>
+            <w:proofErr w:type="spellEnd"/>
+            <w:r>
+              <w:rPr>
+                <w:rFonts w:ascii="Times New Roman" w:hAnsi="Times New Roman" w:cs="Times New Roman"/>
+                <w:sz w:val="28"/>
+                <w:szCs w:val="28"/>
+              </w:rPr>
+              <w:t xml:space="preserve"> java web Eclipse “Java EE IDE”.</w:t>
             </w:r>
           </w:p>
           <w:p>
@@ -484,13 +1301,167 @@
               </w:rPr>
               <w:t xml:space="preserve">- </w:t>
             </w:r>
-            <w:r>
-              <w:rPr>
-                <w:rFonts w:ascii="Times New Roman" w:hAnsi="Times New Roman" w:cs="Times New Roman"/>
-                <w:sz w:val="28"/>
-                <w:szCs w:val="28"/>
-              </w:rPr>
-              <w:t>Tìm hiểu và cài đặt ưng dụng máy chủ Tomcat.</w:t>
+            <w:proofErr w:type="spellStart"/>
+            <w:r>
+              <w:rPr>
+                <w:rFonts w:ascii="Times New Roman" w:hAnsi="Times New Roman" w:cs="Times New Roman"/>
+                <w:sz w:val="28"/>
+                <w:szCs w:val="28"/>
+              </w:rPr>
+              <w:t>Tìm</w:t>
+            </w:r>
+            <w:proofErr w:type="spellEnd"/>
+            <w:r>
+              <w:rPr>
+                <w:rFonts w:ascii="Times New Roman" w:hAnsi="Times New Roman" w:cs="Times New Roman"/>
+                <w:sz w:val="28"/>
+                <w:szCs w:val="28"/>
+              </w:rPr>
+              <w:t xml:space="preserve"> </w:t>
+            </w:r>
+            <w:proofErr w:type="spellStart"/>
+            <w:r>
+              <w:rPr>
+                <w:rFonts w:ascii="Times New Roman" w:hAnsi="Times New Roman" w:cs="Times New Roman"/>
+                <w:sz w:val="28"/>
+                <w:szCs w:val="28"/>
+              </w:rPr>
+              <w:t>hiểu</w:t>
+            </w:r>
+            <w:proofErr w:type="spellEnd"/>
+            <w:r>
+              <w:rPr>
+                <w:rFonts w:ascii="Times New Roman" w:hAnsi="Times New Roman" w:cs="Times New Roman"/>
+                <w:sz w:val="28"/>
+                <w:szCs w:val="28"/>
+              </w:rPr>
+              <w:t xml:space="preserve"> </w:t>
+            </w:r>
+            <w:proofErr w:type="spellStart"/>
+            <w:r>
+              <w:rPr>
+                <w:rFonts w:ascii="Times New Roman" w:hAnsi="Times New Roman" w:cs="Times New Roman"/>
+                <w:sz w:val="28"/>
+                <w:szCs w:val="28"/>
+              </w:rPr>
+              <w:t>và</w:t>
+            </w:r>
+            <w:proofErr w:type="spellEnd"/>
+            <w:r>
+              <w:rPr>
+                <w:rFonts w:ascii="Times New Roman" w:hAnsi="Times New Roman" w:cs="Times New Roman"/>
+                <w:sz w:val="28"/>
+                <w:szCs w:val="28"/>
+              </w:rPr>
+              <w:t xml:space="preserve"> </w:t>
+            </w:r>
+            <w:proofErr w:type="spellStart"/>
+            <w:r>
+              <w:rPr>
+                <w:rFonts w:ascii="Times New Roman" w:hAnsi="Times New Roman" w:cs="Times New Roman"/>
+                <w:sz w:val="28"/>
+                <w:szCs w:val="28"/>
+              </w:rPr>
+              <w:t>cài</w:t>
+            </w:r>
+            <w:proofErr w:type="spellEnd"/>
+            <w:r>
+              <w:rPr>
+                <w:rFonts w:ascii="Times New Roman" w:hAnsi="Times New Roman" w:cs="Times New Roman"/>
+                <w:sz w:val="28"/>
+                <w:szCs w:val="28"/>
+              </w:rPr>
+              <w:t xml:space="preserve"> </w:t>
+            </w:r>
+            <w:proofErr w:type="spellStart"/>
+            <w:r>
+              <w:rPr>
+                <w:rFonts w:ascii="Times New Roman" w:hAnsi="Times New Roman" w:cs="Times New Roman"/>
+                <w:sz w:val="28"/>
+                <w:szCs w:val="28"/>
+              </w:rPr>
+              <w:t>đặt</w:t>
+            </w:r>
+            <w:proofErr w:type="spellEnd"/>
+            <w:r>
+              <w:rPr>
+                <w:rFonts w:ascii="Times New Roman" w:hAnsi="Times New Roman" w:cs="Times New Roman"/>
+                <w:sz w:val="28"/>
+                <w:szCs w:val="28"/>
+              </w:rPr>
+              <w:t xml:space="preserve"> </w:t>
+            </w:r>
+            <w:proofErr w:type="spellStart"/>
+            <w:r>
+              <w:rPr>
+                <w:rFonts w:ascii="Times New Roman" w:hAnsi="Times New Roman" w:cs="Times New Roman"/>
+                <w:sz w:val="28"/>
+                <w:szCs w:val="28"/>
+              </w:rPr>
+              <w:t>ưng</w:t>
+            </w:r>
+            <w:proofErr w:type="spellEnd"/>
+            <w:r>
+              <w:rPr>
+                <w:rFonts w:ascii="Times New Roman" w:hAnsi="Times New Roman" w:cs="Times New Roman"/>
+                <w:sz w:val="28"/>
+                <w:szCs w:val="28"/>
+              </w:rPr>
+              <w:t xml:space="preserve"> </w:t>
+            </w:r>
+            <w:proofErr w:type="spellStart"/>
+            <w:r>
+              <w:rPr>
+                <w:rFonts w:ascii="Times New Roman" w:hAnsi="Times New Roman" w:cs="Times New Roman"/>
+                <w:sz w:val="28"/>
+                <w:szCs w:val="28"/>
+              </w:rPr>
+              <w:t>dụng</w:t>
+            </w:r>
+            <w:proofErr w:type="spellEnd"/>
+            <w:r>
+              <w:rPr>
+                <w:rFonts w:ascii="Times New Roman" w:hAnsi="Times New Roman" w:cs="Times New Roman"/>
+                <w:sz w:val="28"/>
+                <w:szCs w:val="28"/>
+              </w:rPr>
+              <w:t xml:space="preserve"> </w:t>
+            </w:r>
+            <w:proofErr w:type="spellStart"/>
+            <w:r>
+              <w:rPr>
+                <w:rFonts w:ascii="Times New Roman" w:hAnsi="Times New Roman" w:cs="Times New Roman"/>
+                <w:sz w:val="28"/>
+                <w:szCs w:val="28"/>
+              </w:rPr>
+              <w:t>máy</w:t>
+            </w:r>
+            <w:proofErr w:type="spellEnd"/>
+            <w:r>
+              <w:rPr>
+                <w:rFonts w:ascii="Times New Roman" w:hAnsi="Times New Roman" w:cs="Times New Roman"/>
+                <w:sz w:val="28"/>
+                <w:szCs w:val="28"/>
+              </w:rPr>
+              <w:t xml:space="preserve"> </w:t>
+            </w:r>
+            <w:proofErr w:type="spellStart"/>
+            <w:r>
+              <w:rPr>
+                <w:rFonts w:ascii="Times New Roman" w:hAnsi="Times New Roman" w:cs="Times New Roman"/>
+                <w:sz w:val="28"/>
+                <w:szCs w:val="28"/>
+              </w:rPr>
+              <w:t>chủ</w:t>
+            </w:r>
+            <w:proofErr w:type="spellEnd"/>
+            <w:r>
+              <w:rPr>
+                <w:rFonts w:ascii="Times New Roman" w:hAnsi="Times New Roman" w:cs="Times New Roman"/>
+                <w:sz w:val="28"/>
+                <w:szCs w:val="28"/>
+              </w:rPr>
+              <w:t xml:space="preserve"> Tomcat.</w:t>
             </w:r>
           </w:p>
           <w:p>
@@ -511,21 +1482,121 @@
               </w:rPr>
               <w:t xml:space="preserve">- </w:t>
             </w:r>
-            <w:r>
-              <w:rPr>
-                <w:rFonts w:ascii="Times New Roman" w:hAnsi="Times New Roman" w:cs="Times New Roman"/>
-                <w:sz w:val="28"/>
-                <w:szCs w:val="28"/>
-              </w:rPr>
-              <w:t>Tìm hiểu tài liệ</w:t>
-            </w:r>
-            <w:r>
-              <w:rPr>
-                <w:rFonts w:ascii="Times New Roman" w:hAnsi="Times New Roman" w:cs="Times New Roman"/>
-                <w:sz w:val="28"/>
-                <w:szCs w:val="28"/>
-              </w:rPr>
-              <w:t>u jsp và serv</w:t>
+            <w:proofErr w:type="spellStart"/>
+            <w:r>
+              <w:rPr>
+                <w:rFonts w:ascii="Times New Roman" w:hAnsi="Times New Roman" w:cs="Times New Roman"/>
+                <w:sz w:val="28"/>
+                <w:szCs w:val="28"/>
+              </w:rPr>
+              <w:t>Tìm</w:t>
+            </w:r>
+            <w:proofErr w:type="spellEnd"/>
+            <w:r>
+              <w:rPr>
+                <w:rFonts w:ascii="Times New Roman" w:hAnsi="Times New Roman" w:cs="Times New Roman"/>
+                <w:sz w:val="28"/>
+                <w:szCs w:val="28"/>
+              </w:rPr>
+              <w:t xml:space="preserve"> </w:t>
+            </w:r>
+            <w:proofErr w:type="spellStart"/>
+            <w:r>
+              <w:rPr>
+                <w:rFonts w:ascii="Times New Roman" w:hAnsi="Times New Roman" w:cs="Times New Roman"/>
+                <w:sz w:val="28"/>
+                <w:szCs w:val="28"/>
+              </w:rPr>
+              <w:t>hiểu</w:t>
+            </w:r>
+            <w:proofErr w:type="spellEnd"/>
+            <w:r>
+              <w:rPr>
+                <w:rFonts w:ascii="Times New Roman" w:hAnsi="Times New Roman" w:cs="Times New Roman"/>
+                <w:sz w:val="28"/>
+                <w:szCs w:val="28"/>
+              </w:rPr>
+              <w:t xml:space="preserve"> </w:t>
+            </w:r>
+            <w:proofErr w:type="spellStart"/>
+            <w:r>
+              <w:rPr>
+                <w:rFonts w:ascii="Times New Roman" w:hAnsi="Times New Roman" w:cs="Times New Roman"/>
+                <w:sz w:val="28"/>
+                <w:szCs w:val="28"/>
+              </w:rPr>
+              <w:t>tài</w:t>
+            </w:r>
+            <w:proofErr w:type="spellEnd"/>
+            <w:r>
+              <w:rPr>
+                <w:rFonts w:ascii="Times New Roman" w:hAnsi="Times New Roman" w:cs="Times New Roman"/>
+                <w:sz w:val="28"/>
+                <w:szCs w:val="28"/>
+              </w:rPr>
+              <w:t xml:space="preserve"> </w:t>
+            </w:r>
+            <w:proofErr w:type="spellStart"/>
+            <w:r>
+              <w:rPr>
+                <w:rFonts w:ascii="Times New Roman" w:hAnsi="Times New Roman" w:cs="Times New Roman"/>
+                <w:sz w:val="28"/>
+                <w:szCs w:val="28"/>
+              </w:rPr>
+              <w:t>liệ</w:t>
+            </w:r>
+            <w:r>
+              <w:rPr>
+                <w:rFonts w:ascii="Times New Roman" w:hAnsi="Times New Roman" w:cs="Times New Roman"/>
+                <w:sz w:val="28"/>
+                <w:szCs w:val="28"/>
+              </w:rPr>
+              <w:t>u</w:t>
+            </w:r>
+            <w:proofErr w:type="spellEnd"/>
+            <w:r>
+              <w:rPr>
+                <w:rFonts w:ascii="Times New Roman" w:hAnsi="Times New Roman" w:cs="Times New Roman"/>
+                <w:sz w:val="28"/>
+                <w:szCs w:val="28"/>
+              </w:rPr>
+              <w:t xml:space="preserve"> </w:t>
+            </w:r>
+            <w:proofErr w:type="spellStart"/>
+            <w:r>
+              <w:rPr>
+                <w:rFonts w:ascii="Times New Roman" w:hAnsi="Times New Roman" w:cs="Times New Roman"/>
+                <w:sz w:val="28"/>
+                <w:szCs w:val="28"/>
+              </w:rPr>
+              <w:t>jsp</w:t>
+            </w:r>
+            <w:proofErr w:type="spellEnd"/>
+            <w:r>
+              <w:rPr>
+                <w:rFonts w:ascii="Times New Roman" w:hAnsi="Times New Roman" w:cs="Times New Roman"/>
+                <w:sz w:val="28"/>
+                <w:szCs w:val="28"/>
+              </w:rPr>
+              <w:t xml:space="preserve"> </w:t>
+            </w:r>
+            <w:proofErr w:type="spellStart"/>
+            <w:r>
+              <w:rPr>
+                <w:rFonts w:ascii="Times New Roman" w:hAnsi="Times New Roman" w:cs="Times New Roman"/>
+                <w:sz w:val="28"/>
+                <w:szCs w:val="28"/>
+              </w:rPr>
+              <w:t>và</w:t>
+            </w:r>
+            <w:proofErr w:type="spellEnd"/>
+            <w:r>
+              <w:rPr>
+                <w:rFonts w:ascii="Times New Roman" w:hAnsi="Times New Roman" w:cs="Times New Roman"/>
+                <w:sz w:val="28"/>
+                <w:szCs w:val="28"/>
+              </w:rPr>
+              <w:t xml:space="preserve"> serv</w:t>
             </w:r>
             <w:r>
               <w:rPr>
@@ -558,13 +1629,59 @@
                 <w:szCs w:val="28"/>
               </w:rPr>
             </w:pPr>
-            <w:r>
-              <w:rPr>
-                <w:rFonts w:ascii="Times New Roman" w:hAnsi="Times New Roman" w:cs="Times New Roman"/>
-                <w:sz w:val="28"/>
-                <w:szCs w:val="28"/>
-              </w:rPr>
-              <w:t>Từ 29/10/2018 đến 03/11/2018 (6 ngày)</w:t>
+            <w:proofErr w:type="spellStart"/>
+            <w:r>
+              <w:rPr>
+                <w:rFonts w:ascii="Times New Roman" w:hAnsi="Times New Roman" w:cs="Times New Roman"/>
+                <w:sz w:val="28"/>
+                <w:szCs w:val="28"/>
+              </w:rPr>
+              <w:t>Từ</w:t>
+            </w:r>
+            <w:proofErr w:type="spellEnd"/>
+            <w:r>
+              <w:rPr>
+                <w:rFonts w:ascii="Times New Roman" w:hAnsi="Times New Roman" w:cs="Times New Roman"/>
+                <w:sz w:val="28"/>
+                <w:szCs w:val="28"/>
+              </w:rPr>
+              <w:t xml:space="preserve"> 29/10/2018 </w:t>
+            </w:r>
+            <w:proofErr w:type="spellStart"/>
+            <w:r>
+              <w:rPr>
+                <w:rFonts w:ascii="Times New Roman" w:hAnsi="Times New Roman" w:cs="Times New Roman"/>
+                <w:sz w:val="28"/>
+                <w:szCs w:val="28"/>
+              </w:rPr>
+              <w:t>đến</w:t>
+            </w:r>
+            <w:proofErr w:type="spellEnd"/>
+            <w:r>
+              <w:rPr>
+                <w:rFonts w:ascii="Times New Roman" w:hAnsi="Times New Roman" w:cs="Times New Roman"/>
+                <w:sz w:val="28"/>
+                <w:szCs w:val="28"/>
+              </w:rPr>
+              <w:t xml:space="preserve"> 03/11/2018 (6 </w:t>
+            </w:r>
+            <w:proofErr w:type="spellStart"/>
+            <w:r>
+              <w:rPr>
+                <w:rFonts w:ascii="Times New Roman" w:hAnsi="Times New Roman" w:cs="Times New Roman"/>
+                <w:sz w:val="28"/>
+                <w:szCs w:val="28"/>
+              </w:rPr>
+              <w:t>ngày</w:t>
+            </w:r>
+            <w:proofErr w:type="spellEnd"/>
+            <w:r>
+              <w:rPr>
+                <w:rFonts w:ascii="Times New Roman" w:hAnsi="Times New Roman" w:cs="Times New Roman"/>
+                <w:sz w:val="28"/>
+                <w:szCs w:val="28"/>
+              </w:rPr>
+              <w:t>)</w:t>
             </w:r>
           </w:p>
         </w:tc>
@@ -625,14 +1742,52 @@
                 <w:szCs w:val="28"/>
               </w:rPr>
             </w:pPr>
-            <w:r>
-              <w:rPr>
-                <w:rFonts w:ascii="Times New Roman" w:hAnsi="Times New Roman" w:cs="Times New Roman"/>
-                <w:sz w:val="28"/>
-                <w:szCs w:val="28"/>
-              </w:rPr>
-              <w:t>Huỳnh Văn Thùy</w:t>
-            </w:r>
+            <w:proofErr w:type="spellStart"/>
+            <w:r>
+              <w:rPr>
+                <w:rFonts w:ascii="Times New Roman" w:hAnsi="Times New Roman" w:cs="Times New Roman"/>
+                <w:sz w:val="28"/>
+                <w:szCs w:val="28"/>
+              </w:rPr>
+              <w:t>Huỳnh</w:t>
+            </w:r>
+            <w:proofErr w:type="spellEnd"/>
+            <w:r>
+              <w:rPr>
+                <w:rFonts w:ascii="Times New Roman" w:hAnsi="Times New Roman" w:cs="Times New Roman"/>
+                <w:sz w:val="28"/>
+                <w:szCs w:val="28"/>
+              </w:rPr>
+              <w:t xml:space="preserve"> </w:t>
+            </w:r>
+            <w:proofErr w:type="spellStart"/>
+            <w:r>
+              <w:rPr>
+                <w:rFonts w:ascii="Times New Roman" w:hAnsi="Times New Roman" w:cs="Times New Roman"/>
+                <w:sz w:val="28"/>
+                <w:szCs w:val="28"/>
+              </w:rPr>
+              <w:t>Văn</w:t>
+            </w:r>
+            <w:proofErr w:type="spellEnd"/>
+            <w:r>
+              <w:rPr>
+                <w:rFonts w:ascii="Times New Roman" w:hAnsi="Times New Roman" w:cs="Times New Roman"/>
+                <w:sz w:val="28"/>
+                <w:szCs w:val="28"/>
+              </w:rPr>
+              <w:t xml:space="preserve"> </w:t>
+            </w:r>
+            <w:proofErr w:type="spellStart"/>
+            <w:r>
+              <w:rPr>
+                <w:rFonts w:ascii="Times New Roman" w:hAnsi="Times New Roman" w:cs="Times New Roman"/>
+                <w:sz w:val="28"/>
+                <w:szCs w:val="28"/>
+              </w:rPr>
+              <w:t>Thùy</w:t>
+            </w:r>
+            <w:proofErr w:type="spellEnd"/>
           </w:p>
         </w:tc>
         <w:tc>
@@ -655,13 +1810,185 @@
               </w:rPr>
               <w:t xml:space="preserve">- </w:t>
             </w:r>
-            <w:r>
-              <w:rPr>
-                <w:rFonts w:ascii="Times New Roman" w:hAnsi="Times New Roman" w:cs="Times New Roman"/>
-                <w:sz w:val="28"/>
-                <w:szCs w:val="28"/>
-              </w:rPr>
-              <w:t>Tìm hiểu cách thiết kế front-end cho giao diện người dùng.</w:t>
+            <w:proofErr w:type="spellStart"/>
+            <w:r>
+              <w:rPr>
+                <w:rFonts w:ascii="Times New Roman" w:hAnsi="Times New Roman" w:cs="Times New Roman"/>
+                <w:sz w:val="28"/>
+                <w:szCs w:val="28"/>
+              </w:rPr>
+              <w:t>Tìm</w:t>
+            </w:r>
+            <w:proofErr w:type="spellEnd"/>
+            <w:r>
+              <w:rPr>
+                <w:rFonts w:ascii="Times New Roman" w:hAnsi="Times New Roman" w:cs="Times New Roman"/>
+                <w:sz w:val="28"/>
+                <w:szCs w:val="28"/>
+              </w:rPr>
+              <w:t xml:space="preserve"> </w:t>
+            </w:r>
+            <w:proofErr w:type="spellStart"/>
+            <w:r>
+              <w:rPr>
+                <w:rFonts w:ascii="Times New Roman" w:hAnsi="Times New Roman" w:cs="Times New Roman"/>
+                <w:sz w:val="28"/>
+                <w:szCs w:val="28"/>
+              </w:rPr>
+              <w:t>hiểu</w:t>
+            </w:r>
+            <w:proofErr w:type="spellEnd"/>
+            <w:r>
+              <w:rPr>
+                <w:rFonts w:ascii="Times New Roman" w:hAnsi="Times New Roman" w:cs="Times New Roman"/>
+                <w:sz w:val="28"/>
+                <w:szCs w:val="28"/>
+              </w:rPr>
+              <w:t xml:space="preserve"> </w:t>
+            </w:r>
+            <w:proofErr w:type="spellStart"/>
+            <w:r>
+              <w:rPr>
+                <w:rFonts w:ascii="Times New Roman" w:hAnsi="Times New Roman" w:cs="Times New Roman"/>
+                <w:sz w:val="28"/>
+                <w:szCs w:val="28"/>
+              </w:rPr>
+              <w:t>cách</w:t>
+            </w:r>
+            <w:proofErr w:type="spellEnd"/>
+            <w:r>
+              <w:rPr>
+                <w:rFonts w:ascii="Times New Roman" w:hAnsi="Times New Roman" w:cs="Times New Roman"/>
+                <w:sz w:val="28"/>
+                <w:szCs w:val="28"/>
+              </w:rPr>
+              <w:t xml:space="preserve"> </w:t>
+            </w:r>
+            <w:proofErr w:type="spellStart"/>
+            <w:r>
+              <w:rPr>
+                <w:rFonts w:ascii="Times New Roman" w:hAnsi="Times New Roman" w:cs="Times New Roman"/>
+                <w:sz w:val="28"/>
+                <w:szCs w:val="28"/>
+              </w:rPr>
+              <w:t>thiết</w:t>
+            </w:r>
+            <w:proofErr w:type="spellEnd"/>
+            <w:r>
+              <w:rPr>
+                <w:rFonts w:ascii="Times New Roman" w:hAnsi="Times New Roman" w:cs="Times New Roman"/>
+                <w:sz w:val="28"/>
+                <w:szCs w:val="28"/>
+              </w:rPr>
+              <w:t xml:space="preserve"> </w:t>
+            </w:r>
+            <w:proofErr w:type="spellStart"/>
+            <w:r>
+              <w:rPr>
+                <w:rFonts w:ascii="Times New Roman" w:hAnsi="Times New Roman" w:cs="Times New Roman"/>
+                <w:sz w:val="28"/>
+                <w:szCs w:val="28"/>
+              </w:rPr>
+              <w:t>kế</w:t>
+            </w:r>
+            <w:proofErr w:type="spellEnd"/>
+            <w:r>
+              <w:rPr>
+                <w:rFonts w:ascii="Times New Roman" w:hAnsi="Times New Roman" w:cs="Times New Roman"/>
+                <w:sz w:val="28"/>
+                <w:szCs w:val="28"/>
+              </w:rPr>
+              <w:t xml:space="preserve"> front-end </w:t>
+            </w:r>
+            <w:proofErr w:type="spellStart"/>
+            <w:r>
+              <w:rPr>
+                <w:rFonts w:ascii="Times New Roman" w:hAnsi="Times New Roman" w:cs="Times New Roman"/>
+                <w:sz w:val="28"/>
+                <w:szCs w:val="28"/>
+              </w:rPr>
+              <w:t>cho</w:t>
+            </w:r>
+            <w:proofErr w:type="spellEnd"/>
+            <w:r>
+              <w:rPr>
+                <w:rFonts w:ascii="Times New Roman" w:hAnsi="Times New Roman" w:cs="Times New Roman"/>
+                <w:sz w:val="28"/>
+                <w:szCs w:val="28"/>
+              </w:rPr>
+              <w:t xml:space="preserve"> </w:t>
+            </w:r>
+            <w:proofErr w:type="spellStart"/>
+            <w:r>
+              <w:rPr>
+                <w:rFonts w:ascii="Times New Roman" w:hAnsi="Times New Roman" w:cs="Times New Roman"/>
+                <w:sz w:val="28"/>
+                <w:szCs w:val="28"/>
+              </w:rPr>
+              <w:t>giao</w:t>
+            </w:r>
+            <w:proofErr w:type="spellEnd"/>
+            <w:r>
+              <w:rPr>
+                <w:rFonts w:ascii="Times New Roman" w:hAnsi="Times New Roman" w:cs="Times New Roman"/>
+                <w:sz w:val="28"/>
+                <w:szCs w:val="28"/>
+              </w:rPr>
+              <w:t xml:space="preserve"> </w:t>
+            </w:r>
+            <w:proofErr w:type="spellStart"/>
+            <w:r>
+              <w:rPr>
+                <w:rFonts w:ascii="Times New Roman" w:hAnsi="Times New Roman" w:cs="Times New Roman"/>
+                <w:sz w:val="28"/>
+                <w:szCs w:val="28"/>
+              </w:rPr>
+              <w:t>diện</w:t>
+            </w:r>
+            <w:proofErr w:type="spellEnd"/>
+            <w:r>
+              <w:rPr>
+                <w:rFonts w:ascii="Times New Roman" w:hAnsi="Times New Roman" w:cs="Times New Roman"/>
+                <w:sz w:val="28"/>
+                <w:szCs w:val="28"/>
+              </w:rPr>
+              <w:t xml:space="preserve"> </w:t>
+            </w:r>
+            <w:proofErr w:type="spellStart"/>
+            <w:r>
+              <w:rPr>
+                <w:rFonts w:ascii="Times New Roman" w:hAnsi="Times New Roman" w:cs="Times New Roman"/>
+                <w:sz w:val="28"/>
+                <w:szCs w:val="28"/>
+              </w:rPr>
+              <w:t>người</w:t>
+            </w:r>
+            <w:proofErr w:type="spellEnd"/>
+            <w:r>
+              <w:rPr>
+                <w:rFonts w:ascii="Times New Roman" w:hAnsi="Times New Roman" w:cs="Times New Roman"/>
+                <w:sz w:val="28"/>
+                <w:szCs w:val="28"/>
+              </w:rPr>
+              <w:t xml:space="preserve"> </w:t>
+            </w:r>
+            <w:proofErr w:type="spellStart"/>
+            <w:r>
+              <w:rPr>
+                <w:rFonts w:ascii="Times New Roman" w:hAnsi="Times New Roman" w:cs="Times New Roman"/>
+                <w:sz w:val="28"/>
+                <w:szCs w:val="28"/>
+              </w:rPr>
+              <w:t>dùng</w:t>
+            </w:r>
+            <w:proofErr w:type="spellEnd"/>
+            <w:r>
+              <w:rPr>
+                <w:rFonts w:ascii="Times New Roman" w:hAnsi="Times New Roman" w:cs="Times New Roman"/>
+                <w:sz w:val="28"/>
+                <w:szCs w:val="28"/>
+              </w:rPr>
+              <w:t>.</w:t>
             </w:r>
           </w:p>
         </w:tc>
@@ -677,13 +2004,41 @@
                 <w:szCs w:val="28"/>
               </w:rPr>
             </w:pPr>
-            <w:r>
-              <w:rPr>
-                <w:rFonts w:ascii="Times New Roman" w:hAnsi="Times New Roman" w:cs="Times New Roman"/>
-                <w:sz w:val="28"/>
-                <w:szCs w:val="28"/>
-              </w:rPr>
-              <w:t>Đến 03/11/2018 (7 ngày)</w:t>
+            <w:proofErr w:type="spellStart"/>
+            <w:r>
+              <w:rPr>
+                <w:rFonts w:ascii="Times New Roman" w:hAnsi="Times New Roman" w:cs="Times New Roman"/>
+                <w:sz w:val="28"/>
+                <w:szCs w:val="28"/>
+              </w:rPr>
+              <w:t>Đến</w:t>
+            </w:r>
+            <w:proofErr w:type="spellEnd"/>
+            <w:r>
+              <w:rPr>
+                <w:rFonts w:ascii="Times New Roman" w:hAnsi="Times New Roman" w:cs="Times New Roman"/>
+                <w:sz w:val="28"/>
+                <w:szCs w:val="28"/>
+              </w:rPr>
+              <w:t xml:space="preserve"> 03/11/2018 (7 </w:t>
+            </w:r>
+            <w:proofErr w:type="spellStart"/>
+            <w:r>
+              <w:rPr>
+                <w:rFonts w:ascii="Times New Roman" w:hAnsi="Times New Roman" w:cs="Times New Roman"/>
+                <w:sz w:val="28"/>
+                <w:szCs w:val="28"/>
+              </w:rPr>
+              <w:t>ngày</w:t>
+            </w:r>
+            <w:proofErr w:type="spellEnd"/>
+            <w:r>
+              <w:rPr>
+                <w:rFonts w:ascii="Times New Roman" w:hAnsi="Times New Roman" w:cs="Times New Roman"/>
+                <w:sz w:val="28"/>
+                <w:szCs w:val="28"/>
+              </w:rPr>
+              <w:t>)</w:t>
             </w:r>
           </w:p>
         </w:tc>
@@ -734,14 +2089,52 @@
                 <w:szCs w:val="28"/>
               </w:rPr>
             </w:pPr>
-            <w:r>
-              <w:rPr>
-                <w:rFonts w:ascii="Times New Roman" w:hAnsi="Times New Roman" w:cs="Times New Roman"/>
-                <w:sz w:val="28"/>
-                <w:szCs w:val="28"/>
-              </w:rPr>
-              <w:t>Trần Quang Tân</w:t>
-            </w:r>
+            <w:proofErr w:type="spellStart"/>
+            <w:r>
+              <w:rPr>
+                <w:rFonts w:ascii="Times New Roman" w:hAnsi="Times New Roman" w:cs="Times New Roman"/>
+                <w:sz w:val="28"/>
+                <w:szCs w:val="28"/>
+              </w:rPr>
+              <w:t>Trần</w:t>
+            </w:r>
+            <w:proofErr w:type="spellEnd"/>
+            <w:r>
+              <w:rPr>
+                <w:rFonts w:ascii="Times New Roman" w:hAnsi="Times New Roman" w:cs="Times New Roman"/>
+                <w:sz w:val="28"/>
+                <w:szCs w:val="28"/>
+              </w:rPr>
+              <w:t xml:space="preserve"> </w:t>
+            </w:r>
+            <w:proofErr w:type="spellStart"/>
+            <w:r>
+              <w:rPr>
+                <w:rFonts w:ascii="Times New Roman" w:hAnsi="Times New Roman" w:cs="Times New Roman"/>
+                <w:sz w:val="28"/>
+                <w:szCs w:val="28"/>
+              </w:rPr>
+              <w:t>Quang</w:t>
+            </w:r>
+            <w:proofErr w:type="spellEnd"/>
+            <w:r>
+              <w:rPr>
+                <w:rFonts w:ascii="Times New Roman" w:hAnsi="Times New Roman" w:cs="Times New Roman"/>
+                <w:sz w:val="28"/>
+                <w:szCs w:val="28"/>
+              </w:rPr>
+              <w:t xml:space="preserve"> </w:t>
+            </w:r>
+            <w:proofErr w:type="spellStart"/>
+            <w:r>
+              <w:rPr>
+                <w:rFonts w:ascii="Times New Roman" w:hAnsi="Times New Roman" w:cs="Times New Roman"/>
+                <w:sz w:val="28"/>
+                <w:szCs w:val="28"/>
+              </w:rPr>
+              <w:t>Tân</w:t>
+            </w:r>
+            <w:proofErr w:type="spellEnd"/>
           </w:p>
         </w:tc>
         <w:tc>
@@ -764,30 +2157,212 @@
               </w:rPr>
               <w:t xml:space="preserve">- </w:t>
             </w:r>
-            <w:r>
-              <w:rPr>
-                <w:rFonts w:ascii="Times New Roman" w:hAnsi="Times New Roman" w:cs="Times New Roman"/>
-                <w:sz w:val="28"/>
-                <w:szCs w:val="28"/>
-              </w:rPr>
-              <w:t>Tìm hiểu cách thiết kế giao diệ</w:t>
-            </w:r>
-            <w:r>
-              <w:rPr>
-                <w:rFonts w:ascii="Times New Roman" w:hAnsi="Times New Roman" w:cs="Times New Roman"/>
-                <w:sz w:val="28"/>
-                <w:szCs w:val="28"/>
-              </w:rPr>
-              <w:t>n front-</w:t>
-            </w:r>
-            <w:r>
-              <w:rPr>
-                <w:rFonts w:ascii="Times New Roman" w:hAnsi="Times New Roman" w:cs="Times New Roman"/>
-                <w:sz w:val="28"/>
-                <w:szCs w:val="28"/>
-              </w:rPr>
-              <w:t>end cho quản trị viên</w:t>
-            </w:r>
+            <w:proofErr w:type="spellStart"/>
+            <w:r>
+              <w:rPr>
+                <w:rFonts w:ascii="Times New Roman" w:hAnsi="Times New Roman" w:cs="Times New Roman"/>
+                <w:sz w:val="28"/>
+                <w:szCs w:val="28"/>
+              </w:rPr>
+              <w:t>Tìm</w:t>
+            </w:r>
+            <w:proofErr w:type="spellEnd"/>
+            <w:r>
+              <w:rPr>
+                <w:rFonts w:ascii="Times New Roman" w:hAnsi="Times New Roman" w:cs="Times New Roman"/>
+                <w:sz w:val="28"/>
+                <w:szCs w:val="28"/>
+              </w:rPr>
+              <w:t xml:space="preserve"> </w:t>
+            </w:r>
+            <w:proofErr w:type="spellStart"/>
+            <w:r>
+              <w:rPr>
+                <w:rFonts w:ascii="Times New Roman" w:hAnsi="Times New Roman" w:cs="Times New Roman"/>
+                <w:sz w:val="28"/>
+                <w:szCs w:val="28"/>
+              </w:rPr>
+              <w:t>hiểu</w:t>
+            </w:r>
+            <w:proofErr w:type="spellEnd"/>
+            <w:r>
+              <w:rPr>
+                <w:rFonts w:ascii="Times New Roman" w:hAnsi="Times New Roman" w:cs="Times New Roman"/>
+                <w:sz w:val="28"/>
+                <w:szCs w:val="28"/>
+              </w:rPr>
+              <w:t xml:space="preserve"> </w:t>
+            </w:r>
+            <w:proofErr w:type="spellStart"/>
+            <w:r>
+              <w:rPr>
+                <w:rFonts w:ascii="Times New Roman" w:hAnsi="Times New Roman" w:cs="Times New Roman"/>
+                <w:sz w:val="28"/>
+                <w:szCs w:val="28"/>
+              </w:rPr>
+              <w:t>cách</w:t>
+            </w:r>
+            <w:proofErr w:type="spellEnd"/>
+            <w:r>
+              <w:rPr>
+                <w:rFonts w:ascii="Times New Roman" w:hAnsi="Times New Roman" w:cs="Times New Roman"/>
+                <w:sz w:val="28"/>
+                <w:szCs w:val="28"/>
+              </w:rPr>
+              <w:t xml:space="preserve"> </w:t>
+            </w:r>
+            <w:proofErr w:type="spellStart"/>
+            <w:r>
+              <w:rPr>
+                <w:rFonts w:ascii="Times New Roman" w:hAnsi="Times New Roman" w:cs="Times New Roman"/>
+                <w:sz w:val="28"/>
+                <w:szCs w:val="28"/>
+              </w:rPr>
+              <w:t>thiết</w:t>
+            </w:r>
+            <w:proofErr w:type="spellEnd"/>
+            <w:r>
+              <w:rPr>
+                <w:rFonts w:ascii="Times New Roman" w:hAnsi="Times New Roman" w:cs="Times New Roman"/>
+                <w:sz w:val="28"/>
+                <w:szCs w:val="28"/>
+              </w:rPr>
+              <w:t xml:space="preserve"> </w:t>
+            </w:r>
+            <w:proofErr w:type="spellStart"/>
+            <w:r>
+              <w:rPr>
+                <w:rFonts w:ascii="Times New Roman" w:hAnsi="Times New Roman" w:cs="Times New Roman"/>
+                <w:sz w:val="28"/>
+                <w:szCs w:val="28"/>
+              </w:rPr>
+              <w:t>kế</w:t>
+            </w:r>
+            <w:proofErr w:type="spellEnd"/>
+            <w:r>
+              <w:rPr>
+                <w:rFonts w:ascii="Times New Roman" w:hAnsi="Times New Roman" w:cs="Times New Roman"/>
+                <w:sz w:val="28"/>
+                <w:szCs w:val="28"/>
+              </w:rPr>
+              <w:t xml:space="preserve"> </w:t>
+            </w:r>
+            <w:proofErr w:type="spellStart"/>
+            <w:r>
+              <w:rPr>
+                <w:rFonts w:ascii="Times New Roman" w:hAnsi="Times New Roman" w:cs="Times New Roman"/>
+                <w:sz w:val="28"/>
+                <w:szCs w:val="28"/>
+              </w:rPr>
+              <w:t>giao</w:t>
+            </w:r>
+            <w:proofErr w:type="spellEnd"/>
+            <w:r>
+              <w:rPr>
+                <w:rFonts w:ascii="Times New Roman" w:hAnsi="Times New Roman" w:cs="Times New Roman"/>
+                <w:sz w:val="28"/>
+                <w:szCs w:val="28"/>
+              </w:rPr>
+              <w:t xml:space="preserve"> </w:t>
+            </w:r>
+            <w:proofErr w:type="spellStart"/>
+            <w:r>
+              <w:rPr>
+                <w:rFonts w:ascii="Times New Roman" w:hAnsi="Times New Roman" w:cs="Times New Roman"/>
+                <w:sz w:val="28"/>
+                <w:szCs w:val="28"/>
+              </w:rPr>
+              <w:t>diệ</w:t>
+            </w:r>
+            <w:r>
+              <w:rPr>
+                <w:rFonts w:ascii="Times New Roman" w:hAnsi="Times New Roman" w:cs="Times New Roman"/>
+                <w:sz w:val="28"/>
+                <w:szCs w:val="28"/>
+              </w:rPr>
+              <w:t>n</w:t>
+            </w:r>
+            <w:proofErr w:type="spellEnd"/>
+            <w:r>
+              <w:rPr>
+                <w:rFonts w:ascii="Times New Roman" w:hAnsi="Times New Roman" w:cs="Times New Roman"/>
+                <w:sz w:val="28"/>
+                <w:szCs w:val="28"/>
+              </w:rPr>
+              <w:t xml:space="preserve"> front-</w:t>
+            </w:r>
+            <w:r>
+              <w:rPr>
+                <w:rFonts w:ascii="Times New Roman" w:hAnsi="Times New Roman" w:cs="Times New Roman"/>
+                <w:sz w:val="28"/>
+                <w:szCs w:val="28"/>
+              </w:rPr>
+              <w:t xml:space="preserve">end </w:t>
+            </w:r>
+            <w:proofErr w:type="spellStart"/>
+            <w:r>
+              <w:rPr>
+                <w:rFonts w:ascii="Times New Roman" w:hAnsi="Times New Roman" w:cs="Times New Roman"/>
+                <w:sz w:val="28"/>
+                <w:szCs w:val="28"/>
+              </w:rPr>
+              <w:t>cho</w:t>
+            </w:r>
+            <w:proofErr w:type="spellEnd"/>
+            <w:r>
+              <w:rPr>
+                <w:rFonts w:ascii="Times New Roman" w:hAnsi="Times New Roman" w:cs="Times New Roman"/>
+                <w:sz w:val="28"/>
+                <w:szCs w:val="28"/>
+              </w:rPr>
+              <w:t xml:space="preserve"> </w:t>
+            </w:r>
+            <w:proofErr w:type="spellStart"/>
+            <w:r>
+              <w:rPr>
+                <w:rFonts w:ascii="Times New Roman" w:hAnsi="Times New Roman" w:cs="Times New Roman"/>
+                <w:sz w:val="28"/>
+                <w:szCs w:val="28"/>
+              </w:rPr>
+              <w:t>quản</w:t>
+            </w:r>
+            <w:proofErr w:type="spellEnd"/>
+            <w:r>
+              <w:rPr>
+                <w:rFonts w:ascii="Times New Roman" w:hAnsi="Times New Roman" w:cs="Times New Roman"/>
+                <w:sz w:val="28"/>
+                <w:szCs w:val="28"/>
+              </w:rPr>
+              <w:t xml:space="preserve"> </w:t>
+            </w:r>
+            <w:proofErr w:type="spellStart"/>
+            <w:r>
+              <w:rPr>
+                <w:rFonts w:ascii="Times New Roman" w:hAnsi="Times New Roman" w:cs="Times New Roman"/>
+                <w:sz w:val="28"/>
+                <w:szCs w:val="28"/>
+              </w:rPr>
+              <w:t>trị</w:t>
+            </w:r>
+            <w:proofErr w:type="spellEnd"/>
+            <w:r>
+              <w:rPr>
+                <w:rFonts w:ascii="Times New Roman" w:hAnsi="Times New Roman" w:cs="Times New Roman"/>
+                <w:sz w:val="28"/>
+                <w:szCs w:val="28"/>
+              </w:rPr>
+              <w:t xml:space="preserve"> </w:t>
+            </w:r>
+            <w:proofErr w:type="spellStart"/>
+            <w:r>
+              <w:rPr>
+                <w:rFonts w:ascii="Times New Roman" w:hAnsi="Times New Roman" w:cs="Times New Roman"/>
+                <w:sz w:val="28"/>
+                <w:szCs w:val="28"/>
+              </w:rPr>
+              <w:t>viên</w:t>
+            </w:r>
+            <w:proofErr w:type="spellEnd"/>
           </w:p>
         </w:tc>
         <w:tc>
@@ -802,13 +2377,41 @@
                 <w:szCs w:val="28"/>
               </w:rPr>
             </w:pPr>
-            <w:r>
-              <w:rPr>
-                <w:rFonts w:ascii="Times New Roman" w:hAnsi="Times New Roman" w:cs="Times New Roman"/>
-                <w:sz w:val="28"/>
-                <w:szCs w:val="28"/>
-              </w:rPr>
-              <w:t>Đến 03/11/2018 (7 ngày)</w:t>
+            <w:proofErr w:type="spellStart"/>
+            <w:r>
+              <w:rPr>
+                <w:rFonts w:ascii="Times New Roman" w:hAnsi="Times New Roman" w:cs="Times New Roman"/>
+                <w:sz w:val="28"/>
+                <w:szCs w:val="28"/>
+              </w:rPr>
+              <w:t>Đến</w:t>
+            </w:r>
+            <w:proofErr w:type="spellEnd"/>
+            <w:r>
+              <w:rPr>
+                <w:rFonts w:ascii="Times New Roman" w:hAnsi="Times New Roman" w:cs="Times New Roman"/>
+                <w:sz w:val="28"/>
+                <w:szCs w:val="28"/>
+              </w:rPr>
+              <w:t xml:space="preserve"> 03/11/2018 (7 </w:t>
+            </w:r>
+            <w:proofErr w:type="spellStart"/>
+            <w:r>
+              <w:rPr>
+                <w:rFonts w:ascii="Times New Roman" w:hAnsi="Times New Roman" w:cs="Times New Roman"/>
+                <w:sz w:val="28"/>
+                <w:szCs w:val="28"/>
+              </w:rPr>
+              <w:t>ngày</w:t>
+            </w:r>
+            <w:proofErr w:type="spellEnd"/>
+            <w:r>
+              <w:rPr>
+                <w:rFonts w:ascii="Times New Roman" w:hAnsi="Times New Roman" w:cs="Times New Roman"/>
+                <w:sz w:val="28"/>
+                <w:szCs w:val="28"/>
+              </w:rPr>
+              <w:t>)</w:t>
             </w:r>
           </w:p>
         </w:tc>
@@ -887,6 +2490,7 @@
           <w:szCs w:val="28"/>
         </w:rPr>
       </w:pPr>
+      <w:proofErr w:type="spellStart"/>
       <w:r>
         <w:rPr>
           <w:rFonts w:ascii="Times New Roman" w:hAnsi="Times New Roman" w:cs="Times New Roman"/>
@@ -895,19 +2499,127 @@
           <w:szCs w:val="28"/>
         </w:rPr>
         <w:lastRenderedPageBreak/>
-        <w:t>Bảng tiến độ công việc tuầ</w:t>
-      </w:r>
-      <w:r>
-        <w:rPr>
-          <w:rFonts w:ascii="Times New Roman" w:hAnsi="Times New Roman" w:cs="Times New Roman"/>
-          <w:b/>
-          <w:sz w:val="32"/>
-          <w:szCs w:val="28"/>
-        </w:rPr>
-        <w:t>n 02</w:t>
-      </w:r>
-      <w:bookmarkStart w:id="0" w:name="_GoBack"/>
-      <w:bookmarkEnd w:id="0"/>
+        <w:t>Bảng</w:t>
+      </w:r>
+      <w:proofErr w:type="spellEnd"/>
+      <w:r>
+        <w:rPr>
+          <w:rFonts w:ascii="Times New Roman" w:hAnsi="Times New Roman" w:cs="Times New Roman"/>
+          <w:b/>
+          <w:sz w:val="32"/>
+          <w:szCs w:val="28"/>
+        </w:rPr>
+        <w:t xml:space="preserve"> </w:t>
+      </w:r>
+      <w:proofErr w:type="spellStart"/>
+      <w:r>
+        <w:rPr>
+          <w:rFonts w:ascii="Times New Roman" w:hAnsi="Times New Roman" w:cs="Times New Roman"/>
+          <w:b/>
+          <w:sz w:val="32"/>
+          <w:szCs w:val="28"/>
+        </w:rPr>
+        <w:t>tiến</w:t>
+      </w:r>
+      <w:proofErr w:type="spellEnd"/>
+      <w:r>
+        <w:rPr>
+          <w:rFonts w:ascii="Times New Roman" w:hAnsi="Times New Roman" w:cs="Times New Roman"/>
+          <w:b/>
+          <w:sz w:val="32"/>
+          <w:szCs w:val="28"/>
+        </w:rPr>
+        <w:t xml:space="preserve"> </w:t>
+      </w:r>
+      <w:proofErr w:type="spellStart"/>
+      <w:r>
+        <w:rPr>
+          <w:rFonts w:ascii="Times New Roman" w:hAnsi="Times New Roman" w:cs="Times New Roman"/>
+          <w:b/>
+          <w:sz w:val="32"/>
+          <w:szCs w:val="28"/>
+        </w:rPr>
+        <w:t>độ</w:t>
+      </w:r>
+      <w:proofErr w:type="spellEnd"/>
+      <w:r>
+        <w:rPr>
+          <w:rFonts w:ascii="Times New Roman" w:hAnsi="Times New Roman" w:cs="Times New Roman"/>
+          <w:b/>
+          <w:sz w:val="32"/>
+          <w:szCs w:val="28"/>
+        </w:rPr>
+        <w:t xml:space="preserve"> </w:t>
+      </w:r>
+      <w:proofErr w:type="spellStart"/>
+      <w:r>
+        <w:rPr>
+          <w:rFonts w:ascii="Times New Roman" w:hAnsi="Times New Roman" w:cs="Times New Roman"/>
+          <w:b/>
+          <w:sz w:val="32"/>
+          <w:szCs w:val="28"/>
+        </w:rPr>
+        <w:t>công</w:t>
+      </w:r>
+      <w:proofErr w:type="spellEnd"/>
+      <w:r>
+        <w:rPr>
+          <w:rFonts w:ascii="Times New Roman" w:hAnsi="Times New Roman" w:cs="Times New Roman"/>
+          <w:b/>
+          <w:sz w:val="32"/>
+          <w:szCs w:val="28"/>
+        </w:rPr>
+        <w:t xml:space="preserve"> </w:t>
+      </w:r>
+      <w:proofErr w:type="spellStart"/>
+      <w:r>
+        <w:rPr>
+          <w:rFonts w:ascii="Times New Roman" w:hAnsi="Times New Roman" w:cs="Times New Roman"/>
+          <w:b/>
+          <w:sz w:val="32"/>
+          <w:szCs w:val="28"/>
+        </w:rPr>
+        <w:t>việc</w:t>
+      </w:r>
+      <w:proofErr w:type="spellEnd"/>
+      <w:r>
+        <w:rPr>
+          <w:rFonts w:ascii="Times New Roman" w:hAnsi="Times New Roman" w:cs="Times New Roman"/>
+          <w:b/>
+          <w:sz w:val="32"/>
+          <w:szCs w:val="28"/>
+        </w:rPr>
+        <w:t xml:space="preserve"> </w:t>
+      </w:r>
+      <w:proofErr w:type="spellStart"/>
+      <w:r>
+        <w:rPr>
+          <w:rFonts w:ascii="Times New Roman" w:hAnsi="Times New Roman" w:cs="Times New Roman"/>
+          <w:b/>
+          <w:sz w:val="32"/>
+          <w:szCs w:val="28"/>
+        </w:rPr>
+        <w:t>tuầ</w:t>
+      </w:r>
+      <w:r>
+        <w:rPr>
+          <w:rFonts w:ascii="Times New Roman" w:hAnsi="Times New Roman" w:cs="Times New Roman"/>
+          <w:b/>
+          <w:sz w:val="32"/>
+          <w:szCs w:val="28"/>
+        </w:rPr>
+        <w:t>n</w:t>
+      </w:r>
+      <w:proofErr w:type="spellEnd"/>
+      <w:r>
+        <w:rPr>
+          <w:rFonts w:ascii="Times New Roman" w:hAnsi="Times New Roman" w:cs="Times New Roman"/>
+          <w:b/>
+          <w:sz w:val="32"/>
+          <w:szCs w:val="28"/>
+        </w:rPr>
+        <w:t xml:space="preserve"> 02</w:t>
+      </w:r>
     </w:p>
     <w:p>
       <w:pPr>
@@ -919,6 +2631,7 @@
           <w:szCs w:val="28"/>
         </w:rPr>
       </w:pPr>
+      <w:proofErr w:type="spellStart"/>
       <w:r>
         <w:rPr>
           <w:rFonts w:ascii="Times New Roman" w:hAnsi="Times New Roman" w:cs="Times New Roman"/>
@@ -926,8 +2639,9 @@
           <w:sz w:val="28"/>
           <w:szCs w:val="28"/>
         </w:rPr>
-        <w:t xml:space="preserve">từ ngày </w:t>
-      </w:r>
+        <w:t>từ</w:t>
+      </w:r>
+      <w:proofErr w:type="spellEnd"/>
       <w:r>
         <w:rPr>
           <w:rFonts w:ascii="Times New Roman" w:hAnsi="Times New Roman" w:cs="Times New Roman"/>
@@ -935,8 +2649,9 @@
           <w:sz w:val="28"/>
           <w:szCs w:val="28"/>
         </w:rPr>
-        <w:t>05/11</w:t>
-      </w:r>
+        <w:t xml:space="preserve"> </w:t>
+      </w:r>
+      <w:proofErr w:type="spellStart"/>
       <w:r>
         <w:rPr>
           <w:rFonts w:ascii="Times New Roman" w:hAnsi="Times New Roman" w:cs="Times New Roman"/>
@@ -944,7 +2659,75 @@
           <w:sz w:val="28"/>
           <w:szCs w:val="28"/>
         </w:rPr>
-        <w:t xml:space="preserve">/2018 đến ngày </w:t>
+        <w:t>ngày</w:t>
+      </w:r>
+      <w:proofErr w:type="spellEnd"/>
+      <w:r>
+        <w:rPr>
+          <w:rFonts w:ascii="Times New Roman" w:hAnsi="Times New Roman" w:cs="Times New Roman"/>
+          <w:i/>
+          <w:sz w:val="28"/>
+          <w:szCs w:val="28"/>
+        </w:rPr>
+        <w:t xml:space="preserve"> </w:t>
+      </w:r>
+      <w:r>
+        <w:rPr>
+          <w:rFonts w:ascii="Times New Roman" w:hAnsi="Times New Roman" w:cs="Times New Roman"/>
+          <w:i/>
+          <w:sz w:val="28"/>
+          <w:szCs w:val="28"/>
+        </w:rPr>
+        <w:t>05/11</w:t>
+      </w:r>
+      <w:r>
+        <w:rPr>
+          <w:rFonts w:ascii="Times New Roman" w:hAnsi="Times New Roman" w:cs="Times New Roman"/>
+          <w:i/>
+          <w:sz w:val="28"/>
+          <w:szCs w:val="28"/>
+        </w:rPr>
+        <w:t xml:space="preserve">/2018 </w:t>
+      </w:r>
+      <w:proofErr w:type="spellStart"/>
+      <w:r>
+        <w:rPr>
+          <w:rFonts w:ascii="Times New Roman" w:hAnsi="Times New Roman" w:cs="Times New Roman"/>
+          <w:i/>
+          <w:sz w:val="28"/>
+          <w:szCs w:val="28"/>
+        </w:rPr>
+        <w:t>đến</w:t>
+      </w:r>
+      <w:proofErr w:type="spellEnd"/>
+      <w:r>
+        <w:rPr>
+          <w:rFonts w:ascii="Times New Roman" w:hAnsi="Times New Roman" w:cs="Times New Roman"/>
+          <w:i/>
+          <w:sz w:val="28"/>
+          <w:szCs w:val="28"/>
+        </w:rPr>
+        <w:t xml:space="preserve"> </w:t>
+      </w:r>
+      <w:proofErr w:type="spellStart"/>
+      <w:r>
+        <w:rPr>
+          <w:rFonts w:ascii="Times New Roman" w:hAnsi="Times New Roman" w:cs="Times New Roman"/>
+          <w:i/>
+          <w:sz w:val="28"/>
+          <w:szCs w:val="28"/>
+        </w:rPr>
+        <w:t>ngày</w:t>
+      </w:r>
+      <w:proofErr w:type="spellEnd"/>
+      <w:r>
+        <w:rPr>
+          <w:rFonts w:ascii="Times New Roman" w:hAnsi="Times New Roman" w:cs="Times New Roman"/>
+          <w:i/>
+          <w:sz w:val="28"/>
+          <w:szCs w:val="28"/>
+        </w:rPr>
+        <w:t xml:space="preserve"> </w:t>
       </w:r>
       <w:r>
         <w:rPr>
@@ -987,6 +2770,7 @@
       <w:tblPr>
         <w:tblStyle w:val="TableGrid"/>
         <w:tblW w:w="9935" w:type="dxa"/>
+        <w:jc w:val="center"/>
         <w:tblLook w:val="04A0" w:firstRow="1" w:lastRow="0" w:firstColumn="1" w:lastColumn="0" w:noHBand="0" w:noVBand="1"/>
       </w:tblPr>
       <w:tblGrid>
@@ -996,6 +2780,9 @@
         <w:gridCol w:w="1235"/>
       </w:tblGrid>
       <w:tr>
+        <w:trPr>
+          <w:jc w:val="center"/>
+        </w:trPr>
         <w:tc>
           <w:tcPr>
             <w:tcW w:w="2337" w:type="dxa"/>
@@ -1011,6 +2798,7 @@
                 <w:szCs w:val="28"/>
               </w:rPr>
             </w:pPr>
+            <w:proofErr w:type="spellStart"/>
             <w:r>
               <w:rPr>
                 <w:rFonts w:ascii="Times New Roman" w:hAnsi="Times New Roman" w:cs="Times New Roman"/>
@@ -1019,8 +2807,31 @@
                 <w:sz w:val="28"/>
                 <w:szCs w:val="28"/>
               </w:rPr>
-              <w:t>Người làm</w:t>
-            </w:r>
+              <w:t>Người</w:t>
+            </w:r>
+            <w:proofErr w:type="spellEnd"/>
+            <w:r>
+              <w:rPr>
+                <w:rFonts w:ascii="Times New Roman" w:hAnsi="Times New Roman" w:cs="Times New Roman"/>
+                <w:b/>
+                <w:i/>
+                <w:sz w:val="28"/>
+                <w:szCs w:val="28"/>
+              </w:rPr>
+              <w:t xml:space="preserve"> </w:t>
+            </w:r>
+            <w:proofErr w:type="spellStart"/>
+            <w:r>
+              <w:rPr>
+                <w:rFonts w:ascii="Times New Roman" w:hAnsi="Times New Roman" w:cs="Times New Roman"/>
+                <w:b/>
+                <w:i/>
+                <w:sz w:val="28"/>
+                <w:szCs w:val="28"/>
+              </w:rPr>
+              <w:t>làm</w:t>
+            </w:r>
+            <w:proofErr w:type="spellEnd"/>
           </w:p>
         </w:tc>
         <w:tc>
@@ -1038,6 +2849,7 @@
                 <w:szCs w:val="28"/>
               </w:rPr>
             </w:pPr>
+            <w:proofErr w:type="spellStart"/>
             <w:r>
               <w:rPr>
                 <w:rFonts w:ascii="Times New Roman" w:hAnsi="Times New Roman" w:cs="Times New Roman"/>
@@ -1046,8 +2858,31 @@
                 <w:sz w:val="28"/>
                 <w:szCs w:val="28"/>
               </w:rPr>
-              <w:t>Công việc</w:t>
-            </w:r>
+              <w:t>Công</w:t>
+            </w:r>
+            <w:proofErr w:type="spellEnd"/>
+            <w:r>
+              <w:rPr>
+                <w:rFonts w:ascii="Times New Roman" w:hAnsi="Times New Roman" w:cs="Times New Roman"/>
+                <w:b/>
+                <w:i/>
+                <w:sz w:val="28"/>
+                <w:szCs w:val="28"/>
+              </w:rPr>
+              <w:t xml:space="preserve"> </w:t>
+            </w:r>
+            <w:proofErr w:type="spellStart"/>
+            <w:r>
+              <w:rPr>
+                <w:rFonts w:ascii="Times New Roman" w:hAnsi="Times New Roman" w:cs="Times New Roman"/>
+                <w:b/>
+                <w:i/>
+                <w:sz w:val="28"/>
+                <w:szCs w:val="28"/>
+              </w:rPr>
+              <w:t>việc</w:t>
+            </w:r>
+            <w:proofErr w:type="spellEnd"/>
           </w:p>
         </w:tc>
         <w:tc>
@@ -1065,6 +2900,7 @@
                 <w:szCs w:val="28"/>
               </w:rPr>
             </w:pPr>
+            <w:proofErr w:type="spellStart"/>
             <w:r>
               <w:rPr>
                 <w:rFonts w:ascii="Times New Roman" w:hAnsi="Times New Roman" w:cs="Times New Roman"/>
@@ -1073,8 +2909,75 @@
                 <w:sz w:val="28"/>
                 <w:szCs w:val="28"/>
               </w:rPr>
-              <w:t>Thời gian dự kiến</w:t>
-            </w:r>
+              <w:t>Thời</w:t>
+            </w:r>
+            <w:proofErr w:type="spellEnd"/>
+            <w:r>
+              <w:rPr>
+                <w:rFonts w:ascii="Times New Roman" w:hAnsi="Times New Roman" w:cs="Times New Roman"/>
+                <w:b/>
+                <w:i/>
+                <w:sz w:val="28"/>
+                <w:szCs w:val="28"/>
+              </w:rPr>
+              <w:t xml:space="preserve"> </w:t>
+            </w:r>
+            <w:proofErr w:type="spellStart"/>
+            <w:r>
+              <w:rPr>
+                <w:rFonts w:ascii="Times New Roman" w:hAnsi="Times New Roman" w:cs="Times New Roman"/>
+                <w:b/>
+                <w:i/>
+                <w:sz w:val="28"/>
+                <w:szCs w:val="28"/>
+              </w:rPr>
+              <w:t>gian</w:t>
+            </w:r>
+            <w:proofErr w:type="spellEnd"/>
+            <w:r>
+              <w:rPr>
+                <w:rFonts w:ascii="Times New Roman" w:hAnsi="Times New Roman" w:cs="Times New Roman"/>
+                <w:b/>
+                <w:i/>
+                <w:sz w:val="28"/>
+                <w:szCs w:val="28"/>
+              </w:rPr>
+              <w:t xml:space="preserve"> </w:t>
+            </w:r>
+            <w:proofErr w:type="spellStart"/>
+            <w:r>
+              <w:rPr>
+                <w:rFonts w:ascii="Times New Roman" w:hAnsi="Times New Roman" w:cs="Times New Roman"/>
+                <w:b/>
+                <w:i/>
+                <w:sz w:val="28"/>
+                <w:szCs w:val="28"/>
+              </w:rPr>
+              <w:t>dự</w:t>
+            </w:r>
+            <w:proofErr w:type="spellEnd"/>
+            <w:r>
+              <w:rPr>
+                <w:rFonts w:ascii="Times New Roman" w:hAnsi="Times New Roman" w:cs="Times New Roman"/>
+                <w:b/>
+                <w:i/>
+                <w:sz w:val="28"/>
+                <w:szCs w:val="28"/>
+              </w:rPr>
+              <w:t xml:space="preserve"> </w:t>
+            </w:r>
+            <w:proofErr w:type="spellStart"/>
+            <w:r>
+              <w:rPr>
+                <w:rFonts w:ascii="Times New Roman" w:hAnsi="Times New Roman" w:cs="Times New Roman"/>
+                <w:b/>
+                <w:i/>
+                <w:sz w:val="28"/>
+                <w:szCs w:val="28"/>
+              </w:rPr>
+              <w:t>kiến</w:t>
+            </w:r>
+            <w:proofErr w:type="spellEnd"/>
           </w:p>
         </w:tc>
         <w:tc>
@@ -1092,6 +2995,7 @@
                 <w:szCs w:val="28"/>
               </w:rPr>
             </w:pPr>
+            <w:proofErr w:type="spellStart"/>
             <w:r>
               <w:rPr>
                 <w:rFonts w:ascii="Times New Roman" w:hAnsi="Times New Roman" w:cs="Times New Roman"/>
@@ -1100,24 +3004,351 @@
                 <w:sz w:val="28"/>
                 <w:szCs w:val="28"/>
               </w:rPr>
-              <w:t>Tiến độ</w:t>
-            </w:r>
+              <w:t>Tiến</w:t>
+            </w:r>
+            <w:proofErr w:type="spellEnd"/>
+            <w:r>
+              <w:rPr>
+                <w:rFonts w:ascii="Times New Roman" w:hAnsi="Times New Roman" w:cs="Times New Roman"/>
+                <w:b/>
+                <w:i/>
+                <w:sz w:val="28"/>
+                <w:szCs w:val="28"/>
+              </w:rPr>
+              <w:t xml:space="preserve"> </w:t>
+            </w:r>
+            <w:proofErr w:type="spellStart"/>
+            <w:r>
+              <w:rPr>
+                <w:rFonts w:ascii="Times New Roman" w:hAnsi="Times New Roman" w:cs="Times New Roman"/>
+                <w:b/>
+                <w:i/>
+                <w:sz w:val="28"/>
+                <w:szCs w:val="28"/>
+              </w:rPr>
+              <w:t>độ</w:t>
+            </w:r>
+            <w:proofErr w:type="spellEnd"/>
           </w:p>
         </w:tc>
       </w:tr>
       <w:tr>
+        <w:trPr>
+          <w:jc w:val="center"/>
+        </w:trPr>
         <w:tc>
           <w:tcPr>
             <w:tcW w:w="2337" w:type="dxa"/>
           </w:tcPr>
           <w:p>
             <w:pPr>
+              <w:jc w:val="center"/>
               <w:rPr>
                 <w:rFonts w:ascii="Times New Roman" w:hAnsi="Times New Roman" w:cs="Times New Roman"/>
                 <w:sz w:val="28"/>
                 <w:szCs w:val="28"/>
               </w:rPr>
             </w:pPr>
+            <w:proofErr w:type="spellStart"/>
+            <w:r>
+              <w:rPr>
+                <w:rFonts w:ascii="Times New Roman" w:hAnsi="Times New Roman" w:cs="Times New Roman"/>
+                <w:sz w:val="28"/>
+                <w:szCs w:val="28"/>
+              </w:rPr>
+              <w:t>Trần</w:t>
+            </w:r>
+            <w:proofErr w:type="spellEnd"/>
+            <w:r>
+              <w:rPr>
+                <w:rFonts w:ascii="Times New Roman" w:hAnsi="Times New Roman" w:cs="Times New Roman"/>
+                <w:sz w:val="28"/>
+                <w:szCs w:val="28"/>
+              </w:rPr>
+              <w:t xml:space="preserve"> </w:t>
+            </w:r>
+            <w:proofErr w:type="spellStart"/>
+            <w:r>
+              <w:rPr>
+                <w:rFonts w:ascii="Times New Roman" w:hAnsi="Times New Roman" w:cs="Times New Roman"/>
+                <w:sz w:val="28"/>
+                <w:szCs w:val="28"/>
+              </w:rPr>
+              <w:t>Quang</w:t>
+            </w:r>
+            <w:proofErr w:type="spellEnd"/>
+            <w:r>
+              <w:rPr>
+                <w:rFonts w:ascii="Times New Roman" w:hAnsi="Times New Roman" w:cs="Times New Roman"/>
+                <w:sz w:val="28"/>
+                <w:szCs w:val="28"/>
+              </w:rPr>
+              <w:t xml:space="preserve"> </w:t>
+            </w:r>
+            <w:proofErr w:type="spellStart"/>
+            <w:r>
+              <w:rPr>
+                <w:rFonts w:ascii="Times New Roman" w:hAnsi="Times New Roman" w:cs="Times New Roman"/>
+                <w:sz w:val="28"/>
+                <w:szCs w:val="28"/>
+              </w:rPr>
+              <w:t>Tân</w:t>
+            </w:r>
+            <w:proofErr w:type="spellEnd"/>
+          </w:p>
+        </w:tc>
+        <w:tc>
+          <w:tcPr>
+            <w:tcW w:w="3309" w:type="dxa"/>
+          </w:tcPr>
+          <w:p>
+            <w:pPr>
+              <w:jc w:val="both"/>
+              <w:rPr>
+                <w:rFonts w:ascii="Times New Roman" w:hAnsi="Times New Roman" w:cs="Times New Roman"/>
+                <w:sz w:val="28"/>
+                <w:szCs w:val="28"/>
+              </w:rPr>
+            </w:pPr>
+            <w:proofErr w:type="spellStart"/>
+            <w:r>
+              <w:rPr>
+                <w:rFonts w:ascii="Times New Roman" w:hAnsi="Times New Roman" w:cs="Times New Roman"/>
+                <w:sz w:val="28"/>
+                <w:szCs w:val="28"/>
+              </w:rPr>
+              <w:t>Thiết</w:t>
+            </w:r>
+            <w:proofErr w:type="spellEnd"/>
+            <w:r>
+              <w:rPr>
+                <w:rFonts w:ascii="Times New Roman" w:hAnsi="Times New Roman" w:cs="Times New Roman"/>
+                <w:sz w:val="28"/>
+                <w:szCs w:val="28"/>
+              </w:rPr>
+              <w:t xml:space="preserve"> </w:t>
+            </w:r>
+            <w:proofErr w:type="spellStart"/>
+            <w:r>
+              <w:rPr>
+                <w:rFonts w:ascii="Times New Roman" w:hAnsi="Times New Roman" w:cs="Times New Roman"/>
+                <w:sz w:val="28"/>
+                <w:szCs w:val="28"/>
+              </w:rPr>
+              <w:t>kế</w:t>
+            </w:r>
+            <w:proofErr w:type="spellEnd"/>
+            <w:r>
+              <w:rPr>
+                <w:rFonts w:ascii="Times New Roman" w:hAnsi="Times New Roman" w:cs="Times New Roman"/>
+                <w:sz w:val="28"/>
+                <w:szCs w:val="28"/>
+              </w:rPr>
+              <w:t xml:space="preserve"> </w:t>
+            </w:r>
+            <w:proofErr w:type="spellStart"/>
+            <w:r>
+              <w:rPr>
+                <w:rFonts w:ascii="Times New Roman" w:hAnsi="Times New Roman" w:cs="Times New Roman"/>
+                <w:sz w:val="28"/>
+                <w:szCs w:val="28"/>
+              </w:rPr>
+              <w:t>giao</w:t>
+            </w:r>
+            <w:proofErr w:type="spellEnd"/>
+            <w:r>
+              <w:rPr>
+                <w:rFonts w:ascii="Times New Roman" w:hAnsi="Times New Roman" w:cs="Times New Roman"/>
+                <w:sz w:val="28"/>
+                <w:szCs w:val="28"/>
+              </w:rPr>
+              <w:t xml:space="preserve"> </w:t>
+            </w:r>
+            <w:proofErr w:type="spellStart"/>
+            <w:r>
+              <w:rPr>
+                <w:rFonts w:ascii="Times New Roman" w:hAnsi="Times New Roman" w:cs="Times New Roman"/>
+                <w:sz w:val="28"/>
+                <w:szCs w:val="28"/>
+              </w:rPr>
+              <w:t>diện</w:t>
+            </w:r>
+            <w:proofErr w:type="spellEnd"/>
+            <w:r>
+              <w:rPr>
+                <w:rFonts w:ascii="Times New Roman" w:hAnsi="Times New Roman" w:cs="Times New Roman"/>
+                <w:sz w:val="28"/>
+                <w:szCs w:val="28"/>
+              </w:rPr>
+              <w:t xml:space="preserve"> </w:t>
+            </w:r>
+            <w:proofErr w:type="spellStart"/>
+            <w:r>
+              <w:rPr>
+                <w:rFonts w:ascii="Times New Roman" w:hAnsi="Times New Roman" w:cs="Times New Roman"/>
+                <w:sz w:val="28"/>
+                <w:szCs w:val="28"/>
+              </w:rPr>
+              <w:t>quản</w:t>
+            </w:r>
+            <w:proofErr w:type="spellEnd"/>
+            <w:r>
+              <w:rPr>
+                <w:rFonts w:ascii="Times New Roman" w:hAnsi="Times New Roman" w:cs="Times New Roman"/>
+                <w:sz w:val="28"/>
+                <w:szCs w:val="28"/>
+              </w:rPr>
+              <w:t xml:space="preserve"> </w:t>
+            </w:r>
+            <w:proofErr w:type="spellStart"/>
+            <w:r>
+              <w:rPr>
+                <w:rFonts w:ascii="Times New Roman" w:hAnsi="Times New Roman" w:cs="Times New Roman"/>
+                <w:sz w:val="28"/>
+                <w:szCs w:val="28"/>
+              </w:rPr>
+              <w:t>trị</w:t>
+            </w:r>
+            <w:proofErr w:type="spellEnd"/>
+            <w:r>
+              <w:rPr>
+                <w:rFonts w:ascii="Times New Roman" w:hAnsi="Times New Roman" w:cs="Times New Roman"/>
+                <w:sz w:val="28"/>
+                <w:szCs w:val="28"/>
+              </w:rPr>
+              <w:t xml:space="preserve"> </w:t>
+            </w:r>
+            <w:proofErr w:type="spellStart"/>
+            <w:r>
+              <w:rPr>
+                <w:rFonts w:ascii="Times New Roman" w:hAnsi="Times New Roman" w:cs="Times New Roman"/>
+                <w:sz w:val="28"/>
+                <w:szCs w:val="28"/>
+              </w:rPr>
+              <w:t>viên</w:t>
+            </w:r>
+            <w:proofErr w:type="spellEnd"/>
+          </w:p>
+        </w:tc>
+        <w:tc>
+          <w:tcPr>
+            <w:tcW w:w="3054" w:type="dxa"/>
+          </w:tcPr>
+          <w:p>
+            <w:pPr>
+              <w:rPr>
+                <w:rFonts w:ascii="Times New Roman" w:hAnsi="Times New Roman" w:cs="Times New Roman"/>
+                <w:sz w:val="28"/>
+                <w:szCs w:val="28"/>
+              </w:rPr>
+            </w:pPr>
+            <w:proofErr w:type="spellStart"/>
+            <w:r>
+              <w:rPr>
+                <w:rFonts w:ascii="Times New Roman" w:hAnsi="Times New Roman" w:cs="Times New Roman"/>
+                <w:sz w:val="28"/>
+                <w:szCs w:val="28"/>
+              </w:rPr>
+              <w:t>Đến</w:t>
+            </w:r>
+            <w:proofErr w:type="spellEnd"/>
+            <w:r>
+              <w:rPr>
+                <w:rFonts w:ascii="Times New Roman" w:hAnsi="Times New Roman" w:cs="Times New Roman"/>
+                <w:sz w:val="28"/>
+                <w:szCs w:val="28"/>
+              </w:rPr>
+              <w:t xml:space="preserve"> 18-11-2108</w:t>
+            </w:r>
+          </w:p>
+        </w:tc>
+        <w:tc>
+          <w:tcPr>
+            <w:tcW w:w="1235" w:type="dxa"/>
+          </w:tcPr>
+          <w:p>
+            <w:pPr>
+              <w:jc w:val="center"/>
+              <w:rPr>
+                <w:rFonts w:ascii="Times New Roman" w:hAnsi="Times New Roman" w:cs="Times New Roman"/>
+                <w:sz w:val="28"/>
+                <w:szCs w:val="28"/>
+              </w:rPr>
+            </w:pPr>
+            <w:r>
+              <w:rPr>
+                <w:rFonts w:ascii="Times New Roman" w:hAnsi="Times New Roman" w:cs="Times New Roman"/>
+                <w:sz w:val="28"/>
+                <w:szCs w:val="28"/>
+              </w:rPr>
+              <w:t>0%</w:t>
+            </w:r>
+          </w:p>
+        </w:tc>
+      </w:tr>
+      <w:tr>
+        <w:trPr>
+          <w:jc w:val="center"/>
+        </w:trPr>
+        <w:tc>
+          <w:tcPr>
+            <w:tcW w:w="2337" w:type="dxa"/>
+          </w:tcPr>
+          <w:p>
+            <w:pPr>
+              <w:jc w:val="center"/>
+              <w:rPr>
+                <w:rFonts w:ascii="Times New Roman" w:hAnsi="Times New Roman" w:cs="Times New Roman"/>
+                <w:sz w:val="28"/>
+                <w:szCs w:val="28"/>
+              </w:rPr>
+            </w:pPr>
+            <w:proofErr w:type="spellStart"/>
+            <w:r>
+              <w:rPr>
+                <w:rFonts w:ascii="Times New Roman" w:hAnsi="Times New Roman" w:cs="Times New Roman"/>
+                <w:sz w:val="28"/>
+                <w:szCs w:val="28"/>
+              </w:rPr>
+              <w:t>Huỳnh</w:t>
+            </w:r>
+            <w:proofErr w:type="spellEnd"/>
+            <w:r>
+              <w:rPr>
+                <w:rFonts w:ascii="Times New Roman" w:hAnsi="Times New Roman" w:cs="Times New Roman"/>
+                <w:sz w:val="28"/>
+                <w:szCs w:val="28"/>
+              </w:rPr>
+              <w:t xml:space="preserve"> </w:t>
+            </w:r>
+            <w:proofErr w:type="spellStart"/>
+            <w:r>
+              <w:rPr>
+                <w:rFonts w:ascii="Times New Roman" w:hAnsi="Times New Roman" w:cs="Times New Roman"/>
+                <w:sz w:val="28"/>
+                <w:szCs w:val="28"/>
+              </w:rPr>
+              <w:t>Văn</w:t>
+            </w:r>
+            <w:proofErr w:type="spellEnd"/>
+            <w:r>
+              <w:rPr>
+                <w:rFonts w:ascii="Times New Roman" w:hAnsi="Times New Roman" w:cs="Times New Roman"/>
+                <w:sz w:val="28"/>
+                <w:szCs w:val="28"/>
+              </w:rPr>
+              <w:t xml:space="preserve"> </w:t>
+            </w:r>
+            <w:proofErr w:type="spellStart"/>
+            <w:r>
+              <w:rPr>
+                <w:rFonts w:ascii="Times New Roman" w:hAnsi="Times New Roman" w:cs="Times New Roman"/>
+                <w:sz w:val="28"/>
+                <w:szCs w:val="28"/>
+              </w:rPr>
+              <w:t>Thùy</w:t>
+            </w:r>
+            <w:proofErr w:type="spellEnd"/>
           </w:p>
         </w:tc>
         <w:tc>
@@ -1128,12 +3359,323 @@
             <w:pPr>
               <w:pStyle w:val="ListParagraph"/>
               <w:ind w:left="0"/>
+              <w:jc w:val="both"/>
               <w:rPr>
                 <w:rFonts w:ascii="Times New Roman" w:hAnsi="Times New Roman" w:cs="Times New Roman"/>
                 <w:sz w:val="28"/>
                 <w:szCs w:val="28"/>
               </w:rPr>
             </w:pPr>
+            <w:proofErr w:type="spellStart"/>
+            <w:r>
+              <w:rPr>
+                <w:rFonts w:ascii="Times New Roman" w:hAnsi="Times New Roman" w:cs="Times New Roman"/>
+                <w:sz w:val="28"/>
+                <w:szCs w:val="28"/>
+              </w:rPr>
+              <w:t>Thiết</w:t>
+            </w:r>
+            <w:proofErr w:type="spellEnd"/>
+            <w:r>
+              <w:rPr>
+                <w:rFonts w:ascii="Times New Roman" w:hAnsi="Times New Roman" w:cs="Times New Roman"/>
+                <w:sz w:val="28"/>
+                <w:szCs w:val="28"/>
+              </w:rPr>
+              <w:t xml:space="preserve"> </w:t>
+            </w:r>
+            <w:proofErr w:type="spellStart"/>
+            <w:r>
+              <w:rPr>
+                <w:rFonts w:ascii="Times New Roman" w:hAnsi="Times New Roman" w:cs="Times New Roman"/>
+                <w:sz w:val="28"/>
+                <w:szCs w:val="28"/>
+              </w:rPr>
+              <w:t>kế</w:t>
+            </w:r>
+            <w:proofErr w:type="spellEnd"/>
+            <w:r>
+              <w:rPr>
+                <w:rFonts w:ascii="Times New Roman" w:hAnsi="Times New Roman" w:cs="Times New Roman"/>
+                <w:sz w:val="28"/>
+                <w:szCs w:val="28"/>
+              </w:rPr>
+              <w:t xml:space="preserve"> </w:t>
+            </w:r>
+            <w:proofErr w:type="spellStart"/>
+            <w:r>
+              <w:rPr>
+                <w:rFonts w:ascii="Times New Roman" w:hAnsi="Times New Roman" w:cs="Times New Roman"/>
+                <w:sz w:val="28"/>
+                <w:szCs w:val="28"/>
+              </w:rPr>
+              <w:t>giao</w:t>
+            </w:r>
+            <w:proofErr w:type="spellEnd"/>
+            <w:r>
+              <w:rPr>
+                <w:rFonts w:ascii="Times New Roman" w:hAnsi="Times New Roman" w:cs="Times New Roman"/>
+                <w:sz w:val="28"/>
+                <w:szCs w:val="28"/>
+              </w:rPr>
+              <w:t xml:space="preserve"> </w:t>
+            </w:r>
+            <w:proofErr w:type="spellStart"/>
+            <w:r>
+              <w:rPr>
+                <w:rFonts w:ascii="Times New Roman" w:hAnsi="Times New Roman" w:cs="Times New Roman"/>
+                <w:sz w:val="28"/>
+                <w:szCs w:val="28"/>
+              </w:rPr>
+              <w:t>diện</w:t>
+            </w:r>
+            <w:proofErr w:type="spellEnd"/>
+            <w:r>
+              <w:rPr>
+                <w:rFonts w:ascii="Times New Roman" w:hAnsi="Times New Roman" w:cs="Times New Roman"/>
+                <w:sz w:val="28"/>
+                <w:szCs w:val="28"/>
+              </w:rPr>
+              <w:t xml:space="preserve"> </w:t>
+            </w:r>
+            <w:proofErr w:type="spellStart"/>
+            <w:r>
+              <w:rPr>
+                <w:rFonts w:ascii="Times New Roman" w:hAnsi="Times New Roman" w:cs="Times New Roman"/>
+                <w:sz w:val="28"/>
+                <w:szCs w:val="28"/>
+              </w:rPr>
+              <w:t>người</w:t>
+            </w:r>
+            <w:proofErr w:type="spellEnd"/>
+            <w:r>
+              <w:rPr>
+                <w:rFonts w:ascii="Times New Roman" w:hAnsi="Times New Roman" w:cs="Times New Roman"/>
+                <w:sz w:val="28"/>
+                <w:szCs w:val="28"/>
+              </w:rPr>
+              <w:t xml:space="preserve"> </w:t>
+            </w:r>
+            <w:proofErr w:type="spellStart"/>
+            <w:r>
+              <w:rPr>
+                <w:rFonts w:ascii="Times New Roman" w:hAnsi="Times New Roman" w:cs="Times New Roman"/>
+                <w:sz w:val="28"/>
+                <w:szCs w:val="28"/>
+              </w:rPr>
+              <w:t>dùng</w:t>
+            </w:r>
+            <w:proofErr w:type="spellEnd"/>
+          </w:p>
+        </w:tc>
+        <w:tc>
+          <w:tcPr>
+            <w:tcW w:w="3054" w:type="dxa"/>
+          </w:tcPr>
+          <w:p>
+            <w:pPr>
+              <w:rPr>
+                <w:rFonts w:ascii="Times New Roman" w:hAnsi="Times New Roman" w:cs="Times New Roman"/>
+                <w:sz w:val="28"/>
+                <w:szCs w:val="28"/>
+              </w:rPr>
+            </w:pPr>
+            <w:proofErr w:type="spellStart"/>
+            <w:r>
+              <w:rPr>
+                <w:rFonts w:ascii="Times New Roman" w:hAnsi="Times New Roman" w:cs="Times New Roman"/>
+                <w:sz w:val="28"/>
+                <w:szCs w:val="28"/>
+              </w:rPr>
+              <w:t>Đến</w:t>
+            </w:r>
+            <w:proofErr w:type="spellEnd"/>
+            <w:r>
+              <w:rPr>
+                <w:rFonts w:ascii="Times New Roman" w:hAnsi="Times New Roman" w:cs="Times New Roman"/>
+                <w:sz w:val="28"/>
+                <w:szCs w:val="28"/>
+              </w:rPr>
+              <w:t xml:space="preserve"> 18-11-2108</w:t>
+            </w:r>
+          </w:p>
+        </w:tc>
+        <w:tc>
+          <w:tcPr>
+            <w:tcW w:w="1235" w:type="dxa"/>
+          </w:tcPr>
+          <w:p>
+            <w:pPr>
+              <w:jc w:val="center"/>
+              <w:rPr>
+                <w:rFonts w:ascii="Times New Roman" w:hAnsi="Times New Roman" w:cs="Times New Roman"/>
+                <w:sz w:val="28"/>
+                <w:szCs w:val="28"/>
+              </w:rPr>
+            </w:pPr>
+            <w:r>
+              <w:rPr>
+                <w:rFonts w:ascii="Times New Roman" w:hAnsi="Times New Roman" w:cs="Times New Roman"/>
+                <w:sz w:val="28"/>
+                <w:szCs w:val="28"/>
+              </w:rPr>
+              <w:t>0%</w:t>
+            </w:r>
+          </w:p>
+        </w:tc>
+      </w:tr>
+      <w:tr>
+        <w:trPr>
+          <w:jc w:val="center"/>
+        </w:trPr>
+        <w:tc>
+          <w:tcPr>
+            <w:tcW w:w="2337" w:type="dxa"/>
+          </w:tcPr>
+          <w:p>
+            <w:pPr>
+              <w:jc w:val="center"/>
+              <w:rPr>
+                <w:rFonts w:ascii="Times New Roman" w:hAnsi="Times New Roman" w:cs="Times New Roman"/>
+                <w:sz w:val="28"/>
+                <w:szCs w:val="28"/>
+              </w:rPr>
+            </w:pPr>
+            <w:proofErr w:type="spellStart"/>
+            <w:r>
+              <w:rPr>
+                <w:rFonts w:ascii="Times New Roman" w:hAnsi="Times New Roman" w:cs="Times New Roman"/>
+                <w:sz w:val="28"/>
+                <w:szCs w:val="28"/>
+              </w:rPr>
+              <w:t>Cả</w:t>
+            </w:r>
+            <w:proofErr w:type="spellEnd"/>
+            <w:r>
+              <w:rPr>
+                <w:rFonts w:ascii="Times New Roman" w:hAnsi="Times New Roman" w:cs="Times New Roman"/>
+                <w:sz w:val="28"/>
+                <w:szCs w:val="28"/>
+              </w:rPr>
+              <w:t xml:space="preserve"> 2</w:t>
+            </w:r>
+          </w:p>
+        </w:tc>
+        <w:tc>
+          <w:tcPr>
+            <w:tcW w:w="3309" w:type="dxa"/>
+          </w:tcPr>
+          <w:p>
+            <w:pPr>
+              <w:pStyle w:val="ListParagraph"/>
+              <w:ind w:left="0"/>
+              <w:jc w:val="both"/>
+              <w:rPr>
+                <w:rFonts w:ascii="Times New Roman" w:hAnsi="Times New Roman" w:cs="Times New Roman"/>
+                <w:sz w:val="28"/>
+                <w:szCs w:val="28"/>
+              </w:rPr>
+            </w:pPr>
+            <w:proofErr w:type="spellStart"/>
+            <w:r>
+              <w:rPr>
+                <w:rFonts w:ascii="Times New Roman" w:hAnsi="Times New Roman" w:cs="Times New Roman"/>
+                <w:sz w:val="28"/>
+                <w:szCs w:val="28"/>
+              </w:rPr>
+              <w:t>Thiết</w:t>
+            </w:r>
+            <w:proofErr w:type="spellEnd"/>
+            <w:r>
+              <w:rPr>
+                <w:rFonts w:ascii="Times New Roman" w:hAnsi="Times New Roman" w:cs="Times New Roman"/>
+                <w:sz w:val="28"/>
+                <w:szCs w:val="28"/>
+              </w:rPr>
+              <w:t xml:space="preserve"> </w:t>
+            </w:r>
+            <w:proofErr w:type="spellStart"/>
+            <w:r>
+              <w:rPr>
+                <w:rFonts w:ascii="Times New Roman" w:hAnsi="Times New Roman" w:cs="Times New Roman"/>
+                <w:sz w:val="28"/>
+                <w:szCs w:val="28"/>
+              </w:rPr>
+              <w:t>kế</w:t>
+            </w:r>
+            <w:proofErr w:type="spellEnd"/>
+            <w:r>
+              <w:rPr>
+                <w:rFonts w:ascii="Times New Roman" w:hAnsi="Times New Roman" w:cs="Times New Roman"/>
+                <w:sz w:val="28"/>
+                <w:szCs w:val="28"/>
+              </w:rPr>
+              <w:t xml:space="preserve"> </w:t>
+            </w:r>
+            <w:proofErr w:type="spellStart"/>
+            <w:r>
+              <w:rPr>
+                <w:rFonts w:ascii="Times New Roman" w:hAnsi="Times New Roman" w:cs="Times New Roman"/>
+                <w:sz w:val="28"/>
+                <w:szCs w:val="28"/>
+              </w:rPr>
+              <w:t>cơ</w:t>
+            </w:r>
+            <w:proofErr w:type="spellEnd"/>
+            <w:r>
+              <w:rPr>
+                <w:rFonts w:ascii="Times New Roman" w:hAnsi="Times New Roman" w:cs="Times New Roman"/>
+                <w:sz w:val="28"/>
+                <w:szCs w:val="28"/>
+              </w:rPr>
+              <w:t xml:space="preserve"> </w:t>
+            </w:r>
+            <w:proofErr w:type="spellStart"/>
+            <w:r>
+              <w:rPr>
+                <w:rFonts w:ascii="Times New Roman" w:hAnsi="Times New Roman" w:cs="Times New Roman"/>
+                <w:sz w:val="28"/>
+                <w:szCs w:val="28"/>
+              </w:rPr>
+              <w:t>sở</w:t>
+            </w:r>
+            <w:proofErr w:type="spellEnd"/>
+            <w:r>
+              <w:rPr>
+                <w:rFonts w:ascii="Times New Roman" w:hAnsi="Times New Roman" w:cs="Times New Roman"/>
+                <w:sz w:val="28"/>
+                <w:szCs w:val="28"/>
+              </w:rPr>
+              <w:t xml:space="preserve"> </w:t>
+            </w:r>
+            <w:proofErr w:type="spellStart"/>
+            <w:r>
+              <w:rPr>
+                <w:rFonts w:ascii="Times New Roman" w:hAnsi="Times New Roman" w:cs="Times New Roman"/>
+                <w:sz w:val="28"/>
+                <w:szCs w:val="28"/>
+              </w:rPr>
+              <w:t>dữ</w:t>
+            </w:r>
+            <w:proofErr w:type="spellEnd"/>
+            <w:r>
+              <w:rPr>
+                <w:rFonts w:ascii="Times New Roman" w:hAnsi="Times New Roman" w:cs="Times New Roman"/>
+                <w:sz w:val="28"/>
+                <w:szCs w:val="28"/>
+              </w:rPr>
+              <w:t xml:space="preserve"> </w:t>
+            </w:r>
+            <w:proofErr w:type="spellStart"/>
+            <w:r>
+              <w:rPr>
+                <w:rFonts w:ascii="Times New Roman" w:hAnsi="Times New Roman" w:cs="Times New Roman"/>
+                <w:sz w:val="28"/>
+                <w:szCs w:val="28"/>
+              </w:rPr>
+              <w:t>liệu</w:t>
+            </w:r>
+            <w:proofErr w:type="spellEnd"/>
           </w:p>
         </w:tc>
         <w:tc>
@@ -1163,124 +3705,14 @@
                 <w:szCs w:val="28"/>
               </w:rPr>
             </w:pPr>
-          </w:p>
-        </w:tc>
-      </w:tr>
-      <w:tr>
-        <w:tc>
-          <w:tcPr>
-            <w:tcW w:w="2337" w:type="dxa"/>
-          </w:tcPr>
-          <w:p>
-            <w:pPr>
-              <w:rPr>
-                <w:rFonts w:ascii="Times New Roman" w:hAnsi="Times New Roman" w:cs="Times New Roman"/>
-                <w:sz w:val="28"/>
-                <w:szCs w:val="28"/>
-              </w:rPr>
-            </w:pPr>
-          </w:p>
-        </w:tc>
-        <w:tc>
-          <w:tcPr>
-            <w:tcW w:w="3309" w:type="dxa"/>
-          </w:tcPr>
-          <w:p>
-            <w:pPr>
-              <w:rPr>
-                <w:rFonts w:ascii="Times New Roman" w:hAnsi="Times New Roman" w:cs="Times New Roman"/>
-                <w:sz w:val="28"/>
-                <w:szCs w:val="28"/>
-              </w:rPr>
-            </w:pPr>
-          </w:p>
-        </w:tc>
-        <w:tc>
-          <w:tcPr>
-            <w:tcW w:w="3054" w:type="dxa"/>
-          </w:tcPr>
-          <w:p>
-            <w:pPr>
-              <w:rPr>
-                <w:rFonts w:ascii="Times New Roman" w:hAnsi="Times New Roman" w:cs="Times New Roman"/>
-                <w:sz w:val="28"/>
-                <w:szCs w:val="28"/>
-              </w:rPr>
-            </w:pPr>
-          </w:p>
-        </w:tc>
-        <w:tc>
-          <w:tcPr>
-            <w:tcW w:w="1235" w:type="dxa"/>
-          </w:tcPr>
-          <w:p>
-            <w:pPr>
-              <w:jc w:val="center"/>
-              <w:rPr>
-                <w:rFonts w:ascii="Times New Roman" w:hAnsi="Times New Roman" w:cs="Times New Roman"/>
-                <w:sz w:val="28"/>
-                <w:szCs w:val="28"/>
-              </w:rPr>
-            </w:pPr>
-          </w:p>
-        </w:tc>
-      </w:tr>
-      <w:tr>
-        <w:tc>
-          <w:tcPr>
-            <w:tcW w:w="2337" w:type="dxa"/>
-          </w:tcPr>
-          <w:p>
-            <w:pPr>
-              <w:rPr>
-                <w:rFonts w:ascii="Times New Roman" w:hAnsi="Times New Roman" w:cs="Times New Roman"/>
-                <w:sz w:val="28"/>
-                <w:szCs w:val="28"/>
-              </w:rPr>
-            </w:pPr>
-          </w:p>
-        </w:tc>
-        <w:tc>
-          <w:tcPr>
-            <w:tcW w:w="3309" w:type="dxa"/>
-          </w:tcPr>
-          <w:p>
-            <w:pPr>
-              <w:rPr>
-                <w:rFonts w:ascii="Times New Roman" w:hAnsi="Times New Roman" w:cs="Times New Roman"/>
-                <w:sz w:val="28"/>
-                <w:szCs w:val="28"/>
-              </w:rPr>
-            </w:pPr>
-          </w:p>
-        </w:tc>
-        <w:tc>
-          <w:tcPr>
-            <w:tcW w:w="3054" w:type="dxa"/>
-          </w:tcPr>
-          <w:p>
-            <w:pPr>
-              <w:rPr>
-                <w:rFonts w:ascii="Times New Roman" w:hAnsi="Times New Roman" w:cs="Times New Roman"/>
-                <w:sz w:val="28"/>
-                <w:szCs w:val="28"/>
-              </w:rPr>
-            </w:pPr>
-          </w:p>
-        </w:tc>
-        <w:tc>
-          <w:tcPr>
-            <w:tcW w:w="1235" w:type="dxa"/>
-          </w:tcPr>
-          <w:p>
-            <w:pPr>
-              <w:jc w:val="center"/>
-              <w:rPr>
-                <w:rFonts w:ascii="Times New Roman" w:hAnsi="Times New Roman" w:cs="Times New Roman"/>
-                <w:sz w:val="28"/>
-                <w:szCs w:val="28"/>
-              </w:rPr>
-            </w:pPr>
+            <w:r>
+              <w:rPr>
+                <w:rFonts w:ascii="Times New Roman" w:hAnsi="Times New Roman" w:cs="Times New Roman"/>
+                <w:sz w:val="28"/>
+                <w:szCs w:val="28"/>
+              </w:rPr>
+              <w:t>100%</w:t>
+            </w:r>
           </w:p>
         </w:tc>
       </w:tr>
@@ -1295,10 +3727,72 @@
           <w:szCs w:val="28"/>
         </w:rPr>
       </w:pPr>
+      <w:bookmarkStart w:id="0" w:name="_GoBack"/>
+      <w:bookmarkEnd w:id="0"/>
+      <w:r>
+        <w:rPr>
+          <w:noProof/>
+        </w:rPr>
+        <w:drawing>
+          <wp:anchor distT="0" distB="0" distL="114300" distR="114300" simplePos="0" relativeHeight="251658240" behindDoc="0" locked="0" layoutInCell="1" allowOverlap="1">
+            <wp:simplePos x="0" y="0"/>
+            <wp:positionH relativeFrom="column">
+              <wp:posOffset>-628650</wp:posOffset>
+            </wp:positionH>
+            <wp:positionV relativeFrom="paragraph">
+              <wp:posOffset>332105</wp:posOffset>
+            </wp:positionV>
+            <wp:extent cx="7134225" cy="5781675"/>
+            <wp:effectExtent l="0" t="0" r="9525" b="9525"/>
+            <wp:wrapTopAndBottom/>
+            <wp:docPr id="2" name="Picture 2"/>
+            <wp:cNvGraphicFramePr>
+              <a:graphicFrameLocks xmlns:a="http://schemas.openxmlformats.org/drawingml/2006/main" noChangeAspect="1"/>
+            </wp:cNvGraphicFramePr>
+            <a:graphic xmlns:a="http://schemas.openxmlformats.org/drawingml/2006/main">
+              <a:graphicData uri="http://schemas.openxmlformats.org/drawingml/2006/picture">
+                <pic:pic xmlns:pic="http://schemas.openxmlformats.org/drawingml/2006/picture">
+                  <pic:nvPicPr>
+                    <pic:cNvPr id="1" name=""/>
+                    <pic:cNvPicPr/>
+                  </pic:nvPicPr>
+                  <pic:blipFill>
+                    <a:blip r:embed="rId8">
+                      <a:extLst>
+                        <a:ext uri="{28A0092B-C50C-407E-A947-70E740481C1C}">
+                          <a14:useLocalDpi xmlns:a14="http://schemas.microsoft.com/office/drawing/2010/main" val="0"/>
+                        </a:ext>
+                      </a:extLst>
+                    </a:blip>
+                    <a:stretch>
+                      <a:fillRect/>
+                    </a:stretch>
+                  </pic:blipFill>
+                  <pic:spPr>
+                    <a:xfrm>
+                      <a:off x="0" y="0"/>
+                      <a:ext cx="7134225" cy="5781675"/>
+                    </a:xfrm>
+                    <a:prstGeom prst="rect">
+                      <a:avLst/>
+                    </a:prstGeom>
+                  </pic:spPr>
+                </pic:pic>
+              </a:graphicData>
+            </a:graphic>
+            <wp14:sizeRelH relativeFrom="margin">
+              <wp14:pctWidth>0</wp14:pctWidth>
+            </wp14:sizeRelH>
+            <wp14:sizeRelV relativeFrom="margin">
+              <wp14:pctHeight>0</wp14:pctHeight>
+            </wp14:sizeRelV>
+          </wp:anchor>
+        </w:drawing>
+      </w:r>
     </w:p>
     <w:sectPr>
-      <w:headerReference w:type="default" r:id="rId8"/>
-      <w:footerReference w:type="default" r:id="rId9"/>
+      <w:headerReference w:type="default" r:id="rId9"/>
+      <w:footerReference w:type="default" r:id="rId10"/>
       <w:pgSz w:w="12240" w:h="15840"/>
       <w:pgMar w:top="1440" w:right="1440" w:bottom="1440" w:left="1440" w:header="720" w:footer="720" w:gutter="0"/>
       <w:cols w:space="720"/>
@@ -1309,7 +3803,7 @@
 </file>
 
 <file path=word/endnotes.xml><?xml version="1.0" encoding="utf-8"?>
-<w:endnotes xmlns:wpc="http://schemas.microsoft.com/office/word/2010/wordprocessingCanvas" xmlns:mc="http://schemas.openxmlformats.org/markup-compatibility/2006" xmlns:o="urn:schemas-microsoft-com:office:office" xmlns:r="http://schemas.openxmlformats.org/officeDocument/2006/relationships" xmlns:m="http://schemas.openxmlformats.org/officeDocument/2006/math" xmlns:v="urn:schemas-microsoft-com:vml" xmlns:wp14="http://schemas.microsoft.com/office/word/2010/wordprocessingDrawing" xmlns:wp="http://schemas.openxmlformats.org/drawingml/2006/wordprocessingDrawing" xmlns:w10="urn:schemas-microsoft-com:office:word" xmlns:w="http://schemas.openxmlformats.org/wordprocessingml/2006/main" xmlns:w14="http://schemas.microsoft.com/office/word/2010/wordml" xmlns:w15="http://schemas.microsoft.com/office/word/2012/wordml" xmlns:wpg="http://schemas.microsoft.com/office/word/2010/wordprocessingGroup" xmlns:wpi="http://schemas.microsoft.com/office/word/2010/wordprocessingInk" xmlns:wne="http://schemas.microsoft.com/office/word/2006/wordml" xmlns:wps="http://schemas.microsoft.com/office/word/2010/wordprocessingShape" mc:Ignorable="w14 w15 wp14">
+<w:endnotes xmlns:wpc="http://schemas.microsoft.com/office/word/2010/wordprocessingCanvas" xmlns:cx="http://schemas.microsoft.com/office/drawing/2014/chartex" xmlns:mc="http://schemas.openxmlformats.org/markup-compatibility/2006" xmlns:o="urn:schemas-microsoft-com:office:office" xmlns:r="http://schemas.openxmlformats.org/officeDocument/2006/relationships" xmlns:m="http://schemas.openxmlformats.org/officeDocument/2006/math" xmlns:v="urn:schemas-microsoft-com:vml" xmlns:wp14="http://schemas.microsoft.com/office/word/2010/wordprocessingDrawing" xmlns:wp="http://schemas.openxmlformats.org/drawingml/2006/wordprocessingDrawing" xmlns:w10="urn:schemas-microsoft-com:office:word" xmlns:w="http://schemas.openxmlformats.org/wordprocessingml/2006/main" xmlns:w14="http://schemas.microsoft.com/office/word/2010/wordml" xmlns:w15="http://schemas.microsoft.com/office/word/2012/wordml" xmlns:w16se="http://schemas.microsoft.com/office/word/2015/wordml/symex" xmlns:wpg="http://schemas.microsoft.com/office/word/2010/wordprocessingGroup" xmlns:wpi="http://schemas.microsoft.com/office/word/2010/wordprocessingInk" xmlns:wne="http://schemas.microsoft.com/office/word/2006/wordml" xmlns:wps="http://schemas.microsoft.com/office/word/2010/wordprocessingShape" mc:Ignorable="w14 w15 w16se wp14">
   <w:endnote w:type="separator" w:id="-1">
     <w:p>
       <w:pPr>
@@ -1334,7 +3828,7 @@
 </file>
 
 <file path=word/footer1.xml><?xml version="1.0" encoding="utf-8"?>
-<w:ftr xmlns:wpc="http://schemas.microsoft.com/office/word/2010/wordprocessingCanvas" xmlns:mc="http://schemas.openxmlformats.org/markup-compatibility/2006" xmlns:o="urn:schemas-microsoft-com:office:office" xmlns:r="http://schemas.openxmlformats.org/officeDocument/2006/relationships" xmlns:m="http://schemas.openxmlformats.org/officeDocument/2006/math" xmlns:v="urn:schemas-microsoft-com:vml" xmlns:wp14="http://schemas.microsoft.com/office/word/2010/wordprocessingDrawing" xmlns:wp="http://schemas.openxmlformats.org/drawingml/2006/wordprocessingDrawing" xmlns:w10="urn:schemas-microsoft-com:office:word" xmlns:w="http://schemas.openxmlformats.org/wordprocessingml/2006/main" xmlns:w14="http://schemas.microsoft.com/office/word/2010/wordml" xmlns:w15="http://schemas.microsoft.com/office/word/2012/wordml" xmlns:wpg="http://schemas.microsoft.com/office/word/2010/wordprocessingGroup" xmlns:wpi="http://schemas.microsoft.com/office/word/2010/wordprocessingInk" xmlns:wne="http://schemas.microsoft.com/office/word/2006/wordml" xmlns:wps="http://schemas.microsoft.com/office/word/2010/wordprocessingShape" mc:Ignorable="w14 w15 wp14">
+<w:ftr xmlns:wpc="http://schemas.microsoft.com/office/word/2010/wordprocessingCanvas" xmlns:cx="http://schemas.microsoft.com/office/drawing/2014/chartex" xmlns:mc="http://schemas.openxmlformats.org/markup-compatibility/2006" xmlns:o="urn:schemas-microsoft-com:office:office" xmlns:r="http://schemas.openxmlformats.org/officeDocument/2006/relationships" xmlns:m="http://schemas.openxmlformats.org/officeDocument/2006/math" xmlns:v="urn:schemas-microsoft-com:vml" xmlns:wp14="http://schemas.microsoft.com/office/word/2010/wordprocessingDrawing" xmlns:wp="http://schemas.openxmlformats.org/drawingml/2006/wordprocessingDrawing" xmlns:w10="urn:schemas-microsoft-com:office:word" xmlns:w="http://schemas.openxmlformats.org/wordprocessingml/2006/main" xmlns:w14="http://schemas.microsoft.com/office/word/2010/wordml" xmlns:w15="http://schemas.microsoft.com/office/word/2012/wordml" xmlns:w16se="http://schemas.microsoft.com/office/word/2015/wordml/symex" xmlns:wpg="http://schemas.microsoft.com/office/word/2010/wordprocessingGroup" xmlns:wpi="http://schemas.microsoft.com/office/word/2010/wordprocessingInk" xmlns:wne="http://schemas.microsoft.com/office/word/2006/wordml" xmlns:wps="http://schemas.microsoft.com/office/word/2010/wordprocessingShape" mc:Ignorable="w14 w15 w16se wp14">
   <w:sdt>
     <w:sdtPr>
       <w:id w:val="-403919355"/>
@@ -1387,7 +3881,7 @@
 </file>
 
 <file path=word/footnotes.xml><?xml version="1.0" encoding="utf-8"?>
-<w:footnotes xmlns:wpc="http://schemas.microsoft.com/office/word/2010/wordprocessingCanvas" xmlns:mc="http://schemas.openxmlformats.org/markup-compatibility/2006" xmlns:o="urn:schemas-microsoft-com:office:office" xmlns:r="http://schemas.openxmlformats.org/officeDocument/2006/relationships" xmlns:m="http://schemas.openxmlformats.org/officeDocument/2006/math" xmlns:v="urn:schemas-microsoft-com:vml" xmlns:wp14="http://schemas.microsoft.com/office/word/2010/wordprocessingDrawing" xmlns:wp="http://schemas.openxmlformats.org/drawingml/2006/wordprocessingDrawing" xmlns:w10="urn:schemas-microsoft-com:office:word" xmlns:w="http://schemas.openxmlformats.org/wordprocessingml/2006/main" xmlns:w14="http://schemas.microsoft.com/office/word/2010/wordml" xmlns:w15="http://schemas.microsoft.com/office/word/2012/wordml" xmlns:wpg="http://schemas.microsoft.com/office/word/2010/wordprocessingGroup" xmlns:wpi="http://schemas.microsoft.com/office/word/2010/wordprocessingInk" xmlns:wne="http://schemas.microsoft.com/office/word/2006/wordml" xmlns:wps="http://schemas.microsoft.com/office/word/2010/wordprocessingShape" mc:Ignorable="w14 w15 wp14">
+<w:footnotes xmlns:wpc="http://schemas.microsoft.com/office/word/2010/wordprocessingCanvas" xmlns:cx="http://schemas.microsoft.com/office/drawing/2014/chartex" xmlns:mc="http://schemas.openxmlformats.org/markup-compatibility/2006" xmlns:o="urn:schemas-microsoft-com:office:office" xmlns:r="http://schemas.openxmlformats.org/officeDocument/2006/relationships" xmlns:m="http://schemas.openxmlformats.org/officeDocument/2006/math" xmlns:v="urn:schemas-microsoft-com:vml" xmlns:wp14="http://schemas.microsoft.com/office/word/2010/wordprocessingDrawing" xmlns:wp="http://schemas.openxmlformats.org/drawingml/2006/wordprocessingDrawing" xmlns:w10="urn:schemas-microsoft-com:office:word" xmlns:w="http://schemas.openxmlformats.org/wordprocessingml/2006/main" xmlns:w14="http://schemas.microsoft.com/office/word/2010/wordml" xmlns:w15="http://schemas.microsoft.com/office/word/2012/wordml" xmlns:w16se="http://schemas.microsoft.com/office/word/2015/wordml/symex" xmlns:wpg="http://schemas.microsoft.com/office/word/2010/wordprocessingGroup" xmlns:wpi="http://schemas.microsoft.com/office/word/2010/wordprocessingInk" xmlns:wne="http://schemas.microsoft.com/office/word/2006/wordml" xmlns:wps="http://schemas.microsoft.com/office/word/2010/wordprocessingShape" mc:Ignorable="w14 w15 w16se wp14">
   <w:footnote w:type="separator" w:id="-1">
     <w:p>
       <w:pPr>
@@ -1412,7 +3906,7 @@
 </file>
 
 <file path=word/header1.xml><?xml version="1.0" encoding="utf-8"?>
-<w:hdr xmlns:wpc="http://schemas.microsoft.com/office/word/2010/wordprocessingCanvas" xmlns:mc="http://schemas.openxmlformats.org/markup-compatibility/2006" xmlns:o="urn:schemas-microsoft-com:office:office" xmlns:r="http://schemas.openxmlformats.org/officeDocument/2006/relationships" xmlns:m="http://schemas.openxmlformats.org/officeDocument/2006/math" xmlns:v="urn:schemas-microsoft-com:vml" xmlns:wp14="http://schemas.microsoft.com/office/word/2010/wordprocessingDrawing" xmlns:wp="http://schemas.openxmlformats.org/drawingml/2006/wordprocessingDrawing" xmlns:w10="urn:schemas-microsoft-com:office:word" xmlns:w="http://schemas.openxmlformats.org/wordprocessingml/2006/main" xmlns:w14="http://schemas.microsoft.com/office/word/2010/wordml" xmlns:w15="http://schemas.microsoft.com/office/word/2012/wordml" xmlns:wpg="http://schemas.microsoft.com/office/word/2010/wordprocessingGroup" xmlns:wpi="http://schemas.microsoft.com/office/word/2010/wordprocessingInk" xmlns:wne="http://schemas.microsoft.com/office/word/2006/wordml" xmlns:wps="http://schemas.microsoft.com/office/word/2010/wordprocessingShape" mc:Ignorable="w14 w15 wp14">
+<w:hdr xmlns:wpc="http://schemas.microsoft.com/office/word/2010/wordprocessingCanvas" xmlns:cx="http://schemas.microsoft.com/office/drawing/2014/chartex" xmlns:mc="http://schemas.openxmlformats.org/markup-compatibility/2006" xmlns:o="urn:schemas-microsoft-com:office:office" xmlns:r="http://schemas.openxmlformats.org/officeDocument/2006/relationships" xmlns:m="http://schemas.openxmlformats.org/officeDocument/2006/math" xmlns:v="urn:schemas-microsoft-com:vml" xmlns:wp14="http://schemas.microsoft.com/office/word/2010/wordprocessingDrawing" xmlns:wp="http://schemas.openxmlformats.org/drawingml/2006/wordprocessingDrawing" xmlns:w10="urn:schemas-microsoft-com:office:word" xmlns:w="http://schemas.openxmlformats.org/wordprocessingml/2006/main" xmlns:w14="http://schemas.microsoft.com/office/word/2010/wordml" xmlns:w15="http://schemas.microsoft.com/office/word/2012/wordml" xmlns:w16se="http://schemas.microsoft.com/office/word/2015/wordml/symex" xmlns:wpg="http://schemas.microsoft.com/office/word/2010/wordprocessingGroup" xmlns:wpi="http://schemas.microsoft.com/office/word/2010/wordprocessingInk" xmlns:wne="http://schemas.microsoft.com/office/word/2006/wordml" xmlns:wps="http://schemas.microsoft.com/office/word/2010/wordprocessingShape" mc:Ignorable="w14 w15 w16se wp14">
   <w:p>
     <w:pPr>
       <w:pStyle w:val="Header"/>
@@ -1427,6 +3921,7 @@
         <w:color w:val="000000" w:themeColor="text1"/>
       </w:rPr>
     </w:pPr>
+    <w:proofErr w:type="spellStart"/>
     <w:r>
       <w:rPr>
         <w:rFonts w:ascii="Times New Roman" w:hAnsi="Times New Roman" w:cs="Times New Roman"/>
@@ -1434,15 +3929,360 @@
         <w:i/>
         <w:color w:val="000000" w:themeColor="text1"/>
       </w:rPr>
-      <w:t>Nhóm 12: Huỳnh Văn Thùy – Trần Quang Tân</w:t>
+      <w:t>Nhóm</w:t>
     </w:r>
+    <w:proofErr w:type="spellEnd"/>
+    <w:r>
+      <w:rPr>
+        <w:rFonts w:ascii="Times New Roman" w:hAnsi="Times New Roman" w:cs="Times New Roman"/>
+        <w:b/>
+        <w:i/>
+        <w:color w:val="000000" w:themeColor="text1"/>
+      </w:rPr>
+      <w:t xml:space="preserve"> 12: </w:t>
+    </w:r>
+    <w:proofErr w:type="spellStart"/>
+    <w:r>
+      <w:rPr>
+        <w:rFonts w:ascii="Times New Roman" w:hAnsi="Times New Roman" w:cs="Times New Roman"/>
+        <w:b/>
+        <w:i/>
+        <w:color w:val="000000" w:themeColor="text1"/>
+      </w:rPr>
+      <w:t>Huỳnh</w:t>
+    </w:r>
+    <w:proofErr w:type="spellEnd"/>
+    <w:r>
+      <w:rPr>
+        <w:rFonts w:ascii="Times New Roman" w:hAnsi="Times New Roman" w:cs="Times New Roman"/>
+        <w:b/>
+        <w:i/>
+        <w:color w:val="000000" w:themeColor="text1"/>
+      </w:rPr>
+      <w:t xml:space="preserve"> </w:t>
+    </w:r>
+    <w:proofErr w:type="spellStart"/>
+    <w:r>
+      <w:rPr>
+        <w:rFonts w:ascii="Times New Roman" w:hAnsi="Times New Roman" w:cs="Times New Roman"/>
+        <w:b/>
+        <w:i/>
+        <w:color w:val="000000" w:themeColor="text1"/>
+      </w:rPr>
+      <w:t>Văn</w:t>
+    </w:r>
+    <w:proofErr w:type="spellEnd"/>
+    <w:r>
+      <w:rPr>
+        <w:rFonts w:ascii="Times New Roman" w:hAnsi="Times New Roman" w:cs="Times New Roman"/>
+        <w:b/>
+        <w:i/>
+        <w:color w:val="000000" w:themeColor="text1"/>
+      </w:rPr>
+      <w:t xml:space="preserve"> </w:t>
+    </w:r>
+    <w:proofErr w:type="spellStart"/>
+    <w:r>
+      <w:rPr>
+        <w:rFonts w:ascii="Times New Roman" w:hAnsi="Times New Roman" w:cs="Times New Roman"/>
+        <w:b/>
+        <w:i/>
+        <w:color w:val="000000" w:themeColor="text1"/>
+      </w:rPr>
+      <w:t>Thùy</w:t>
+    </w:r>
+    <w:proofErr w:type="spellEnd"/>
+    <w:r>
+      <w:rPr>
+        <w:rFonts w:ascii="Times New Roman" w:hAnsi="Times New Roman" w:cs="Times New Roman"/>
+        <w:b/>
+        <w:i/>
+        <w:color w:val="000000" w:themeColor="text1"/>
+      </w:rPr>
+      <w:t xml:space="preserve"> – </w:t>
+    </w:r>
+    <w:proofErr w:type="spellStart"/>
+    <w:r>
+      <w:rPr>
+        <w:rFonts w:ascii="Times New Roman" w:hAnsi="Times New Roman" w:cs="Times New Roman"/>
+        <w:b/>
+        <w:i/>
+        <w:color w:val="000000" w:themeColor="text1"/>
+      </w:rPr>
+      <w:t>Trần</w:t>
+    </w:r>
+    <w:proofErr w:type="spellEnd"/>
+    <w:r>
+      <w:rPr>
+        <w:rFonts w:ascii="Times New Roman" w:hAnsi="Times New Roman" w:cs="Times New Roman"/>
+        <w:b/>
+        <w:i/>
+        <w:color w:val="000000" w:themeColor="text1"/>
+      </w:rPr>
+      <w:t xml:space="preserve"> </w:t>
+    </w:r>
+    <w:proofErr w:type="spellStart"/>
+    <w:r>
+      <w:rPr>
+        <w:rFonts w:ascii="Times New Roman" w:hAnsi="Times New Roman" w:cs="Times New Roman"/>
+        <w:b/>
+        <w:i/>
+        <w:color w:val="000000" w:themeColor="text1"/>
+      </w:rPr>
+      <w:t>Quang</w:t>
+    </w:r>
+    <w:proofErr w:type="spellEnd"/>
+    <w:r>
+      <w:rPr>
+        <w:rFonts w:ascii="Times New Roman" w:hAnsi="Times New Roman" w:cs="Times New Roman"/>
+        <w:b/>
+        <w:i/>
+        <w:color w:val="000000" w:themeColor="text1"/>
+      </w:rPr>
+      <w:t xml:space="preserve"> </w:t>
+    </w:r>
+    <w:proofErr w:type="spellStart"/>
+    <w:r>
+      <w:rPr>
+        <w:rFonts w:ascii="Times New Roman" w:hAnsi="Times New Roman" w:cs="Times New Roman"/>
+        <w:b/>
+        <w:i/>
+        <w:color w:val="000000" w:themeColor="text1"/>
+      </w:rPr>
+      <w:t>Tân</w:t>
+    </w:r>
+    <w:proofErr w:type="spellEnd"/>
   </w:p>
 </w:hdr>
 </file>
 
 <file path=word/numbering.xml><?xml version="1.0" encoding="utf-8"?>
-<w:numbering xmlns:wpc="http://schemas.microsoft.com/office/word/2010/wordprocessingCanvas" xmlns:mc="http://schemas.openxmlformats.org/markup-compatibility/2006" xmlns:o="urn:schemas-microsoft-com:office:office" xmlns:r="http://schemas.openxmlformats.org/officeDocument/2006/relationships" xmlns:m="http://schemas.openxmlformats.org/officeDocument/2006/math" xmlns:v="urn:schemas-microsoft-com:vml" xmlns:wp14="http://schemas.microsoft.com/office/word/2010/wordprocessingDrawing" xmlns:wp="http://schemas.openxmlformats.org/drawingml/2006/wordprocessingDrawing" xmlns:w10="urn:schemas-microsoft-com:office:word" xmlns:w="http://schemas.openxmlformats.org/wordprocessingml/2006/main" xmlns:w14="http://schemas.microsoft.com/office/word/2010/wordml" xmlns:w15="http://schemas.microsoft.com/office/word/2012/wordml" xmlns:wpg="http://schemas.microsoft.com/office/word/2010/wordprocessingGroup" xmlns:wpi="http://schemas.microsoft.com/office/word/2010/wordprocessingInk" xmlns:wne="http://schemas.microsoft.com/office/word/2006/wordml" xmlns:wps="http://schemas.microsoft.com/office/word/2010/wordprocessingShape" mc:Ignorable="w14 w15 wp14">
-  <w:abstractNum w:abstractNumId="0">
+<w:numbering xmlns:wpc="http://schemas.microsoft.com/office/word/2010/wordprocessingCanvas" xmlns:cx="http://schemas.microsoft.com/office/drawing/2014/chartex" xmlns:mc="http://schemas.openxmlformats.org/markup-compatibility/2006" xmlns:o="urn:schemas-microsoft-com:office:office" xmlns:r="http://schemas.openxmlformats.org/officeDocument/2006/relationships" xmlns:m="http://schemas.openxmlformats.org/officeDocument/2006/math" xmlns:v="urn:schemas-microsoft-com:vml" xmlns:wp14="http://schemas.microsoft.com/office/word/2010/wordprocessingDrawing" xmlns:wp="http://schemas.openxmlformats.org/drawingml/2006/wordprocessingDrawing" xmlns:w10="urn:schemas-microsoft-com:office:word" xmlns:w="http://schemas.openxmlformats.org/wordprocessingml/2006/main" xmlns:w14="http://schemas.microsoft.com/office/word/2010/wordml" xmlns:w15="http://schemas.microsoft.com/office/word/2012/wordml" xmlns:w16se="http://schemas.microsoft.com/office/word/2015/wordml/symex" xmlns:wpg="http://schemas.microsoft.com/office/word/2010/wordprocessingGroup" xmlns:wpi="http://schemas.microsoft.com/office/word/2010/wordprocessingInk" xmlns:wne="http://schemas.microsoft.com/office/word/2006/wordml" xmlns:wps="http://schemas.microsoft.com/office/word/2010/wordprocessingShape" mc:Ignorable="w14 w15 w16se wp14">
+  <w:abstractNum w:abstractNumId="0" w15:restartNumberingAfterBreak="0">
+    <w:nsid w:val="49700AAB"/>
+    <w:multiLevelType w:val="hybridMultilevel"/>
+    <w:tmpl w:val="7990F8A8"/>
+    <w:lvl w:ilvl="0" w:tplc="A93A8F0E">
+      <w:numFmt w:val="bullet"/>
+      <w:lvlText w:val="-"/>
+      <w:lvlJc w:val="left"/>
+      <w:pPr>
+        <w:ind w:left="720" w:hanging="360"/>
+      </w:pPr>
+      <w:rPr>
+        <w:rFonts w:ascii="Times New Roman" w:eastAsiaTheme="minorHAnsi" w:hAnsi="Times New Roman" w:cs="Times New Roman" w:hint="default"/>
+      </w:rPr>
+    </w:lvl>
+    <w:lvl w:ilvl="1" w:tplc="04090003" w:tentative="1">
+      <w:start w:val="1"/>
+      <w:numFmt w:val="bullet"/>
+      <w:lvlText w:val="o"/>
+      <w:lvlJc w:val="left"/>
+      <w:pPr>
+        <w:ind w:left="1440" w:hanging="360"/>
+      </w:pPr>
+      <w:rPr>
+        <w:rFonts w:ascii="Courier New" w:hAnsi="Courier New" w:cs="Courier New" w:hint="default"/>
+      </w:rPr>
+    </w:lvl>
+    <w:lvl w:ilvl="2" w:tplc="04090005" w:tentative="1">
+      <w:start w:val="1"/>
+      <w:numFmt w:val="bullet"/>
+      <w:lvlText w:val=""/>
+      <w:lvlJc w:val="left"/>
+      <w:pPr>
+        <w:ind w:left="2160" w:hanging="360"/>
+      </w:pPr>
+      <w:rPr>
+        <w:rFonts w:ascii="Wingdings" w:hAnsi="Wingdings" w:hint="default"/>
+      </w:rPr>
+    </w:lvl>
+    <w:lvl w:ilvl="3" w:tplc="04090001" w:tentative="1">
+      <w:start w:val="1"/>
+      <w:numFmt w:val="bullet"/>
+      <w:lvlText w:val=""/>
+      <w:lvlJc w:val="left"/>
+      <w:pPr>
+        <w:ind w:left="2880" w:hanging="360"/>
+      </w:pPr>
+      <w:rPr>
+        <w:rFonts w:ascii="Symbol" w:hAnsi="Symbol" w:hint="default"/>
+      </w:rPr>
+    </w:lvl>
+    <w:lvl w:ilvl="4" w:tplc="04090003" w:tentative="1">
+      <w:start w:val="1"/>
+      <w:numFmt w:val="bullet"/>
+      <w:lvlText w:val="o"/>
+      <w:lvlJc w:val="left"/>
+      <w:pPr>
+        <w:ind w:left="3600" w:hanging="360"/>
+      </w:pPr>
+      <w:rPr>
+        <w:rFonts w:ascii="Courier New" w:hAnsi="Courier New" w:cs="Courier New" w:hint="default"/>
+      </w:rPr>
+    </w:lvl>
+    <w:lvl w:ilvl="5" w:tplc="04090005" w:tentative="1">
+      <w:start w:val="1"/>
+      <w:numFmt w:val="bullet"/>
+      <w:lvlText w:val=""/>
+      <w:lvlJc w:val="left"/>
+      <w:pPr>
+        <w:ind w:left="4320" w:hanging="360"/>
+      </w:pPr>
+      <w:rPr>
+        <w:rFonts w:ascii="Wingdings" w:hAnsi="Wingdings" w:hint="default"/>
+      </w:rPr>
+    </w:lvl>
+    <w:lvl w:ilvl="6" w:tplc="04090001" w:tentative="1">
+      <w:start w:val="1"/>
+      <w:numFmt w:val="bullet"/>
+      <w:lvlText w:val=""/>
+      <w:lvlJc w:val="left"/>
+      <w:pPr>
+        <w:ind w:left="5040" w:hanging="360"/>
+      </w:pPr>
+      <w:rPr>
+        <w:rFonts w:ascii="Symbol" w:hAnsi="Symbol" w:hint="default"/>
+      </w:rPr>
+    </w:lvl>
+    <w:lvl w:ilvl="7" w:tplc="04090003" w:tentative="1">
+      <w:start w:val="1"/>
+      <w:numFmt w:val="bullet"/>
+      <w:lvlText w:val="o"/>
+      <w:lvlJc w:val="left"/>
+      <w:pPr>
+        <w:ind w:left="5760" w:hanging="360"/>
+      </w:pPr>
+      <w:rPr>
+        <w:rFonts w:ascii="Courier New" w:hAnsi="Courier New" w:cs="Courier New" w:hint="default"/>
+      </w:rPr>
+    </w:lvl>
+    <w:lvl w:ilvl="8" w:tplc="04090005" w:tentative="1">
+      <w:start w:val="1"/>
+      <w:numFmt w:val="bullet"/>
+      <w:lvlText w:val=""/>
+      <w:lvlJc w:val="left"/>
+      <w:pPr>
+        <w:ind w:left="6480" w:hanging="360"/>
+      </w:pPr>
+      <w:rPr>
+        <w:rFonts w:ascii="Wingdings" w:hAnsi="Wingdings" w:hint="default"/>
+      </w:rPr>
+    </w:lvl>
+  </w:abstractNum>
+  <w:abstractNum w:abstractNumId="1" w15:restartNumberingAfterBreak="0">
+    <w:nsid w:val="71383E4F"/>
+    <w:multiLevelType w:val="hybridMultilevel"/>
+    <w:tmpl w:val="5AA4A7D0"/>
+    <w:lvl w:ilvl="0" w:tplc="E07C7106">
+      <w:numFmt w:val="bullet"/>
+      <w:lvlText w:val="-"/>
+      <w:lvlJc w:val="left"/>
+      <w:pPr>
+        <w:ind w:left="720" w:hanging="360"/>
+      </w:pPr>
+      <w:rPr>
+        <w:rFonts w:ascii="Times New Roman" w:eastAsiaTheme="minorHAnsi" w:hAnsi="Times New Roman" w:cs="Times New Roman" w:hint="default"/>
+      </w:rPr>
+    </w:lvl>
+    <w:lvl w:ilvl="1" w:tplc="04090003" w:tentative="1">
+      <w:start w:val="1"/>
+      <w:numFmt w:val="bullet"/>
+      <w:lvlText w:val="o"/>
+      <w:lvlJc w:val="left"/>
+      <w:pPr>
+        <w:ind w:left="1440" w:hanging="360"/>
+      </w:pPr>
+      <w:rPr>
+        <w:rFonts w:ascii="Courier New" w:hAnsi="Courier New" w:cs="Courier New" w:hint="default"/>
+      </w:rPr>
+    </w:lvl>
+    <w:lvl w:ilvl="2" w:tplc="04090005" w:tentative="1">
+      <w:start w:val="1"/>
+      <w:numFmt w:val="bullet"/>
+      <w:lvlText w:val=""/>
+      <w:lvlJc w:val="left"/>
+      <w:pPr>
+        <w:ind w:left="2160" w:hanging="360"/>
+      </w:pPr>
+      <w:rPr>
+        <w:rFonts w:ascii="Wingdings" w:hAnsi="Wingdings" w:hint="default"/>
+      </w:rPr>
+    </w:lvl>
+    <w:lvl w:ilvl="3" w:tplc="04090001" w:tentative="1">
+      <w:start w:val="1"/>
+      <w:numFmt w:val="bullet"/>
+      <w:lvlText w:val=""/>
+      <w:lvlJc w:val="left"/>
+      <w:pPr>
+        <w:ind w:left="2880" w:hanging="360"/>
+      </w:pPr>
+      <w:rPr>
+        <w:rFonts w:ascii="Symbol" w:hAnsi="Symbol" w:hint="default"/>
+      </w:rPr>
+    </w:lvl>
+    <w:lvl w:ilvl="4" w:tplc="04090003" w:tentative="1">
+      <w:start w:val="1"/>
+      <w:numFmt w:val="bullet"/>
+      <w:lvlText w:val="o"/>
+      <w:lvlJc w:val="left"/>
+      <w:pPr>
+        <w:ind w:left="3600" w:hanging="360"/>
+      </w:pPr>
+      <w:rPr>
+        <w:rFonts w:ascii="Courier New" w:hAnsi="Courier New" w:cs="Courier New" w:hint="default"/>
+      </w:rPr>
+    </w:lvl>
+    <w:lvl w:ilvl="5" w:tplc="04090005" w:tentative="1">
+      <w:start w:val="1"/>
+      <w:numFmt w:val="bullet"/>
+      <w:lvlText w:val=""/>
+      <w:lvlJc w:val="left"/>
+      <w:pPr>
+        <w:ind w:left="4320" w:hanging="360"/>
+      </w:pPr>
+      <w:rPr>
+        <w:rFonts w:ascii="Wingdings" w:hAnsi="Wingdings" w:hint="default"/>
+      </w:rPr>
+    </w:lvl>
+    <w:lvl w:ilvl="6" w:tplc="04090001" w:tentative="1">
+      <w:start w:val="1"/>
+      <w:numFmt w:val="bullet"/>
+      <w:lvlText w:val=""/>
+      <w:lvlJc w:val="left"/>
+      <w:pPr>
+        <w:ind w:left="5040" w:hanging="360"/>
+      </w:pPr>
+      <w:rPr>
+        <w:rFonts w:ascii="Symbol" w:hAnsi="Symbol" w:hint="default"/>
+      </w:rPr>
+    </w:lvl>
+    <w:lvl w:ilvl="7" w:tplc="04090003" w:tentative="1">
+      <w:start w:val="1"/>
+      <w:numFmt w:val="bullet"/>
+      <w:lvlText w:val="o"/>
+      <w:lvlJc w:val="left"/>
+      <w:pPr>
+        <w:ind w:left="5760" w:hanging="360"/>
+      </w:pPr>
+      <w:rPr>
+        <w:rFonts w:ascii="Courier New" w:hAnsi="Courier New" w:cs="Courier New" w:hint="default"/>
+      </w:rPr>
+    </w:lvl>
+    <w:lvl w:ilvl="8" w:tplc="04090005" w:tentative="1">
+      <w:start w:val="1"/>
+      <w:numFmt w:val="bullet"/>
+      <w:lvlText w:val=""/>
+      <w:lvlJc w:val="left"/>
+      <w:pPr>
+        <w:ind w:left="6480" w:hanging="360"/>
+      </w:pPr>
+      <w:rPr>
+        <w:rFonts w:ascii="Wingdings" w:hAnsi="Wingdings" w:hint="default"/>
+      </w:rPr>
+    </w:lvl>
+  </w:abstractNum>
+  <w:abstractNum w:abstractNumId="2" w15:restartNumberingAfterBreak="0">
     <w:nsid w:val="75DA7CEB"/>
     <w:multiLevelType w:val="hybridMultilevel"/>
     <w:tmpl w:val="C50AAA4E"/>
@@ -1555,13 +4395,19 @@
     </w:lvl>
   </w:abstractNum>
   <w:num w:numId="1">
+    <w:abstractNumId w:val="2"/>
+  </w:num>
+  <w:num w:numId="2">
+    <w:abstractNumId w:val="1"/>
+  </w:num>
+  <w:num w:numId="3">
     <w:abstractNumId w:val="0"/>
   </w:num>
 </w:numbering>
 </file>
 
 <file path=word/styles.xml><?xml version="1.0" encoding="utf-8"?>
-<w:styles xmlns:mc="http://schemas.openxmlformats.org/markup-compatibility/2006" xmlns:r="http://schemas.openxmlformats.org/officeDocument/2006/relationships" xmlns:w="http://schemas.openxmlformats.org/wordprocessingml/2006/main" xmlns:w14="http://schemas.microsoft.com/office/word/2010/wordml" xmlns:w15="http://schemas.microsoft.com/office/word/2012/wordml" mc:Ignorable="w14 w15">
+<w:styles xmlns:mc="http://schemas.openxmlformats.org/markup-compatibility/2006" xmlns:r="http://schemas.openxmlformats.org/officeDocument/2006/relationships" xmlns:w="http://schemas.openxmlformats.org/wordprocessingml/2006/main" xmlns:w14="http://schemas.microsoft.com/office/word/2010/wordml" xmlns:w15="http://schemas.microsoft.com/office/word/2012/wordml" xmlns:w16se="http://schemas.microsoft.com/office/word/2015/wordml/symex" mc:Ignorable="w14 w15 w16se">
   <w:docDefaults>
     <w:rPrDefault>
       <w:rPr>
@@ -2034,7 +4880,6 @@
       <w:spacing w:after="0" w:line="240" w:lineRule="auto"/>
     </w:pPr>
     <w:tblPr>
-      <w:tblInd w:w="0" w:type="dxa"/>
       <w:tblBorders>
         <w:top w:val="single" w:sz="4" w:space="0" w:color="auto"/>
         <w:left w:val="single" w:sz="4" w:space="0" w:color="auto"/>
@@ -2043,12 +4888,6 @@
         <w:insideH w:val="single" w:sz="4" w:space="0" w:color="auto"/>
         <w:insideV w:val="single" w:sz="4" w:space="0" w:color="auto"/>
       </w:tblBorders>
-      <w:tblCellMar>
-        <w:top w:w="0" w:type="dxa"/>
-        <w:left w:w="108" w:type="dxa"/>
-        <w:bottom w:w="0" w:type="dxa"/>
-        <w:right w:w="108" w:type="dxa"/>
-      </w:tblCellMar>
     </w:tblPr>
   </w:style>
   <w:style w:type="paragraph" w:styleId="ListParagraph">

</xml_diff>